<commit_message>
Introduction to the story
</commit_message>
<xml_diff>
--- a/The Tortoise and The Hare.docx
+++ b/The Tortoise and The Hare.docx
@@ -1,6 +1,6 @@
 
 <file path=word/document.xml><?xml version="1.0" encoding="utf-8"?>
-<w:document xmlns:ve="http://schemas.openxmlformats.org/markup-compatibility/2006" xmlns:o="urn:schemas-microsoft-com:office:office" xmlns:r="http://schemas.openxmlformats.org/officeDocument/2006/relationships" xmlns:m="http://schemas.openxmlformats.org/officeDocument/2006/math" xmlns:v="urn:schemas-microsoft-com:vml" xmlns:wp="http://schemas.openxmlformats.org/drawingml/2006/wordprocessingDrawing" xmlns:w10="urn:schemas-microsoft-com:office:word" xmlns:w="http://schemas.openxmlformats.org/wordprocessingml/2006/main" xmlns:wne="http://schemas.microsoft.com/office/word/2006/wordml">
+<w:document xmlns:wpc="http://schemas.microsoft.com/office/word/2010/wordprocessingCanvas" xmlns:cx="http://schemas.microsoft.com/office/drawing/2014/chartex" xmlns:cx1="http://schemas.microsoft.com/office/drawing/2015/9/8/chartex" xmlns:cx2="http://schemas.microsoft.com/office/drawing/2015/10/21/chartex" xmlns:cx3="http://schemas.microsoft.com/office/drawing/2016/5/9/chartex" xmlns:cx4="http://schemas.microsoft.com/office/drawing/2016/5/10/chartex" xmlns:cx5="http://schemas.microsoft.com/office/drawing/2016/5/11/chartex" xmlns:cx6="http://schemas.microsoft.com/office/drawing/2016/5/12/chartex" xmlns:cx7="http://schemas.microsoft.com/office/drawing/2016/5/13/chartex" xmlns:cx8="http://schemas.microsoft.com/office/drawing/2016/5/14/chartex" xmlns:mc="http://schemas.openxmlformats.org/markup-compatibility/2006" xmlns:aink="http://schemas.microsoft.com/office/drawing/2016/ink" xmlns:am3d="http://schemas.microsoft.com/office/drawing/2017/model3d" xmlns:o="urn:schemas-microsoft-com:office:office" xmlns:r="http://schemas.openxmlformats.org/officeDocument/2006/relationships" xmlns:m="http://schemas.openxmlformats.org/officeDocument/2006/math" xmlns:v="urn:schemas-microsoft-com:vml" xmlns:wp14="http://schemas.microsoft.com/office/word/2010/wordprocessingDrawing" xmlns:wp="http://schemas.openxmlformats.org/drawingml/2006/wordprocessingDrawing" xmlns:w10="urn:schemas-microsoft-com:office:word" xmlns:w="http://schemas.openxmlformats.org/wordprocessingml/2006/main" xmlns:w14="http://schemas.microsoft.com/office/word/2010/wordml" xmlns:w15="http://schemas.microsoft.com/office/word/2012/wordml" xmlns:w16cid="http://schemas.microsoft.com/office/word/2016/wordml/cid" xmlns:w16se="http://schemas.microsoft.com/office/word/2015/wordml/symex" xmlns:wpg="http://schemas.microsoft.com/office/word/2010/wordprocessingGroup" xmlns:wpi="http://schemas.microsoft.com/office/word/2010/wordprocessingInk" xmlns:wne="http://schemas.microsoft.com/office/word/2006/wordml" xmlns:wps="http://schemas.microsoft.com/office/word/2010/wordprocessingShape" mc:Ignorable="w14 w15 w16se w16cid wp14">
   <w:body>
     <w:p>
       <w:pPr>
@@ -16,6 +16,33 @@
         <w:t>THE TORTOISE AND THE HARE</w:t>
       </w:r>
     </w:p>
+    <w:p>
+      <w:pPr>
+        <w:jc w:val="center"/>
+        <w:rPr>
+          <w:b/>
+        </w:rPr>
+      </w:pPr>
+    </w:p>
+    <w:p>
+      <w:pPr>
+        <w:jc w:val="center"/>
+        <w:rPr>
+          <w:b/>
+        </w:rPr>
+      </w:pPr>
+      <w:r>
+        <w:rPr>
+          <w:color w:val="330033"/>
+          <w:sz w:val="27"/>
+          <w:szCs w:val="27"/>
+          <w:shd w:val="clear" w:color="auto" w:fill="FFFFFF"/>
+        </w:rPr>
+        <w:t>There once was a speedy hare who bragged about how fast he could run. Tired of hearing him boast, Slow and Steady, the tortoise, challenged him to a race. All the animals in the forest gathered to watch.</w:t>
+      </w:r>
+      <w:bookmarkStart w:id="0" w:name="_GoBack"/>
+      <w:bookmarkEnd w:id="0"/>
+    </w:p>
     <w:sectPr>
       <w:pgSz w:w="12240" w:h="15840"/>
       <w:pgMar w:top="1440" w:right="1440" w:bottom="1440" w:left="1440" w:header="720" w:footer="720" w:gutter="0"/>
@@ -27,7 +54,7 @@
 </file>
 
 <file path=word/styles.xml><?xml version="1.0" encoding="utf-8"?>
-<w:styles xmlns:r="http://schemas.openxmlformats.org/officeDocument/2006/relationships" xmlns:w="http://schemas.openxmlformats.org/wordprocessingml/2006/main">
+<w:styles xmlns:mc="http://schemas.openxmlformats.org/markup-compatibility/2006" xmlns:r="http://schemas.openxmlformats.org/officeDocument/2006/relationships" xmlns:w="http://schemas.openxmlformats.org/wordprocessingml/2006/main" xmlns:w14="http://schemas.microsoft.com/office/word/2010/wordml" xmlns:w15="http://schemas.microsoft.com/office/word/2012/wordml" xmlns:w16cid="http://schemas.microsoft.com/office/word/2016/wordml/cid" xmlns:w16se="http://schemas.microsoft.com/office/word/2015/wordml/symex" mc:Ignorable="w14 w15 w16se w16cid">
   <w:docDefaults>
     <w:rPrDefault>
       <w:rPr>
@@ -43,144 +70,382 @@
       </w:pPr>
     </w:pPrDefault>
   </w:docDefaults>
-  <w:latentStyles w:defLockedState="0" w:defUIPriority="99" w:defSemiHidden="1" w:defUnhideWhenUsed="1" w:defQFormat="0" w:count="267">
-    <w:lsdException w:name="Normal" w:semiHidden="0" w:uiPriority="0" w:unhideWhenUsed="0" w:qFormat="1"/>
-    <w:lsdException w:name="heading 1" w:semiHidden="0" w:uiPriority="9" w:unhideWhenUsed="0" w:qFormat="1"/>
-    <w:lsdException w:name="heading 2" w:uiPriority="9" w:qFormat="1"/>
-    <w:lsdException w:name="heading 3" w:uiPriority="9" w:qFormat="1"/>
-    <w:lsdException w:name="heading 4" w:uiPriority="9" w:qFormat="1"/>
-    <w:lsdException w:name="heading 5" w:uiPriority="9" w:qFormat="1"/>
-    <w:lsdException w:name="heading 6" w:uiPriority="9" w:qFormat="1"/>
-    <w:lsdException w:name="heading 7" w:uiPriority="9" w:qFormat="1"/>
-    <w:lsdException w:name="heading 8" w:uiPriority="9" w:qFormat="1"/>
-    <w:lsdException w:name="heading 9" w:uiPriority="9" w:qFormat="1"/>
-    <w:lsdException w:name="toc 1" w:uiPriority="39"/>
-    <w:lsdException w:name="toc 2" w:uiPriority="39"/>
-    <w:lsdException w:name="toc 3" w:uiPriority="39"/>
-    <w:lsdException w:name="toc 4" w:uiPriority="39"/>
-    <w:lsdException w:name="toc 5" w:uiPriority="39"/>
-    <w:lsdException w:name="toc 6" w:uiPriority="39"/>
-    <w:lsdException w:name="toc 7" w:uiPriority="39"/>
-    <w:lsdException w:name="toc 8" w:uiPriority="39"/>
-    <w:lsdException w:name="toc 9" w:uiPriority="39"/>
-    <w:lsdException w:name="caption" w:uiPriority="35" w:qFormat="1"/>
-    <w:lsdException w:name="Title" w:semiHidden="0" w:uiPriority="10" w:unhideWhenUsed="0" w:qFormat="1"/>
-    <w:lsdException w:name="Default Paragraph Font" w:uiPriority="1"/>
-    <w:lsdException w:name="Subtitle" w:semiHidden="0" w:uiPriority="11" w:unhideWhenUsed="0" w:qFormat="1"/>
-    <w:lsdException w:name="Strong" w:semiHidden="0" w:uiPriority="22" w:unhideWhenUsed="0" w:qFormat="1"/>
-    <w:lsdException w:name="Emphasis" w:semiHidden="0" w:uiPriority="20" w:unhideWhenUsed="0" w:qFormat="1"/>
-    <w:lsdException w:name="Table Grid" w:semiHidden="0" w:uiPriority="59" w:unhideWhenUsed="0"/>
-    <w:lsdException w:name="Placeholder Text" w:unhideWhenUsed="0"/>
-    <w:lsdException w:name="No Spacing" w:semiHidden="0" w:uiPriority="1" w:unhideWhenUsed="0" w:qFormat="1"/>
-    <w:lsdException w:name="Light Shading" w:semiHidden="0" w:uiPriority="60" w:unhideWhenUsed="0"/>
-    <w:lsdException w:name="Light List" w:semiHidden="0" w:uiPriority="61" w:unhideWhenUsed="0"/>
-    <w:lsdException w:name="Light Grid" w:semiHidden="0" w:uiPriority="62" w:unhideWhenUsed="0"/>
-    <w:lsdException w:name="Medium Shading 1" w:semiHidden="0" w:uiPriority="63" w:unhideWhenUsed="0"/>
-    <w:lsdException w:name="Medium Shading 2" w:semiHidden="0" w:uiPriority="64" w:unhideWhenUsed="0"/>
-    <w:lsdException w:name="Medium List 1" w:semiHidden="0" w:uiPriority="65" w:unhideWhenUsed="0"/>
-    <w:lsdException w:name="Medium List 2" w:semiHidden="0" w:uiPriority="66" w:unhideWhenUsed="0"/>
-    <w:lsdException w:name="Medium Grid 1" w:semiHidden="0" w:uiPriority="67" w:unhideWhenUsed="0"/>
-    <w:lsdException w:name="Medium Grid 2" w:semiHidden="0" w:uiPriority="68" w:unhideWhenUsed="0"/>
-    <w:lsdException w:name="Medium Grid 3" w:semiHidden="0" w:uiPriority="69" w:unhideWhenUsed="0"/>
-    <w:lsdException w:name="Dark List" w:semiHidden="0" w:uiPriority="70" w:unhideWhenUsed="0"/>
-    <w:lsdException w:name="Colorful Shading" w:semiHidden="0" w:uiPriority="71" w:unhideWhenUsed="0"/>
-    <w:lsdException w:name="Colorful List" w:semiHidden="0" w:uiPriority="72" w:unhideWhenUsed="0"/>
-    <w:lsdException w:name="Colorful Grid" w:semiHidden="0" w:uiPriority="73" w:unhideWhenUsed="0"/>
-    <w:lsdException w:name="Light Shading Accent 1" w:semiHidden="0" w:uiPriority="60" w:unhideWhenUsed="0"/>
-    <w:lsdException w:name="Light List Accent 1" w:semiHidden="0" w:uiPriority="61" w:unhideWhenUsed="0"/>
-    <w:lsdException w:name="Light Grid Accent 1" w:semiHidden="0" w:uiPriority="62" w:unhideWhenUsed="0"/>
-    <w:lsdException w:name="Medium Shading 1 Accent 1" w:semiHidden="0" w:uiPriority="63" w:unhideWhenUsed="0"/>
-    <w:lsdException w:name="Medium Shading 2 Accent 1" w:semiHidden="0" w:uiPriority="64" w:unhideWhenUsed="0"/>
-    <w:lsdException w:name="Medium List 1 Accent 1" w:semiHidden="0" w:uiPriority="65" w:unhideWhenUsed="0"/>
-    <w:lsdException w:name="Revision" w:unhideWhenUsed="0"/>
-    <w:lsdException w:name="List Paragraph" w:semiHidden="0" w:uiPriority="34" w:unhideWhenUsed="0" w:qFormat="1"/>
-    <w:lsdException w:name="Quote" w:semiHidden="0" w:uiPriority="29" w:unhideWhenUsed="0" w:qFormat="1"/>
-    <w:lsdException w:name="Intense Quote" w:semiHidden="0" w:uiPriority="30" w:unhideWhenUsed="0" w:qFormat="1"/>
-    <w:lsdException w:name="Medium List 2 Accent 1" w:semiHidden="0" w:uiPriority="66" w:unhideWhenUsed="0"/>
-    <w:lsdException w:name="Medium Grid 1 Accent 1" w:semiHidden="0" w:uiPriority="67" w:unhideWhenUsed="0"/>
-    <w:lsdException w:name="Medium Grid 2 Accent 1" w:semiHidden="0" w:uiPriority="68" w:unhideWhenUsed="0"/>
-    <w:lsdException w:name="Medium Grid 3 Accent 1" w:semiHidden="0" w:uiPriority="69" w:unhideWhenUsed="0"/>
-    <w:lsdException w:name="Dark List Accent 1" w:semiHidden="0" w:uiPriority="70" w:unhideWhenUsed="0"/>
-    <w:lsdException w:name="Colorful Shading Accent 1" w:semiHidden="0" w:uiPriority="71" w:unhideWhenUsed="0"/>
-    <w:lsdException w:name="Colorful List Accent 1" w:semiHidden="0" w:uiPriority="72" w:unhideWhenUsed="0"/>
-    <w:lsdException w:name="Colorful Grid Accent 1" w:semiHidden="0" w:uiPriority="73" w:unhideWhenUsed="0"/>
-    <w:lsdException w:name="Light Shading Accent 2" w:semiHidden="0" w:uiPriority="60" w:unhideWhenUsed="0"/>
-    <w:lsdException w:name="Light List Accent 2" w:semiHidden="0" w:uiPriority="61" w:unhideWhenUsed="0"/>
-    <w:lsdException w:name="Light Grid Accent 2" w:semiHidden="0" w:uiPriority="62" w:unhideWhenUsed="0"/>
-    <w:lsdException w:name="Medium Shading 1 Accent 2" w:semiHidden="0" w:uiPriority="63" w:unhideWhenUsed="0"/>
-    <w:lsdException w:name="Medium Shading 2 Accent 2" w:semiHidden="0" w:uiPriority="64" w:unhideWhenUsed="0"/>
-    <w:lsdException w:name="Medium List 1 Accent 2" w:semiHidden="0" w:uiPriority="65" w:unhideWhenUsed="0"/>
-    <w:lsdException w:name="Medium List 2 Accent 2" w:semiHidden="0" w:uiPriority="66" w:unhideWhenUsed="0"/>
-    <w:lsdException w:name="Medium Grid 1 Accent 2" w:semiHidden="0" w:uiPriority="67" w:unhideWhenUsed="0"/>
-    <w:lsdException w:name="Medium Grid 2 Accent 2" w:semiHidden="0" w:uiPriority="68" w:unhideWhenUsed="0"/>
-    <w:lsdException w:name="Medium Grid 3 Accent 2" w:semiHidden="0" w:uiPriority="69" w:unhideWhenUsed="0"/>
-    <w:lsdException w:name="Dark List Accent 2" w:semiHidden="0" w:uiPriority="70" w:unhideWhenUsed="0"/>
-    <w:lsdException w:name="Colorful Shading Accent 2" w:semiHidden="0" w:uiPriority="71" w:unhideWhenUsed="0"/>
-    <w:lsdException w:name="Colorful List Accent 2" w:semiHidden="0" w:uiPriority="72" w:unhideWhenUsed="0"/>
-    <w:lsdException w:name="Colorful Grid Accent 2" w:semiHidden="0" w:uiPriority="73" w:unhideWhenUsed="0"/>
-    <w:lsdException w:name="Light Shading Accent 3" w:semiHidden="0" w:uiPriority="60" w:unhideWhenUsed="0"/>
-    <w:lsdException w:name="Light List Accent 3" w:semiHidden="0" w:uiPriority="61" w:unhideWhenUsed="0"/>
-    <w:lsdException w:name="Light Grid Accent 3" w:semiHidden="0" w:uiPriority="62" w:unhideWhenUsed="0"/>
-    <w:lsdException w:name="Medium Shading 1 Accent 3" w:semiHidden="0" w:uiPriority="63" w:unhideWhenUsed="0"/>
-    <w:lsdException w:name="Medium Shading 2 Accent 3" w:semiHidden="0" w:uiPriority="64" w:unhideWhenUsed="0"/>
-    <w:lsdException w:name="Medium List 1 Accent 3" w:semiHidden="0" w:uiPriority="65" w:unhideWhenUsed="0"/>
-    <w:lsdException w:name="Medium List 2 Accent 3" w:semiHidden="0" w:uiPriority="66" w:unhideWhenUsed="0"/>
-    <w:lsdException w:name="Medium Grid 1 Accent 3" w:semiHidden="0" w:uiPriority="67" w:unhideWhenUsed="0"/>
-    <w:lsdException w:name="Medium Grid 2 Accent 3" w:semiHidden="0" w:uiPriority="68" w:unhideWhenUsed="0"/>
-    <w:lsdException w:name="Medium Grid 3 Accent 3" w:semiHidden="0" w:uiPriority="69" w:unhideWhenUsed="0"/>
-    <w:lsdException w:name="Dark List Accent 3" w:semiHidden="0" w:uiPriority="70" w:unhideWhenUsed="0"/>
-    <w:lsdException w:name="Colorful Shading Accent 3" w:semiHidden="0" w:uiPriority="71" w:unhideWhenUsed="0"/>
-    <w:lsdException w:name="Colorful List Accent 3" w:semiHidden="0" w:uiPriority="72" w:unhideWhenUsed="0"/>
-    <w:lsdException w:name="Colorful Grid Accent 3" w:semiHidden="0" w:uiPriority="73" w:unhideWhenUsed="0"/>
-    <w:lsdException w:name="Light Shading Accent 4" w:semiHidden="0" w:uiPriority="60" w:unhideWhenUsed="0"/>
-    <w:lsdException w:name="Light List Accent 4" w:semiHidden="0" w:uiPriority="61" w:unhideWhenUsed="0"/>
-    <w:lsdException w:name="Light Grid Accent 4" w:semiHidden="0" w:uiPriority="62" w:unhideWhenUsed="0"/>
-    <w:lsdException w:name="Medium Shading 1 Accent 4" w:semiHidden="0" w:uiPriority="63" w:unhideWhenUsed="0"/>
-    <w:lsdException w:name="Medium Shading 2 Accent 4" w:semiHidden="0" w:uiPriority="64" w:unhideWhenUsed="0"/>
-    <w:lsdException w:name="Medium List 1 Accent 4" w:semiHidden="0" w:uiPriority="65" w:unhideWhenUsed="0"/>
-    <w:lsdException w:name="Medium List 2 Accent 4" w:semiHidden="0" w:uiPriority="66" w:unhideWhenUsed="0"/>
-    <w:lsdException w:name="Medium Grid 1 Accent 4" w:semiHidden="0" w:uiPriority="67" w:unhideWhenUsed="0"/>
-    <w:lsdException w:name="Medium Grid 2 Accent 4" w:semiHidden="0" w:uiPriority="68" w:unhideWhenUsed="0"/>
-    <w:lsdException w:name="Medium Grid 3 Accent 4" w:semiHidden="0" w:uiPriority="69" w:unhideWhenUsed="0"/>
-    <w:lsdException w:name="Dark List Accent 4" w:semiHidden="0" w:uiPriority="70" w:unhideWhenUsed="0"/>
-    <w:lsdException w:name="Colorful Shading Accent 4" w:semiHidden="0" w:uiPriority="71" w:unhideWhenUsed="0"/>
-    <w:lsdException w:name="Colorful List Accent 4" w:semiHidden="0" w:uiPriority="72" w:unhideWhenUsed="0"/>
-    <w:lsdException w:name="Colorful Grid Accent 4" w:semiHidden="0" w:uiPriority="73" w:unhideWhenUsed="0"/>
-    <w:lsdException w:name="Light Shading Accent 5" w:semiHidden="0" w:uiPriority="60" w:unhideWhenUsed="0"/>
-    <w:lsdException w:name="Light List Accent 5" w:semiHidden="0" w:uiPriority="61" w:unhideWhenUsed="0"/>
-    <w:lsdException w:name="Light Grid Accent 5" w:semiHidden="0" w:uiPriority="62" w:unhideWhenUsed="0"/>
-    <w:lsdException w:name="Medium Shading 1 Accent 5" w:semiHidden="0" w:uiPriority="63" w:unhideWhenUsed="0"/>
-    <w:lsdException w:name="Medium Shading 2 Accent 5" w:semiHidden="0" w:uiPriority="64" w:unhideWhenUsed="0"/>
-    <w:lsdException w:name="Medium List 1 Accent 5" w:semiHidden="0" w:uiPriority="65" w:unhideWhenUsed="0"/>
-    <w:lsdException w:name="Medium List 2 Accent 5" w:semiHidden="0" w:uiPriority="66" w:unhideWhenUsed="0"/>
-    <w:lsdException w:name="Medium Grid 1 Accent 5" w:semiHidden="0" w:uiPriority="67" w:unhideWhenUsed="0"/>
-    <w:lsdException w:name="Medium Grid 2 Accent 5" w:semiHidden="0" w:uiPriority="68" w:unhideWhenUsed="0"/>
-    <w:lsdException w:name="Medium Grid 3 Accent 5" w:semiHidden="0" w:uiPriority="69" w:unhideWhenUsed="0"/>
-    <w:lsdException w:name="Dark List Accent 5" w:semiHidden="0" w:uiPriority="70" w:unhideWhenUsed="0"/>
-    <w:lsdException w:name="Colorful Shading Accent 5" w:semiHidden="0" w:uiPriority="71" w:unhideWhenUsed="0"/>
-    <w:lsdException w:name="Colorful List Accent 5" w:semiHidden="0" w:uiPriority="72" w:unhideWhenUsed="0"/>
-    <w:lsdException w:name="Colorful Grid Accent 5" w:semiHidden="0" w:uiPriority="73" w:unhideWhenUsed="0"/>
-    <w:lsdException w:name="Light Shading Accent 6" w:semiHidden="0" w:uiPriority="60" w:unhideWhenUsed="0"/>
-    <w:lsdException w:name="Light List Accent 6" w:semiHidden="0" w:uiPriority="61" w:unhideWhenUsed="0"/>
-    <w:lsdException w:name="Light Grid Accent 6" w:semiHidden="0" w:uiPriority="62" w:unhideWhenUsed="0"/>
-    <w:lsdException w:name="Medium Shading 1 Accent 6" w:semiHidden="0" w:uiPriority="63" w:unhideWhenUsed="0"/>
-    <w:lsdException w:name="Medium Shading 2 Accent 6" w:semiHidden="0" w:uiPriority="64" w:unhideWhenUsed="0"/>
-    <w:lsdException w:name="Medium List 1 Accent 6" w:semiHidden="0" w:uiPriority="65" w:unhideWhenUsed="0"/>
-    <w:lsdException w:name="Medium List 2 Accent 6" w:semiHidden="0" w:uiPriority="66" w:unhideWhenUsed="0"/>
-    <w:lsdException w:name="Medium Grid 1 Accent 6" w:semiHidden="0" w:uiPriority="67" w:unhideWhenUsed="0"/>
-    <w:lsdException w:name="Medium Grid 2 Accent 6" w:semiHidden="0" w:uiPriority="68" w:unhideWhenUsed="0"/>
-    <w:lsdException w:name="Medium Grid 3 Accent 6" w:semiHidden="0" w:uiPriority="69" w:unhideWhenUsed="0"/>
-    <w:lsdException w:name="Dark List Accent 6" w:semiHidden="0" w:uiPriority="70" w:unhideWhenUsed="0"/>
-    <w:lsdException w:name="Colorful Shading Accent 6" w:semiHidden="0" w:uiPriority="71" w:unhideWhenUsed="0"/>
-    <w:lsdException w:name="Colorful List Accent 6" w:semiHidden="0" w:uiPriority="72" w:unhideWhenUsed="0"/>
-    <w:lsdException w:name="Colorful Grid Accent 6" w:semiHidden="0" w:uiPriority="73" w:unhideWhenUsed="0"/>
-    <w:lsdException w:name="Subtle Emphasis" w:semiHidden="0" w:uiPriority="19" w:unhideWhenUsed="0" w:qFormat="1"/>
-    <w:lsdException w:name="Intense Emphasis" w:semiHidden="0" w:uiPriority="21" w:unhideWhenUsed="0" w:qFormat="1"/>
-    <w:lsdException w:name="Subtle Reference" w:semiHidden="0" w:uiPriority="31" w:unhideWhenUsed="0" w:qFormat="1"/>
-    <w:lsdException w:name="Intense Reference" w:semiHidden="0" w:uiPriority="32" w:unhideWhenUsed="0" w:qFormat="1"/>
-    <w:lsdException w:name="Book Title" w:semiHidden="0" w:uiPriority="33" w:unhideWhenUsed="0" w:qFormat="1"/>
-    <w:lsdException w:name="Bibliography" w:uiPriority="37"/>
-    <w:lsdException w:name="TOC Heading" w:uiPriority="39" w:qFormat="1"/>
+  <w:latentStyles w:defLockedState="0" w:defUIPriority="99" w:defSemiHidden="0" w:defUnhideWhenUsed="0" w:defQFormat="0" w:count="375">
+    <w:lsdException w:name="Normal" w:uiPriority="0" w:qFormat="1"/>
+    <w:lsdException w:name="heading 1" w:uiPriority="9" w:qFormat="1"/>
+    <w:lsdException w:name="heading 2" w:semiHidden="1" w:uiPriority="9" w:unhideWhenUsed="1" w:qFormat="1"/>
+    <w:lsdException w:name="heading 3" w:semiHidden="1" w:uiPriority="9" w:unhideWhenUsed="1" w:qFormat="1"/>
+    <w:lsdException w:name="heading 4" w:semiHidden="1" w:uiPriority="9" w:unhideWhenUsed="1" w:qFormat="1"/>
+    <w:lsdException w:name="heading 5" w:semiHidden="1" w:uiPriority="9" w:unhideWhenUsed="1" w:qFormat="1"/>
+    <w:lsdException w:name="heading 6" w:semiHidden="1" w:uiPriority="9" w:unhideWhenUsed="1" w:qFormat="1"/>
+    <w:lsdException w:name="heading 7" w:semiHidden="1" w:uiPriority="9" w:unhideWhenUsed="1" w:qFormat="1"/>
+    <w:lsdException w:name="heading 8" w:semiHidden="1" w:uiPriority="9" w:unhideWhenUsed="1" w:qFormat="1"/>
+    <w:lsdException w:name="heading 9" w:semiHidden="1" w:uiPriority="9" w:unhideWhenUsed="1" w:qFormat="1"/>
+    <w:lsdException w:name="index 1" w:semiHidden="1" w:unhideWhenUsed="1"/>
+    <w:lsdException w:name="index 2" w:semiHidden="1" w:unhideWhenUsed="1"/>
+    <w:lsdException w:name="index 3" w:semiHidden="1" w:unhideWhenUsed="1"/>
+    <w:lsdException w:name="index 4" w:semiHidden="1" w:unhideWhenUsed="1"/>
+    <w:lsdException w:name="index 5" w:semiHidden="1" w:unhideWhenUsed="1"/>
+    <w:lsdException w:name="index 6" w:semiHidden="1" w:unhideWhenUsed="1"/>
+    <w:lsdException w:name="index 7" w:semiHidden="1" w:unhideWhenUsed="1"/>
+    <w:lsdException w:name="index 8" w:semiHidden="1" w:unhideWhenUsed="1"/>
+    <w:lsdException w:name="index 9" w:semiHidden="1" w:unhideWhenUsed="1"/>
+    <w:lsdException w:name="toc 1" w:semiHidden="1" w:uiPriority="39" w:unhideWhenUsed="1"/>
+    <w:lsdException w:name="toc 2" w:semiHidden="1" w:uiPriority="39" w:unhideWhenUsed="1"/>
+    <w:lsdException w:name="toc 3" w:semiHidden="1" w:uiPriority="39" w:unhideWhenUsed="1"/>
+    <w:lsdException w:name="toc 4" w:semiHidden="1" w:uiPriority="39" w:unhideWhenUsed="1"/>
+    <w:lsdException w:name="toc 5" w:semiHidden="1" w:uiPriority="39" w:unhideWhenUsed="1"/>
+    <w:lsdException w:name="toc 6" w:semiHidden="1" w:uiPriority="39" w:unhideWhenUsed="1"/>
+    <w:lsdException w:name="toc 7" w:semiHidden="1" w:uiPriority="39" w:unhideWhenUsed="1"/>
+    <w:lsdException w:name="toc 8" w:semiHidden="1" w:uiPriority="39" w:unhideWhenUsed="1"/>
+    <w:lsdException w:name="toc 9" w:semiHidden="1" w:uiPriority="39" w:unhideWhenUsed="1"/>
+    <w:lsdException w:name="Normal Indent" w:semiHidden="1" w:unhideWhenUsed="1"/>
+    <w:lsdException w:name="footnote text" w:semiHidden="1" w:unhideWhenUsed="1"/>
+    <w:lsdException w:name="annotation text" w:semiHidden="1" w:unhideWhenUsed="1"/>
+    <w:lsdException w:name="header" w:semiHidden="1" w:unhideWhenUsed="1"/>
+    <w:lsdException w:name="footer" w:semiHidden="1" w:unhideWhenUsed="1"/>
+    <w:lsdException w:name="index heading" w:semiHidden="1" w:unhideWhenUsed="1"/>
+    <w:lsdException w:name="caption" w:semiHidden="1" w:uiPriority="35" w:unhideWhenUsed="1" w:qFormat="1"/>
+    <w:lsdException w:name="table of figures" w:semiHidden="1" w:unhideWhenUsed="1"/>
+    <w:lsdException w:name="envelope address" w:semiHidden="1" w:unhideWhenUsed="1"/>
+    <w:lsdException w:name="envelope return" w:semiHidden="1" w:unhideWhenUsed="1"/>
+    <w:lsdException w:name="footnote reference" w:semiHidden="1" w:unhideWhenUsed="1"/>
+    <w:lsdException w:name="annotation reference" w:semiHidden="1" w:unhideWhenUsed="1"/>
+    <w:lsdException w:name="line number" w:semiHidden="1" w:unhideWhenUsed="1"/>
+    <w:lsdException w:name="page number" w:semiHidden="1" w:unhideWhenUsed="1"/>
+    <w:lsdException w:name="endnote reference" w:semiHidden="1" w:unhideWhenUsed="1"/>
+    <w:lsdException w:name="endnote text" w:semiHidden="1" w:unhideWhenUsed="1"/>
+    <w:lsdException w:name="table of authorities" w:semiHidden="1" w:unhideWhenUsed="1"/>
+    <w:lsdException w:name="macro" w:semiHidden="1" w:unhideWhenUsed="1"/>
+    <w:lsdException w:name="toa heading" w:semiHidden="1" w:unhideWhenUsed="1"/>
+    <w:lsdException w:name="List" w:semiHidden="1" w:unhideWhenUsed="1"/>
+    <w:lsdException w:name="List Bullet" w:semiHidden="1" w:unhideWhenUsed="1"/>
+    <w:lsdException w:name="List Number" w:semiHidden="1" w:unhideWhenUsed="1"/>
+    <w:lsdException w:name="List 2" w:semiHidden="1" w:unhideWhenUsed="1"/>
+    <w:lsdException w:name="List 3" w:semiHidden="1" w:unhideWhenUsed="1"/>
+    <w:lsdException w:name="List 4" w:semiHidden="1" w:unhideWhenUsed="1"/>
+    <w:lsdException w:name="List 5" w:semiHidden="1" w:unhideWhenUsed="1"/>
+    <w:lsdException w:name="List Bullet 2" w:semiHidden="1" w:unhideWhenUsed="1"/>
+    <w:lsdException w:name="List Bullet 3" w:semiHidden="1" w:unhideWhenUsed="1"/>
+    <w:lsdException w:name="List Bullet 4" w:semiHidden="1" w:unhideWhenUsed="1"/>
+    <w:lsdException w:name="List Bullet 5" w:semiHidden="1" w:unhideWhenUsed="1"/>
+    <w:lsdException w:name="List Number 2" w:semiHidden="1" w:unhideWhenUsed="1"/>
+    <w:lsdException w:name="List Number 3" w:semiHidden="1" w:unhideWhenUsed="1"/>
+    <w:lsdException w:name="List Number 4" w:semiHidden="1" w:unhideWhenUsed="1"/>
+    <w:lsdException w:name="List Number 5" w:semiHidden="1" w:unhideWhenUsed="1"/>
+    <w:lsdException w:name="Title" w:uiPriority="10" w:qFormat="1"/>
+    <w:lsdException w:name="Closing" w:semiHidden="1" w:unhideWhenUsed="1"/>
+    <w:lsdException w:name="Signature" w:semiHidden="1" w:unhideWhenUsed="1"/>
+    <w:lsdException w:name="Default Paragraph Font" w:semiHidden="1" w:uiPriority="1" w:unhideWhenUsed="1"/>
+    <w:lsdException w:name="Body Text" w:semiHidden="1" w:unhideWhenUsed="1"/>
+    <w:lsdException w:name="Body Text Indent" w:semiHidden="1" w:unhideWhenUsed="1"/>
+    <w:lsdException w:name="List Continue" w:semiHidden="1" w:unhideWhenUsed="1"/>
+    <w:lsdException w:name="List Continue 2" w:semiHidden="1" w:unhideWhenUsed="1"/>
+    <w:lsdException w:name="List Continue 3" w:semiHidden="1" w:unhideWhenUsed="1"/>
+    <w:lsdException w:name="List Continue 4" w:semiHidden="1" w:unhideWhenUsed="1"/>
+    <w:lsdException w:name="List Continue 5" w:semiHidden="1" w:unhideWhenUsed="1"/>
+    <w:lsdException w:name="Message Header" w:semiHidden="1" w:unhideWhenUsed="1"/>
+    <w:lsdException w:name="Subtitle" w:uiPriority="11" w:qFormat="1"/>
+    <w:lsdException w:name="Salutation" w:semiHidden="1" w:unhideWhenUsed="1"/>
+    <w:lsdException w:name="Date" w:semiHidden="1" w:unhideWhenUsed="1"/>
+    <w:lsdException w:name="Body Text First Indent" w:semiHidden="1" w:unhideWhenUsed="1"/>
+    <w:lsdException w:name="Body Text First Indent 2" w:semiHidden="1" w:unhideWhenUsed="1"/>
+    <w:lsdException w:name="Note Heading" w:semiHidden="1" w:unhideWhenUsed="1"/>
+    <w:lsdException w:name="Body Text 2" w:semiHidden="1" w:unhideWhenUsed="1"/>
+    <w:lsdException w:name="Body Text 3" w:semiHidden="1" w:unhideWhenUsed="1"/>
+    <w:lsdException w:name="Body Text Indent 2" w:semiHidden="1" w:unhideWhenUsed="1"/>
+    <w:lsdException w:name="Body Text Indent 3" w:semiHidden="1" w:unhideWhenUsed="1"/>
+    <w:lsdException w:name="Block Text" w:semiHidden="1" w:unhideWhenUsed="1"/>
+    <w:lsdException w:name="Hyperlink" w:semiHidden="1" w:unhideWhenUsed="1"/>
+    <w:lsdException w:name="FollowedHyperlink" w:semiHidden="1" w:unhideWhenUsed="1"/>
+    <w:lsdException w:name="Strong" w:uiPriority="22" w:qFormat="1"/>
+    <w:lsdException w:name="Emphasis" w:uiPriority="20" w:qFormat="1"/>
+    <w:lsdException w:name="Document Map" w:semiHidden="1" w:unhideWhenUsed="1"/>
+    <w:lsdException w:name="Plain Text" w:semiHidden="1" w:unhideWhenUsed="1"/>
+    <w:lsdException w:name="E-mail Signature" w:semiHidden="1" w:unhideWhenUsed="1"/>
+    <w:lsdException w:name="HTML Top of Form" w:semiHidden="1" w:unhideWhenUsed="1"/>
+    <w:lsdException w:name="HTML Bottom of Form" w:semiHidden="1" w:unhideWhenUsed="1"/>
+    <w:lsdException w:name="Normal (Web)" w:semiHidden="1" w:unhideWhenUsed="1"/>
+    <w:lsdException w:name="HTML Acronym" w:semiHidden="1" w:unhideWhenUsed="1"/>
+    <w:lsdException w:name="HTML Address" w:semiHidden="1" w:unhideWhenUsed="1"/>
+    <w:lsdException w:name="HTML Cite" w:semiHidden="1" w:unhideWhenUsed="1"/>
+    <w:lsdException w:name="HTML Code" w:semiHidden="1" w:unhideWhenUsed="1"/>
+    <w:lsdException w:name="HTML Definition" w:semiHidden="1" w:unhideWhenUsed="1"/>
+    <w:lsdException w:name="HTML Keyboard" w:semiHidden="1" w:unhideWhenUsed="1"/>
+    <w:lsdException w:name="HTML Preformatted" w:semiHidden="1" w:unhideWhenUsed="1"/>
+    <w:lsdException w:name="HTML Sample" w:semiHidden="1" w:unhideWhenUsed="1"/>
+    <w:lsdException w:name="HTML Typewriter" w:semiHidden="1" w:unhideWhenUsed="1"/>
+    <w:lsdException w:name="HTML Variable" w:semiHidden="1" w:unhideWhenUsed="1"/>
+    <w:lsdException w:name="Normal Table" w:semiHidden="1" w:unhideWhenUsed="1"/>
+    <w:lsdException w:name="annotation subject" w:semiHidden="1" w:unhideWhenUsed="1"/>
+    <w:lsdException w:name="No List" w:semiHidden="1" w:unhideWhenUsed="1"/>
+    <w:lsdException w:name="Outline List 1" w:semiHidden="1" w:unhideWhenUsed="1"/>
+    <w:lsdException w:name="Outline List 2" w:semiHidden="1" w:unhideWhenUsed="1"/>
+    <w:lsdException w:name="Outline List 3" w:semiHidden="1" w:unhideWhenUsed="1"/>
+    <w:lsdException w:name="Table Simple 1" w:semiHidden="1" w:unhideWhenUsed="1"/>
+    <w:lsdException w:name="Table Simple 2" w:semiHidden="1" w:unhideWhenUsed="1"/>
+    <w:lsdException w:name="Table Simple 3" w:semiHidden="1" w:unhideWhenUsed="1"/>
+    <w:lsdException w:name="Table Classic 1" w:semiHidden="1" w:unhideWhenUsed="1"/>
+    <w:lsdException w:name="Table Classic 2" w:semiHidden="1" w:unhideWhenUsed="1"/>
+    <w:lsdException w:name="Table Classic 3" w:semiHidden="1" w:unhideWhenUsed="1"/>
+    <w:lsdException w:name="Table Classic 4" w:semiHidden="1" w:unhideWhenUsed="1"/>
+    <w:lsdException w:name="Table Colorful 1" w:semiHidden="1" w:unhideWhenUsed="1"/>
+    <w:lsdException w:name="Table Colorful 2" w:semiHidden="1" w:unhideWhenUsed="1"/>
+    <w:lsdException w:name="Table Colorful 3" w:semiHidden="1" w:unhideWhenUsed="1"/>
+    <w:lsdException w:name="Table Columns 1" w:semiHidden="1" w:unhideWhenUsed="1"/>
+    <w:lsdException w:name="Table Columns 2" w:semiHidden="1" w:unhideWhenUsed="1"/>
+    <w:lsdException w:name="Table Columns 3" w:semiHidden="1" w:unhideWhenUsed="1"/>
+    <w:lsdException w:name="Table Columns 4" w:semiHidden="1" w:unhideWhenUsed="1"/>
+    <w:lsdException w:name="Table Columns 5" w:semiHidden="1" w:unhideWhenUsed="1"/>
+    <w:lsdException w:name="Table Grid 1" w:semiHidden="1" w:unhideWhenUsed="1"/>
+    <w:lsdException w:name="Table Grid 2" w:semiHidden="1" w:unhideWhenUsed="1"/>
+    <w:lsdException w:name="Table Grid 3" w:semiHidden="1" w:unhideWhenUsed="1"/>
+    <w:lsdException w:name="Table Grid 4" w:semiHidden="1" w:unhideWhenUsed="1"/>
+    <w:lsdException w:name="Table Grid 5" w:semiHidden="1" w:unhideWhenUsed="1"/>
+    <w:lsdException w:name="Table Grid 6" w:semiHidden="1" w:unhideWhenUsed="1"/>
+    <w:lsdException w:name="Table Grid 7" w:semiHidden="1" w:unhideWhenUsed="1"/>
+    <w:lsdException w:name="Table Grid 8" w:semiHidden="1" w:unhideWhenUsed="1"/>
+    <w:lsdException w:name="Table List 1" w:semiHidden="1" w:unhideWhenUsed="1"/>
+    <w:lsdException w:name="Table List 2" w:semiHidden="1" w:unhideWhenUsed="1"/>
+    <w:lsdException w:name="Table List 3" w:semiHidden="1" w:unhideWhenUsed="1"/>
+    <w:lsdException w:name="Table List 4" w:semiHidden="1" w:unhideWhenUsed="1"/>
+    <w:lsdException w:name="Table List 5" w:semiHidden="1" w:unhideWhenUsed="1"/>
+    <w:lsdException w:name="Table List 6" w:semiHidden="1" w:unhideWhenUsed="1"/>
+    <w:lsdException w:name="Table List 7" w:semiHidden="1" w:unhideWhenUsed="1"/>
+    <w:lsdException w:name="Table List 8" w:semiHidden="1" w:unhideWhenUsed="1"/>
+    <w:lsdException w:name="Table 3D effects 1" w:semiHidden="1" w:unhideWhenUsed="1"/>
+    <w:lsdException w:name="Table 3D effects 2" w:semiHidden="1" w:unhideWhenUsed="1"/>
+    <w:lsdException w:name="Table 3D effects 3" w:semiHidden="1" w:unhideWhenUsed="1"/>
+    <w:lsdException w:name="Table Contemporary" w:semiHidden="1" w:unhideWhenUsed="1"/>
+    <w:lsdException w:name="Table Elegant" w:semiHidden="1" w:unhideWhenUsed="1"/>
+    <w:lsdException w:name="Table Professional" w:semiHidden="1" w:unhideWhenUsed="1"/>
+    <w:lsdException w:name="Table Subtle 1" w:semiHidden="1" w:unhideWhenUsed="1"/>
+    <w:lsdException w:name="Table Subtle 2" w:semiHidden="1" w:unhideWhenUsed="1"/>
+    <w:lsdException w:name="Table Web 1" w:semiHidden="1" w:unhideWhenUsed="1"/>
+    <w:lsdException w:name="Table Web 2" w:semiHidden="1" w:unhideWhenUsed="1"/>
+    <w:lsdException w:name="Table Web 3" w:semiHidden="1" w:unhideWhenUsed="1"/>
+    <w:lsdException w:name="Balloon Text" w:semiHidden="1" w:unhideWhenUsed="1"/>
+    <w:lsdException w:name="Table Grid" w:semiHidden="1" w:uiPriority="59" w:unhideWhenUsed="1"/>
+    <w:lsdException w:name="Table Theme" w:semiHidden="1" w:unhideWhenUsed="1"/>
+    <w:lsdException w:name="Placeholder Text" w:semiHidden="1"/>
+    <w:lsdException w:name="No Spacing" w:uiPriority="1" w:qFormat="1"/>
+    <w:lsdException w:name="Light Shading" w:uiPriority="60"/>
+    <w:lsdException w:name="Light List" w:uiPriority="61"/>
+    <w:lsdException w:name="Light Grid" w:uiPriority="62"/>
+    <w:lsdException w:name="Medium Shading 1" w:uiPriority="63"/>
+    <w:lsdException w:name="Medium Shading 2" w:uiPriority="64"/>
+    <w:lsdException w:name="Medium List 1" w:uiPriority="65"/>
+    <w:lsdException w:name="Medium List 2" w:uiPriority="66"/>
+    <w:lsdException w:name="Medium Grid 1" w:uiPriority="67"/>
+    <w:lsdException w:name="Medium Grid 2" w:uiPriority="68"/>
+    <w:lsdException w:name="Medium Grid 3" w:uiPriority="69"/>
+    <w:lsdException w:name="Dark List" w:uiPriority="70"/>
+    <w:lsdException w:name="Colorful Shading" w:uiPriority="71"/>
+    <w:lsdException w:name="Colorful List" w:uiPriority="72"/>
+    <w:lsdException w:name="Colorful Grid" w:uiPriority="73"/>
+    <w:lsdException w:name="Light Shading Accent 1" w:uiPriority="60"/>
+    <w:lsdException w:name="Light List Accent 1" w:uiPriority="61"/>
+    <w:lsdException w:name="Light Grid Accent 1" w:uiPriority="62"/>
+    <w:lsdException w:name="Medium Shading 1 Accent 1" w:uiPriority="63"/>
+    <w:lsdException w:name="Medium Shading 2 Accent 1" w:uiPriority="64"/>
+    <w:lsdException w:name="Medium List 1 Accent 1" w:uiPriority="65"/>
+    <w:lsdException w:name="Revision" w:semiHidden="1"/>
+    <w:lsdException w:name="List Paragraph" w:uiPriority="34" w:qFormat="1"/>
+    <w:lsdException w:name="Quote" w:uiPriority="29" w:qFormat="1"/>
+    <w:lsdException w:name="Intense Quote" w:uiPriority="30" w:qFormat="1"/>
+    <w:lsdException w:name="Medium List 2 Accent 1" w:uiPriority="66"/>
+    <w:lsdException w:name="Medium Grid 1 Accent 1" w:uiPriority="67"/>
+    <w:lsdException w:name="Medium Grid 2 Accent 1" w:uiPriority="68"/>
+    <w:lsdException w:name="Medium Grid 3 Accent 1" w:uiPriority="69"/>
+    <w:lsdException w:name="Dark List Accent 1" w:uiPriority="70"/>
+    <w:lsdException w:name="Colorful Shading Accent 1" w:uiPriority="71"/>
+    <w:lsdException w:name="Colorful List Accent 1" w:uiPriority="72"/>
+    <w:lsdException w:name="Colorful Grid Accent 1" w:uiPriority="73"/>
+    <w:lsdException w:name="Light Shading Accent 2" w:uiPriority="60"/>
+    <w:lsdException w:name="Light List Accent 2" w:uiPriority="61"/>
+    <w:lsdException w:name="Light Grid Accent 2" w:uiPriority="62"/>
+    <w:lsdException w:name="Medium Shading 1 Accent 2" w:uiPriority="63"/>
+    <w:lsdException w:name="Medium Shading 2 Accent 2" w:uiPriority="64"/>
+    <w:lsdException w:name="Medium List 1 Accent 2" w:uiPriority="65"/>
+    <w:lsdException w:name="Medium List 2 Accent 2" w:uiPriority="66"/>
+    <w:lsdException w:name="Medium Grid 1 Accent 2" w:uiPriority="67"/>
+    <w:lsdException w:name="Medium Grid 2 Accent 2" w:uiPriority="68"/>
+    <w:lsdException w:name="Medium Grid 3 Accent 2" w:uiPriority="69"/>
+    <w:lsdException w:name="Dark List Accent 2" w:uiPriority="70"/>
+    <w:lsdException w:name="Colorful Shading Accent 2" w:uiPriority="71"/>
+    <w:lsdException w:name="Colorful List Accent 2" w:uiPriority="72"/>
+    <w:lsdException w:name="Colorful Grid Accent 2" w:uiPriority="73"/>
+    <w:lsdException w:name="Light Shading Accent 3" w:uiPriority="60"/>
+    <w:lsdException w:name="Light List Accent 3" w:uiPriority="61"/>
+    <w:lsdException w:name="Light Grid Accent 3" w:uiPriority="62"/>
+    <w:lsdException w:name="Medium Shading 1 Accent 3" w:uiPriority="63"/>
+    <w:lsdException w:name="Medium Shading 2 Accent 3" w:uiPriority="64"/>
+    <w:lsdException w:name="Medium List 1 Accent 3" w:uiPriority="65"/>
+    <w:lsdException w:name="Medium List 2 Accent 3" w:uiPriority="66"/>
+    <w:lsdException w:name="Medium Grid 1 Accent 3" w:uiPriority="67"/>
+    <w:lsdException w:name="Medium Grid 2 Accent 3" w:uiPriority="68"/>
+    <w:lsdException w:name="Medium Grid 3 Accent 3" w:uiPriority="69"/>
+    <w:lsdException w:name="Dark List Accent 3" w:uiPriority="70"/>
+    <w:lsdException w:name="Colorful Shading Accent 3" w:uiPriority="71"/>
+    <w:lsdException w:name="Colorful List Accent 3" w:uiPriority="72"/>
+    <w:lsdException w:name="Colorful Grid Accent 3" w:uiPriority="73"/>
+    <w:lsdException w:name="Light Shading Accent 4" w:uiPriority="60"/>
+    <w:lsdException w:name="Light List Accent 4" w:uiPriority="61"/>
+    <w:lsdException w:name="Light Grid Accent 4" w:uiPriority="62"/>
+    <w:lsdException w:name="Medium Shading 1 Accent 4" w:uiPriority="63"/>
+    <w:lsdException w:name="Medium Shading 2 Accent 4" w:uiPriority="64"/>
+    <w:lsdException w:name="Medium List 1 Accent 4" w:uiPriority="65"/>
+    <w:lsdException w:name="Medium List 2 Accent 4" w:uiPriority="66"/>
+    <w:lsdException w:name="Medium Grid 1 Accent 4" w:uiPriority="67"/>
+    <w:lsdException w:name="Medium Grid 2 Accent 4" w:uiPriority="68"/>
+    <w:lsdException w:name="Medium Grid 3 Accent 4" w:uiPriority="69"/>
+    <w:lsdException w:name="Dark List Accent 4" w:uiPriority="70"/>
+    <w:lsdException w:name="Colorful Shading Accent 4" w:uiPriority="71"/>
+    <w:lsdException w:name="Colorful List Accent 4" w:uiPriority="72"/>
+    <w:lsdException w:name="Colorful Grid Accent 4" w:uiPriority="73"/>
+    <w:lsdException w:name="Light Shading Accent 5" w:uiPriority="60"/>
+    <w:lsdException w:name="Light List Accent 5" w:uiPriority="61"/>
+    <w:lsdException w:name="Light Grid Accent 5" w:uiPriority="62"/>
+    <w:lsdException w:name="Medium Shading 1 Accent 5" w:uiPriority="63"/>
+    <w:lsdException w:name="Medium Shading 2 Accent 5" w:uiPriority="64"/>
+    <w:lsdException w:name="Medium List 1 Accent 5" w:uiPriority="65"/>
+    <w:lsdException w:name="Medium List 2 Accent 5" w:uiPriority="66"/>
+    <w:lsdException w:name="Medium Grid 1 Accent 5" w:uiPriority="67"/>
+    <w:lsdException w:name="Medium Grid 2 Accent 5" w:uiPriority="68"/>
+    <w:lsdException w:name="Medium Grid 3 Accent 5" w:uiPriority="69"/>
+    <w:lsdException w:name="Dark List Accent 5" w:uiPriority="70"/>
+    <w:lsdException w:name="Colorful Shading Accent 5" w:uiPriority="71"/>
+    <w:lsdException w:name="Colorful List Accent 5" w:uiPriority="72"/>
+    <w:lsdException w:name="Colorful Grid Accent 5" w:uiPriority="73"/>
+    <w:lsdException w:name="Light Shading Accent 6" w:uiPriority="60"/>
+    <w:lsdException w:name="Light List Accent 6" w:uiPriority="61"/>
+    <w:lsdException w:name="Light Grid Accent 6" w:uiPriority="62"/>
+    <w:lsdException w:name="Medium Shading 1 Accent 6" w:uiPriority="63"/>
+    <w:lsdException w:name="Medium Shading 2 Accent 6" w:uiPriority="64"/>
+    <w:lsdException w:name="Medium List 1 Accent 6" w:uiPriority="65"/>
+    <w:lsdException w:name="Medium List 2 Accent 6" w:uiPriority="66"/>
+    <w:lsdException w:name="Medium Grid 1 Accent 6" w:uiPriority="67"/>
+    <w:lsdException w:name="Medium Grid 2 Accent 6" w:uiPriority="68"/>
+    <w:lsdException w:name="Medium Grid 3 Accent 6" w:uiPriority="69"/>
+    <w:lsdException w:name="Dark List Accent 6" w:uiPriority="70"/>
+    <w:lsdException w:name="Colorful Shading Accent 6" w:uiPriority="71"/>
+    <w:lsdException w:name="Colorful List Accent 6" w:uiPriority="72"/>
+    <w:lsdException w:name="Colorful Grid Accent 6" w:uiPriority="73"/>
+    <w:lsdException w:name="Subtle Emphasis" w:uiPriority="19" w:qFormat="1"/>
+    <w:lsdException w:name="Intense Emphasis" w:uiPriority="21" w:qFormat="1"/>
+    <w:lsdException w:name="Subtle Reference" w:uiPriority="31" w:qFormat="1"/>
+    <w:lsdException w:name="Intense Reference" w:uiPriority="32" w:qFormat="1"/>
+    <w:lsdException w:name="Book Title" w:uiPriority="33" w:qFormat="1"/>
+    <w:lsdException w:name="Bibliography" w:semiHidden="1" w:uiPriority="37" w:unhideWhenUsed="1"/>
+    <w:lsdException w:name="TOC Heading" w:semiHidden="1" w:uiPriority="39" w:unhideWhenUsed="1" w:qFormat="1"/>
+    <w:lsdException w:name="Plain Table 1" w:uiPriority="41"/>
+    <w:lsdException w:name="Plain Table 2" w:uiPriority="42"/>
+    <w:lsdException w:name="Plain Table 3" w:uiPriority="43"/>
+    <w:lsdException w:name="Plain Table 4" w:uiPriority="44"/>
+    <w:lsdException w:name="Plain Table 5" w:uiPriority="45"/>
+    <w:lsdException w:name="Grid Table Light" w:uiPriority="40"/>
+    <w:lsdException w:name="Grid Table 1 Light" w:uiPriority="46"/>
+    <w:lsdException w:name="Grid Table 2" w:uiPriority="47"/>
+    <w:lsdException w:name="Grid Table 3" w:uiPriority="48"/>
+    <w:lsdException w:name="Grid Table 4" w:uiPriority="49"/>
+    <w:lsdException w:name="Grid Table 5 Dark" w:uiPriority="50"/>
+    <w:lsdException w:name="Grid Table 6 Colorful" w:uiPriority="51"/>
+    <w:lsdException w:name="Grid Table 7 Colorful" w:uiPriority="52"/>
+    <w:lsdException w:name="Grid Table 1 Light Accent 1" w:uiPriority="46"/>
+    <w:lsdException w:name="Grid Table 2 Accent 1" w:uiPriority="47"/>
+    <w:lsdException w:name="Grid Table 3 Accent 1" w:uiPriority="48"/>
+    <w:lsdException w:name="Grid Table 4 Accent 1" w:uiPriority="49"/>
+    <w:lsdException w:name="Grid Table 5 Dark Accent 1" w:uiPriority="50"/>
+    <w:lsdException w:name="Grid Table 6 Colorful Accent 1" w:uiPriority="51"/>
+    <w:lsdException w:name="Grid Table 7 Colorful Accent 1" w:uiPriority="52"/>
+    <w:lsdException w:name="Grid Table 1 Light Accent 2" w:uiPriority="46"/>
+    <w:lsdException w:name="Grid Table 2 Accent 2" w:uiPriority="47"/>
+    <w:lsdException w:name="Grid Table 3 Accent 2" w:uiPriority="48"/>
+    <w:lsdException w:name="Grid Table 4 Accent 2" w:uiPriority="49"/>
+    <w:lsdException w:name="Grid Table 5 Dark Accent 2" w:uiPriority="50"/>
+    <w:lsdException w:name="Grid Table 6 Colorful Accent 2" w:uiPriority="51"/>
+    <w:lsdException w:name="Grid Table 7 Colorful Accent 2" w:uiPriority="52"/>
+    <w:lsdException w:name="Grid Table 1 Light Accent 3" w:uiPriority="46"/>
+    <w:lsdException w:name="Grid Table 2 Accent 3" w:uiPriority="47"/>
+    <w:lsdException w:name="Grid Table 3 Accent 3" w:uiPriority="48"/>
+    <w:lsdException w:name="Grid Table 4 Accent 3" w:uiPriority="49"/>
+    <w:lsdException w:name="Grid Table 5 Dark Accent 3" w:uiPriority="50"/>
+    <w:lsdException w:name="Grid Table 6 Colorful Accent 3" w:uiPriority="51"/>
+    <w:lsdException w:name="Grid Table 7 Colorful Accent 3" w:uiPriority="52"/>
+    <w:lsdException w:name="Grid Table 1 Light Accent 4" w:uiPriority="46"/>
+    <w:lsdException w:name="Grid Table 2 Accent 4" w:uiPriority="47"/>
+    <w:lsdException w:name="Grid Table 3 Accent 4" w:uiPriority="48"/>
+    <w:lsdException w:name="Grid Table 4 Accent 4" w:uiPriority="49"/>
+    <w:lsdException w:name="Grid Table 5 Dark Accent 4" w:uiPriority="50"/>
+    <w:lsdException w:name="Grid Table 6 Colorful Accent 4" w:uiPriority="51"/>
+    <w:lsdException w:name="Grid Table 7 Colorful Accent 4" w:uiPriority="52"/>
+    <w:lsdException w:name="Grid Table 1 Light Accent 5" w:uiPriority="46"/>
+    <w:lsdException w:name="Grid Table 2 Accent 5" w:uiPriority="47"/>
+    <w:lsdException w:name="Grid Table 3 Accent 5" w:uiPriority="48"/>
+    <w:lsdException w:name="Grid Table 4 Accent 5" w:uiPriority="49"/>
+    <w:lsdException w:name="Grid Table 5 Dark Accent 5" w:uiPriority="50"/>
+    <w:lsdException w:name="Grid Table 6 Colorful Accent 5" w:uiPriority="51"/>
+    <w:lsdException w:name="Grid Table 7 Colorful Accent 5" w:uiPriority="52"/>
+    <w:lsdException w:name="Grid Table 1 Light Accent 6" w:uiPriority="46"/>
+    <w:lsdException w:name="Grid Table 2 Accent 6" w:uiPriority="47"/>
+    <w:lsdException w:name="Grid Table 3 Accent 6" w:uiPriority="48"/>
+    <w:lsdException w:name="Grid Table 4 Accent 6" w:uiPriority="49"/>
+    <w:lsdException w:name="Grid Table 5 Dark Accent 6" w:uiPriority="50"/>
+    <w:lsdException w:name="Grid Table 6 Colorful Accent 6" w:uiPriority="51"/>
+    <w:lsdException w:name="Grid Table 7 Colorful Accent 6" w:uiPriority="52"/>
+    <w:lsdException w:name="List Table 1 Light" w:uiPriority="46"/>
+    <w:lsdException w:name="List Table 2" w:uiPriority="47"/>
+    <w:lsdException w:name="List Table 3" w:uiPriority="48"/>
+    <w:lsdException w:name="List Table 4" w:uiPriority="49"/>
+    <w:lsdException w:name="List Table 5 Dark" w:uiPriority="50"/>
+    <w:lsdException w:name="List Table 6 Colorful" w:uiPriority="51"/>
+    <w:lsdException w:name="List Table 7 Colorful" w:uiPriority="52"/>
+    <w:lsdException w:name="List Table 1 Light Accent 1" w:uiPriority="46"/>
+    <w:lsdException w:name="List Table 2 Accent 1" w:uiPriority="47"/>
+    <w:lsdException w:name="List Table 3 Accent 1" w:uiPriority="48"/>
+    <w:lsdException w:name="List Table 4 Accent 1" w:uiPriority="49"/>
+    <w:lsdException w:name="List Table 5 Dark Accent 1" w:uiPriority="50"/>
+    <w:lsdException w:name="List Table 6 Colorful Accent 1" w:uiPriority="51"/>
+    <w:lsdException w:name="List Table 7 Colorful Accent 1" w:uiPriority="52"/>
+    <w:lsdException w:name="List Table 1 Light Accent 2" w:uiPriority="46"/>
+    <w:lsdException w:name="List Table 2 Accent 2" w:uiPriority="47"/>
+    <w:lsdException w:name="List Table 3 Accent 2" w:uiPriority="48"/>
+    <w:lsdException w:name="List Table 4 Accent 2" w:uiPriority="49"/>
+    <w:lsdException w:name="List Table 5 Dark Accent 2" w:uiPriority="50"/>
+    <w:lsdException w:name="List Table 6 Colorful Accent 2" w:uiPriority="51"/>
+    <w:lsdException w:name="List Table 7 Colorful Accent 2" w:uiPriority="52"/>
+    <w:lsdException w:name="List Table 1 Light Accent 3" w:uiPriority="46"/>
+    <w:lsdException w:name="List Table 2 Accent 3" w:uiPriority="47"/>
+    <w:lsdException w:name="List Table 3 Accent 3" w:uiPriority="48"/>
+    <w:lsdException w:name="List Table 4 Accent 3" w:uiPriority="49"/>
+    <w:lsdException w:name="List Table 5 Dark Accent 3" w:uiPriority="50"/>
+    <w:lsdException w:name="List Table 6 Colorful Accent 3" w:uiPriority="51"/>
+    <w:lsdException w:name="List Table 7 Colorful Accent 3" w:uiPriority="52"/>
+    <w:lsdException w:name="List Table 1 Light Accent 4" w:uiPriority="46"/>
+    <w:lsdException w:name="List Table 2 Accent 4" w:uiPriority="47"/>
+    <w:lsdException w:name="List Table 3 Accent 4" w:uiPriority="48"/>
+    <w:lsdException w:name="List Table 4 Accent 4" w:uiPriority="49"/>
+    <w:lsdException w:name="List Table 5 Dark Accent 4" w:uiPriority="50"/>
+    <w:lsdException w:name="List Table 6 Colorful Accent 4" w:uiPriority="51"/>
+    <w:lsdException w:name="List Table 7 Colorful Accent 4" w:uiPriority="52"/>
+    <w:lsdException w:name="List Table 1 Light Accent 5" w:uiPriority="46"/>
+    <w:lsdException w:name="List Table 2 Accent 5" w:uiPriority="47"/>
+    <w:lsdException w:name="List Table 3 Accent 5" w:uiPriority="48"/>
+    <w:lsdException w:name="List Table 4 Accent 5" w:uiPriority="49"/>
+    <w:lsdException w:name="List Table 5 Dark Accent 5" w:uiPriority="50"/>
+    <w:lsdException w:name="List Table 6 Colorful Accent 5" w:uiPriority="51"/>
+    <w:lsdException w:name="List Table 7 Colorful Accent 5" w:uiPriority="52"/>
+    <w:lsdException w:name="List Table 1 Light Accent 6" w:uiPriority="46"/>
+    <w:lsdException w:name="List Table 2 Accent 6" w:uiPriority="47"/>
+    <w:lsdException w:name="List Table 3 Accent 6" w:uiPriority="48"/>
+    <w:lsdException w:name="List Table 4 Accent 6" w:uiPriority="49"/>
+    <w:lsdException w:name="List Table 5 Dark Accent 6" w:uiPriority="50"/>
+    <w:lsdException w:name="List Table 6 Colorful Accent 6" w:uiPriority="51"/>
+    <w:lsdException w:name="List Table 7 Colorful Accent 6" w:uiPriority="52"/>
+    <w:lsdException w:name="Mention" w:semiHidden="1" w:unhideWhenUsed="1"/>
+    <w:lsdException w:name="Smart Hyperlink" w:semiHidden="1" w:unhideWhenUsed="1"/>
+    <w:lsdException w:name="Hashtag" w:semiHidden="1" w:unhideWhenUsed="1"/>
+    <w:lsdException w:name="Unresolved Mention" w:semiHidden="1" w:unhideWhenUsed="1"/>
   </w:latentStyles>
   <w:style w:type="paragraph" w:default="1" w:styleId="Normal">
     <w:name w:val="Normal"/>
@@ -198,7 +463,6 @@
     <w:uiPriority w:val="99"/>
     <w:semiHidden/>
     <w:unhideWhenUsed/>
-    <w:qFormat/>
     <w:tblPr>
       <w:tblInd w:w="0" w:type="dxa"/>
       <w:tblCellMar>

</xml_diff>

<commit_message>
Added falling action and resolution to the story and labelled the parts of the story
</commit_message>
<xml_diff>
--- a/The Tortoise and The Hare.docx
+++ b/The Tortoise and The Hare.docx
@@ -28,17 +28,115 @@
       <w:pPr>
         <w:jc w:val="center"/>
         <w:rPr>
-          <w:b/>
+          <w:rFonts w:cstheme="minorHAnsi"/>
+          <w:color w:val="330033"/>
+          <w:sz w:val="24"/>
+          <w:szCs w:val="24"/>
+          <w:shd w:val="clear" w:color="auto" w:fill="FFFFFF"/>
         </w:rPr>
       </w:pPr>
       <w:r>
         <w:rPr>
+          <w:rFonts w:cstheme="minorHAnsi"/>
+          <w:b/>
+          <w:color w:val="FF0000"/>
+          <w:sz w:val="24"/>
+          <w:szCs w:val="24"/>
+          <w:shd w:val="clear" w:color="auto" w:fill="FFFFFF"/>
+        </w:rPr>
+        <w:t>Intro</w:t>
+      </w:r>
+      <w:r>
+        <w:rPr>
+          <w:rFonts w:cstheme="minorHAnsi"/>
+          <w:b/>
           <w:color w:val="330033"/>
-          <w:sz w:val="27"/>
-          <w:szCs w:val="27"/>
+          <w:sz w:val="24"/>
+          <w:szCs w:val="24"/>
           <w:shd w:val="clear" w:color="auto" w:fill="FFFFFF"/>
         </w:rPr>
+        <w:t xml:space="preserve"> -</w:t>
+      </w:r>
+      <w:r>
+        <w:rPr>
+          <w:rFonts w:cstheme="minorHAnsi"/>
+          <w:b/>
+          <w:color w:val="330033"/>
+          <w:sz w:val="24"/>
+          <w:szCs w:val="24"/>
+          <w:shd w:val="clear" w:color="auto" w:fill="FFFFFF"/>
+        </w:rPr>
+        <w:tab/>
+      </w:r>
+      <w:r>
+        <w:rPr>
+          <w:rFonts w:cstheme="minorHAnsi"/>
+          <w:color w:val="330033"/>
+          <w:sz w:val="24"/>
+          <w:szCs w:val="24"/>
+          <w:shd w:val="clear" w:color="auto" w:fill="FFFFFF"/>
+        </w:rPr>
         <w:t>There once was a speedy hare who bragged about how fast he could run. Tired of hearing him boast, Slow and Steady, the tortoise, challenged him to a race. All the animals in the forest gathered to watch.</w:t>
+      </w:r>
+    </w:p>
+    <w:p>
+      <w:pPr>
+        <w:jc w:val="center"/>
+        <w:rPr>
+          <w:rFonts w:cstheme="minorHAnsi"/>
+          <w:sz w:val="24"/>
+          <w:szCs w:val="24"/>
+        </w:rPr>
+      </w:pPr>
+    </w:p>
+    <w:p>
+      <w:pPr>
+        <w:pStyle w:val="NormalWeb"/>
+        <w:shd w:val="clear" w:color="auto" w:fill="FFFFFF"/>
+        <w:rPr>
+          <w:rFonts w:asciiTheme="minorHAnsi" w:hAnsiTheme="minorHAnsi" w:cstheme="minorHAnsi"/>
+          <w:color w:val="330033"/>
+        </w:rPr>
+      </w:pPr>
+      <w:r>
+        <w:rPr>
+          <w:rFonts w:asciiTheme="minorHAnsi" w:hAnsiTheme="minorHAnsi" w:cstheme="minorHAnsi"/>
+          <w:b/>
+          <w:color w:val="FF0000"/>
+          <w:shd w:val="clear" w:color="auto" w:fill="FFFFFF"/>
+        </w:rPr>
+        <w:t>Falling Action and Resolution</w:t>
+      </w:r>
+      <w:r>
+        <w:rPr>
+          <w:rFonts w:asciiTheme="minorHAnsi" w:hAnsiTheme="minorHAnsi" w:cstheme="minorHAnsi"/>
+          <w:color w:val="330033"/>
+        </w:rPr>
+        <w:t xml:space="preserve"> - </w:t>
+      </w:r>
+      <w:r>
+        <w:rPr>
+          <w:rFonts w:asciiTheme="minorHAnsi" w:hAnsiTheme="minorHAnsi" w:cstheme="minorHAnsi"/>
+          <w:color w:val="330033"/>
+        </w:rPr>
+        <w:t>Hare stretched and yawned and began to run again, but it was too late. Tortoise was over the line.</w:t>
+      </w:r>
+    </w:p>
+    <w:p>
+      <w:pPr>
+        <w:pStyle w:val="NormalWeb"/>
+        <w:shd w:val="clear" w:color="auto" w:fill="FFFFFF"/>
+        <w:rPr>
+          <w:rFonts w:asciiTheme="minorHAnsi" w:hAnsiTheme="minorHAnsi" w:cstheme="minorHAnsi"/>
+          <w:color w:val="330033"/>
+        </w:rPr>
+      </w:pPr>
+      <w:r>
+        <w:rPr>
+          <w:rFonts w:asciiTheme="minorHAnsi" w:hAnsiTheme="minorHAnsi" w:cstheme="minorHAnsi"/>
+          <w:color w:val="330033"/>
+        </w:rPr>
+        <w:t>After that, Hare always reminded himself, "Don't brag about your lightning pace, for Slow and Steady won the race!"</w:t>
       </w:r>
       <w:bookmarkStart w:id="0" w:name="_GoBack"/>
       <w:bookmarkEnd w:id="0"/>
@@ -225,7 +323,7 @@
     <w:lsdException w:name="Table Web 2" w:semiHidden="1" w:unhideWhenUsed="1"/>
     <w:lsdException w:name="Table Web 3" w:semiHidden="1" w:unhideWhenUsed="1"/>
     <w:lsdException w:name="Balloon Text" w:semiHidden="1" w:unhideWhenUsed="1"/>
-    <w:lsdException w:name="Table Grid" w:semiHidden="1" w:uiPriority="59" w:unhideWhenUsed="1"/>
+    <w:lsdException w:name="Table Grid" w:uiPriority="59"/>
     <w:lsdException w:name="Table Theme" w:semiHidden="1" w:unhideWhenUsed="1"/>
     <w:lsdException w:name="Placeholder Text" w:semiHidden="1"/>
     <w:lsdException w:name="No Spacing" w:uiPriority="1" w:qFormat="1"/>
@@ -479,6 +577,22 @@
     <w:semiHidden/>
     <w:unhideWhenUsed/>
   </w:style>
+  <w:style w:type="paragraph" w:styleId="NormalWeb">
+    <w:name w:val="Normal (Web)"/>
+    <w:basedOn w:val="Normal"/>
+    <w:uiPriority w:val="99"/>
+    <w:unhideWhenUsed/>
+    <w:rsid w:val="00710B8B"/>
+    <w:pPr>
+      <w:spacing w:before="100" w:beforeAutospacing="1" w:after="100" w:afterAutospacing="1" w:line="240" w:lineRule="auto"/>
+    </w:pPr>
+    <w:rPr>
+      <w:rFonts w:ascii="Times New Roman" w:eastAsia="Times New Roman" w:hAnsi="Times New Roman" w:cs="Times New Roman"/>
+      <w:sz w:val="24"/>
+      <w:szCs w:val="24"/>
+      <w:lang w:val="en-PH" w:eastAsia="en-PH"/>
+    </w:rPr>
+  </w:style>
 </w:styles>
 </file>
 

</xml_diff>

<commit_message>
Added illustrations and the rising action
</commit_message>
<xml_diff>
--- a/The Tortoise and The Hare.docx
+++ b/The Tortoise and The Hare.docx
@@ -1,15 +1,20 @@
 
 <file path=word/document.xml><?xml version="1.0" encoding="utf-8"?>
-<w:document xmlns:r="http://schemas.openxmlformats.org/officeDocument/2006/relationships" xmlns:wp="http://schemas.openxmlformats.org/drawingml/2006/wordprocessingDrawing" xmlns:w="http://schemas.openxmlformats.org/wordprocessingml/2006/main" xmlns:w10="urn:schemas-microsoft-com:office:word" xmlns:w14="http://schemas.microsoft.com/office/word/2010/wordml" xmlns:wps="http://schemas.microsoft.com/office/word/2010/wordprocessingShape" xmlns:wpg="http://schemas.microsoft.com/office/word/2010/wordprocessingGroup" xmlns:mc="http://schemas.openxmlformats.org/markup-compatibility/2006" xmlns:v="urn:schemas-microsoft-com:vml" xmlns:o="urn:schemas-microsoft-com:office:office" mc:Ignorable="w14">
+<w:document xmlns:wpc="http://schemas.microsoft.com/office/word/2010/wordprocessingCanvas" xmlns:cx="http://schemas.microsoft.com/office/drawing/2014/chartex" xmlns:cx1="http://schemas.microsoft.com/office/drawing/2015/9/8/chartex" xmlns:cx2="http://schemas.microsoft.com/office/drawing/2015/10/21/chartex" xmlns:cx3="http://schemas.microsoft.com/office/drawing/2016/5/9/chartex" xmlns:cx4="http://schemas.microsoft.com/office/drawing/2016/5/10/chartex" xmlns:cx5="http://schemas.microsoft.com/office/drawing/2016/5/11/chartex" xmlns:cx6="http://schemas.microsoft.com/office/drawing/2016/5/12/chartex" xmlns:cx7="http://schemas.microsoft.com/office/drawing/2016/5/13/chartex" xmlns:cx8="http://schemas.microsoft.com/office/drawing/2016/5/14/chartex" xmlns:mc="http://schemas.openxmlformats.org/markup-compatibility/2006" xmlns:aink="http://schemas.microsoft.com/office/drawing/2016/ink" xmlns:am3d="http://schemas.microsoft.com/office/drawing/2017/model3d" xmlns:o="urn:schemas-microsoft-com:office:office" xmlns:r="http://schemas.openxmlformats.org/officeDocument/2006/relationships" xmlns:m="http://schemas.openxmlformats.org/officeDocument/2006/math" xmlns:v="urn:schemas-microsoft-com:vml" xmlns:wp14="http://schemas.microsoft.com/office/word/2010/wordprocessingDrawing" xmlns:wp="http://schemas.openxmlformats.org/drawingml/2006/wordprocessingDrawing" xmlns:w10="urn:schemas-microsoft-com:office:word" xmlns:w="http://schemas.openxmlformats.org/wordprocessingml/2006/main" xmlns:w14="http://schemas.microsoft.com/office/word/2010/wordml" xmlns:w15="http://schemas.microsoft.com/office/word/2012/wordml" xmlns:w16cid="http://schemas.microsoft.com/office/word/2016/wordml/cid" xmlns:w16se="http://schemas.microsoft.com/office/word/2015/wordml/symex" xmlns:wpg="http://schemas.microsoft.com/office/word/2010/wordprocessingGroup" xmlns:wpi="http://schemas.microsoft.com/office/word/2010/wordprocessingInk" xmlns:wne="http://schemas.microsoft.com/office/word/2006/wordml" xmlns:wps="http://schemas.microsoft.com/office/word/2010/wordprocessingShape" mc:Ignorable="w14 w15 w16se w16cid wp14">
   <w:body>
     <w:p>
       <w:pPr>
         <w:pStyle w:val="Body"/>
         <w:jc w:val="center"/>
       </w:pPr>
-      <w:r>
+      <w:bookmarkStart w:id="0" w:name="_Hlk516350305"/>
+      <w:bookmarkEnd w:id="0"/>
+      <w:r>
+        <w:rPr>
+          <w:noProof/>
+        </w:rPr>
         <w:drawing>
-          <wp:anchor distT="152400" distB="152400" distL="152400" distR="152400" simplePos="0" relativeHeight="251659264" behindDoc="0" locked="0" layoutInCell="1" allowOverlap="1">
+          <wp:anchor distT="152400" distB="152400" distL="152400" distR="152400" simplePos="0" relativeHeight="251659264" behindDoc="0" locked="0" layoutInCell="1" allowOverlap="1" wp14:anchorId="2C7DEB92" wp14:editId="75C2F815">
             <wp:simplePos x="0" y="0"/>
             <wp:positionH relativeFrom="page">
               <wp:posOffset>914400</wp:posOffset>
@@ -32,7 +37,7 @@
                     </pic:cNvPicPr>
                   </pic:nvPicPr>
                   <pic:blipFill>
-                    <a:blip r:embed="rId4">
+                    <a:blip r:embed="rId6">
                       <a:extLst/>
                     </a:blip>
                     <a:stretch>
@@ -65,17 +70,16 @@
         <w:pStyle w:val="Body"/>
         <w:jc w:val="center"/>
         <w:rPr>
-          <w:b w:val="1"/>
-          <w:bCs w:val="1"/>
+          <w:b/>
+          <w:bCs/>
         </w:rPr>
       </w:pPr>
       <w:r>
         <w:rPr>
-          <w:b w:val="1"/>
-          <w:bCs w:val="1"/>
-          <w:rtl w:val="0"/>
-          <w:lang w:val="en-US"/>
-        </w:rPr>
+          <w:b/>
+          <w:bCs/>
+        </w:rPr>
+        <w:lastRenderedPageBreak/>
         <w:t>THE TORTOISE AND THE HARE</w:t>
       </w:r>
     </w:p>
@@ -84,265 +88,640 @@
         <w:pStyle w:val="Body"/>
         <w:jc w:val="center"/>
         <w:rPr>
-          <w:b w:val="1"/>
-          <w:bCs w:val="1"/>
+          <w:b/>
+          <w:bCs/>
+        </w:rPr>
+      </w:pPr>
+      <w:r>
+        <w:rPr>
+          <w:noProof/>
+          <w:color w:val="330033"/>
+          <w:u w:color="330033"/>
+        </w:rPr>
+        <w:drawing>
+          <wp:inline distT="0" distB="0" distL="0" distR="0" wp14:anchorId="1FD8273F" wp14:editId="42664E77">
+            <wp:extent cx="3523809" cy="3180952"/>
+            <wp:effectExtent l="0" t="0" r="635" b="635"/>
+            <wp:docPr id="1" name="Picture 1"/>
+            <wp:cNvGraphicFramePr>
+              <a:graphicFrameLocks xmlns:a="http://schemas.openxmlformats.org/drawingml/2006/main" noChangeAspect="1"/>
+            </wp:cNvGraphicFramePr>
+            <a:graphic xmlns:a="http://schemas.openxmlformats.org/drawingml/2006/main">
+              <a:graphicData uri="http://schemas.openxmlformats.org/drawingml/2006/picture">
+                <pic:pic xmlns:pic="http://schemas.openxmlformats.org/drawingml/2006/picture">
+                  <pic:nvPicPr>
+                    <pic:cNvPr id="1" name="1.png"/>
+                    <pic:cNvPicPr/>
+                  </pic:nvPicPr>
+                  <pic:blipFill>
+                    <a:blip r:embed="rId7">
+                      <a:extLst>
+                        <a:ext uri="{28A0092B-C50C-407E-A947-70E740481C1C}">
+                          <a14:useLocalDpi xmlns:a14="http://schemas.microsoft.com/office/drawing/2010/main" val="0"/>
+                        </a:ext>
+                      </a:extLst>
+                    </a:blip>
+                    <a:stretch>
+                      <a:fillRect/>
+                    </a:stretch>
+                  </pic:blipFill>
+                  <pic:spPr>
+                    <a:xfrm>
+                      <a:off x="0" y="0"/>
+                      <a:ext cx="3523809" cy="3180952"/>
+                    </a:xfrm>
+                    <a:prstGeom prst="rect">
+                      <a:avLst/>
+                    </a:prstGeom>
+                  </pic:spPr>
+                </pic:pic>
+              </a:graphicData>
+            </a:graphic>
+          </wp:inline>
+        </w:drawing>
+      </w:r>
+    </w:p>
+    <w:p>
+      <w:pPr>
+        <w:pStyle w:val="Body"/>
+        <w:rPr>
+          <w:color w:val="330033"/>
+          <w:sz w:val="24"/>
+          <w:szCs w:val="24"/>
+          <w:u w:color="330033"/>
+          <w:shd w:val="clear" w:color="auto" w:fill="FFFFFF"/>
+        </w:rPr>
+      </w:pPr>
+      <w:r>
+        <w:rPr>
+          <w:b/>
+          <w:bCs/>
+          <w:color w:val="FF0000"/>
+          <w:sz w:val="24"/>
+          <w:szCs w:val="24"/>
+          <w:u w:color="FF0000"/>
+          <w:shd w:val="clear" w:color="auto" w:fill="FFFFFF"/>
+          <w:lang w:val="it-IT"/>
+        </w:rPr>
+        <w:t>Intro</w:t>
+      </w:r>
+      <w:r>
+        <w:rPr>
+          <w:b/>
+          <w:bCs/>
+          <w:color w:val="330033"/>
+          <w:sz w:val="24"/>
+          <w:szCs w:val="24"/>
+          <w:u w:color="330033"/>
+          <w:shd w:val="clear" w:color="auto" w:fill="FFFFFF"/>
+        </w:rPr>
+        <w:t xml:space="preserve"> -</w:t>
+      </w:r>
+      <w:r>
+        <w:rPr>
+          <w:b/>
+          <w:bCs/>
+          <w:color w:val="330033"/>
+          <w:sz w:val="24"/>
+          <w:szCs w:val="24"/>
+          <w:u w:color="330033"/>
+          <w:shd w:val="clear" w:color="auto" w:fill="FFFFFF"/>
+        </w:rPr>
+        <w:tab/>
+      </w:r>
+      <w:r>
+        <w:rPr>
+          <w:color w:val="330033"/>
+          <w:sz w:val="24"/>
+          <w:szCs w:val="24"/>
+          <w:u w:color="330033"/>
+          <w:shd w:val="clear" w:color="auto" w:fill="FFFFFF"/>
+        </w:rPr>
+        <w:t>There once was a speedy hare who bragged about how fast he could run. Tired of hearing him boast, Slow and Steady, the tortoise, challenged him to a race. All the animals in the forest gathered to watch.</w:t>
+      </w:r>
+      <w:bookmarkStart w:id="1" w:name="_GoBack"/>
+      <w:bookmarkEnd w:id="1"/>
+    </w:p>
+    <w:p>
+      <w:pPr>
+        <w:pStyle w:val="Body"/>
+        <w:jc w:val="center"/>
+        <w:rPr>
+          <w:color w:val="330033"/>
+          <w:sz w:val="24"/>
+          <w:szCs w:val="24"/>
+          <w:u w:color="330033"/>
+          <w:shd w:val="clear" w:color="auto" w:fill="FFFFFF"/>
+        </w:rPr>
+      </w:pPr>
+      <w:r>
+        <w:rPr>
+          <w:noProof/>
+          <w:color w:val="330033"/>
+          <w:u w:color="330033"/>
+        </w:rPr>
+        <w:drawing>
+          <wp:inline distT="0" distB="0" distL="0" distR="0" wp14:anchorId="01EEB3DA" wp14:editId="3D765A82">
+            <wp:extent cx="3542857" cy="3200000"/>
+            <wp:effectExtent l="0" t="0" r="635" b="635"/>
+            <wp:docPr id="3" name="Picture 3"/>
+            <wp:cNvGraphicFramePr>
+              <a:graphicFrameLocks xmlns:a="http://schemas.openxmlformats.org/drawingml/2006/main" noChangeAspect="1"/>
+            </wp:cNvGraphicFramePr>
+            <a:graphic xmlns:a="http://schemas.openxmlformats.org/drawingml/2006/main">
+              <a:graphicData uri="http://schemas.openxmlformats.org/drawingml/2006/picture">
+                <pic:pic xmlns:pic="http://schemas.openxmlformats.org/drawingml/2006/picture">
+                  <pic:nvPicPr>
+                    <pic:cNvPr id="3" name="3.png"/>
+                    <pic:cNvPicPr/>
+                  </pic:nvPicPr>
+                  <pic:blipFill>
+                    <a:blip r:embed="rId8">
+                      <a:extLst>
+                        <a:ext uri="{28A0092B-C50C-407E-A947-70E740481C1C}">
+                          <a14:useLocalDpi xmlns:a14="http://schemas.microsoft.com/office/drawing/2010/main" val="0"/>
+                        </a:ext>
+                      </a:extLst>
+                    </a:blip>
+                    <a:stretch>
+                      <a:fillRect/>
+                    </a:stretch>
+                  </pic:blipFill>
+                  <pic:spPr>
+                    <a:xfrm>
+                      <a:off x="0" y="0"/>
+                      <a:ext cx="3542857" cy="3200000"/>
+                    </a:xfrm>
+                    <a:prstGeom prst="rect">
+                      <a:avLst/>
+                    </a:prstGeom>
+                  </pic:spPr>
+                </pic:pic>
+              </a:graphicData>
+            </a:graphic>
+          </wp:inline>
+        </w:drawing>
+      </w:r>
+    </w:p>
+    <w:p>
+      <w:pPr>
+        <w:pStyle w:val="NormalWeb"/>
+        <w:shd w:val="clear" w:color="auto" w:fill="FFFFFF"/>
+        <w:rPr>
+          <w:rFonts w:ascii="Calibri" w:eastAsia="Calibri" w:hAnsi="Calibri" w:cs="Calibri"/>
+          <w:color w:val="330033"/>
+          <w:u w:color="330033"/>
+        </w:rPr>
+      </w:pPr>
+      <w:r>
+        <w:rPr>
+          <w:rFonts w:ascii="Calibri" w:eastAsia="Calibri" w:hAnsi="Calibri" w:cs="Calibri"/>
+          <w:b/>
+          <w:bCs/>
+          <w:color w:val="FF0000"/>
+          <w:u w:color="FF0000"/>
+          <w:shd w:val="clear" w:color="auto" w:fill="FFFFFF"/>
+        </w:rPr>
+        <w:t>Rising Action</w:t>
+      </w:r>
+      <w:r>
+        <w:rPr>
+          <w:rFonts w:ascii="Calibri" w:eastAsia="Calibri" w:hAnsi="Calibri" w:cs="Calibri"/>
+          <w:color w:val="330033"/>
+          <w:u w:color="330033"/>
+        </w:rPr>
+        <w:t xml:space="preserve"> – In the middle of the race, hare decides to take a nap thinking that there is still plenty of time since the tortoise walks so slow.</w:t>
+      </w:r>
+    </w:p>
+    <w:p>
+      <w:pPr>
+        <w:pStyle w:val="NormalWeb"/>
+        <w:shd w:val="clear" w:color="auto" w:fill="FFFFFF"/>
+        <w:jc w:val="center"/>
+        <w:rPr>
+          <w:rFonts w:ascii="Calibri" w:eastAsia="Calibri" w:hAnsi="Calibri" w:cs="Calibri"/>
+          <w:b/>
+          <w:bCs/>
+          <w:color w:val="FF0000"/>
+          <w:u w:color="FF0000"/>
+        </w:rPr>
+      </w:pPr>
+      <w:r>
+        <w:rPr>
+          <w:rFonts w:ascii="Calibri" w:eastAsia="Calibri" w:hAnsi="Calibri" w:cs="Calibri"/>
+          <w:noProof/>
+          <w:color w:val="330033"/>
+          <w:u w:color="330033"/>
+        </w:rPr>
+        <w:lastRenderedPageBreak/>
+        <w:drawing>
+          <wp:inline distT="0" distB="0" distL="0" distR="0" wp14:anchorId="041D279E" wp14:editId="6D857BD6">
+            <wp:extent cx="3533333" cy="3180952"/>
+            <wp:effectExtent l="0" t="0" r="0" b="635"/>
+            <wp:docPr id="4" name="Picture 4"/>
+            <wp:cNvGraphicFramePr>
+              <a:graphicFrameLocks xmlns:a="http://schemas.openxmlformats.org/drawingml/2006/main" noChangeAspect="1"/>
+            </wp:cNvGraphicFramePr>
+            <a:graphic xmlns:a="http://schemas.openxmlformats.org/drawingml/2006/main">
+              <a:graphicData uri="http://schemas.openxmlformats.org/drawingml/2006/picture">
+                <pic:pic xmlns:pic="http://schemas.openxmlformats.org/drawingml/2006/picture">
+                  <pic:nvPicPr>
+                    <pic:cNvPr id="4" name="4.png"/>
+                    <pic:cNvPicPr/>
+                  </pic:nvPicPr>
+                  <pic:blipFill>
+                    <a:blip r:embed="rId9">
+                      <a:extLst>
+                        <a:ext uri="{28A0092B-C50C-407E-A947-70E740481C1C}">
+                          <a14:useLocalDpi xmlns:a14="http://schemas.microsoft.com/office/drawing/2010/main" val="0"/>
+                        </a:ext>
+                      </a:extLst>
+                    </a:blip>
+                    <a:stretch>
+                      <a:fillRect/>
+                    </a:stretch>
+                  </pic:blipFill>
+                  <pic:spPr>
+                    <a:xfrm>
+                      <a:off x="0" y="0"/>
+                      <a:ext cx="3533333" cy="3180952"/>
+                    </a:xfrm>
+                    <a:prstGeom prst="rect">
+                      <a:avLst/>
+                    </a:prstGeom>
+                  </pic:spPr>
+                </pic:pic>
+              </a:graphicData>
+            </a:graphic>
+          </wp:inline>
+        </w:drawing>
+      </w:r>
+    </w:p>
+    <w:p>
+      <w:pPr>
+        <w:pStyle w:val="NormalWeb"/>
+        <w:shd w:val="clear" w:color="auto" w:fill="FFFFFF"/>
+        <w:rPr>
+          <w:rFonts w:ascii="Calibri" w:eastAsia="Calibri" w:hAnsi="Calibri" w:cs="Calibri"/>
+          <w:color w:val="330033"/>
+          <w:u w:color="330033"/>
+        </w:rPr>
+      </w:pPr>
+      <w:r>
+        <w:rPr>
+          <w:rFonts w:ascii="Calibri" w:eastAsia="Calibri" w:hAnsi="Calibri" w:cs="Calibri"/>
+          <w:b/>
+          <w:bCs/>
+          <w:color w:val="FF0000"/>
+          <w:u w:color="FF0000"/>
+        </w:rPr>
+        <w:t>Climax</w:t>
+      </w:r>
+      <w:r>
+        <w:rPr>
+          <w:b/>
+          <w:bCs/>
+          <w:color w:val="FF0000"/>
+          <w:u w:color="FF0000"/>
+        </w:rPr>
+        <w:t xml:space="preserve"> </w:t>
+      </w:r>
+      <w:r>
+        <w:rPr>
+          <w:b/>
+          <w:bCs/>
+        </w:rPr>
+        <w:t xml:space="preserve">- </w:t>
+      </w:r>
+      <w:r>
+        <w:rPr>
+          <w:rFonts w:ascii="Calibri" w:eastAsia="Calibri" w:hAnsi="Calibri" w:cs="Calibri"/>
+          <w:color w:val="330033"/>
+          <w:u w:color="330033"/>
+        </w:rPr>
+        <w:t xml:space="preserve">Slow </w:t>
+      </w:r>
+      <w:r>
+        <w:rPr>
+          <w:rFonts w:ascii="Calibri" w:eastAsia="Calibri" w:hAnsi="Calibri" w:cs="Calibri"/>
+          <w:color w:val="330033"/>
+          <w:u w:color="330033"/>
+        </w:rPr>
+        <w:t>and Steady walked and walked. He never, ever stopped until he came to the finish line.</w:t>
+      </w:r>
+    </w:p>
+    <w:p>
+      <w:pPr>
+        <w:pStyle w:val="NormalWeb"/>
+        <w:shd w:val="clear" w:color="auto" w:fill="FFFFFF"/>
+        <w:rPr>
+          <w:rFonts w:ascii="Calibri" w:eastAsia="Calibri" w:hAnsi="Calibri" w:cs="Calibri"/>
+          <w:color w:val="330033"/>
+          <w:u w:color="330033"/>
+        </w:rPr>
+      </w:pPr>
+      <w:r>
+        <w:rPr>
+          <w:rFonts w:ascii="Calibri" w:eastAsia="Calibri" w:hAnsi="Calibri" w:cs="Calibri"/>
+          <w:color w:val="330033"/>
+          <w:u w:color="330033"/>
+        </w:rPr>
+        <w:t>The animals who were watching cheered so loudly for Tortoise, they woke up Hare.</w:t>
+      </w:r>
+    </w:p>
+    <w:p>
+      <w:pPr>
+        <w:pStyle w:val="NormalWeb"/>
+        <w:shd w:val="clear" w:color="auto" w:fill="FFFFFF"/>
+        <w:rPr>
+          <w:rFonts w:ascii="Calibri" w:eastAsia="Calibri" w:hAnsi="Calibri" w:cs="Calibri"/>
+          <w:color w:val="330033"/>
+          <w:u w:color="330033"/>
         </w:rPr>
       </w:pPr>
     </w:p>
     <w:p>
       <w:pPr>
-        <w:pStyle w:val="Body"/>
-        <w:rPr>
-          <w:color w:val="330033"/>
-          <w:sz w:val="24"/>
-          <w:szCs w:val="24"/>
-          <w:u w:color="330033"/>
-          <w:shd w:val="clear" w:color="auto" w:fill="ffffff"/>
+        <w:rPr>
+          <w:rFonts w:ascii="Calibri" w:eastAsia="Calibri" w:hAnsi="Calibri" w:cs="Calibri"/>
+          <w:color w:val="330033"/>
+          <w:u w:color="330033"/>
         </w:rPr>
       </w:pPr>
       <w:r>
         <w:rPr>
-          <w:b w:val="1"/>
-          <w:bCs w:val="1"/>
-          <w:color w:val="ff0000"/>
-          <w:sz w:val="24"/>
-          <w:szCs w:val="24"/>
-          <w:u w:color="ff0000"/>
-          <w:shd w:val="clear" w:color="auto" w:fill="ffffff"/>
-          <w:rtl w:val="0"/>
-          <w:lang w:val="it-IT"/>
-        </w:rPr>
-        <w:t>Intro</w:t>
-      </w:r>
-      <w:r>
-        <w:rPr>
-          <w:b w:val="1"/>
-          <w:bCs w:val="1"/>
-          <w:color w:val="330033"/>
-          <w:sz w:val="24"/>
-          <w:szCs w:val="24"/>
-          <w:u w:color="330033"/>
-          <w:shd w:val="clear" w:color="auto" w:fill="ffffff"/>
-          <w:rtl w:val="0"/>
-        </w:rPr>
-        <w:t xml:space="preserve"> -</w:t>
-        <w:tab/>
-      </w:r>
-      <w:r>
-        <w:rPr>
-          <w:color w:val="330033"/>
-          <w:sz w:val="24"/>
-          <w:szCs w:val="24"/>
-          <w:u w:color="330033"/>
-          <w:shd w:val="clear" w:color="auto" w:fill="ffffff"/>
-          <w:rtl w:val="0"/>
-          <w:lang w:val="en-US"/>
-        </w:rPr>
-        <w:t>There once was a speedy hare who bragged about how fast he could run. Tired of hearing him boast, Slow and Steady, the tortoise, challenged him to a race. All the animals in the forest gathered to watch.</w:t>
+          <w:rFonts w:ascii="Calibri" w:eastAsia="Calibri" w:hAnsi="Calibri" w:cs="Calibri"/>
+          <w:color w:val="330033"/>
+          <w:u w:color="330033"/>
+        </w:rPr>
+        <w:br w:type="page"/>
       </w:r>
     </w:p>
     <w:p>
       <w:pPr>
-        <w:pStyle w:val="Normal (Web)"/>
-        <w:shd w:val="clear" w:color="auto" w:fill="ffffff"/>
-        <w:rPr>
-          <w:rFonts w:ascii="Calibri" w:cs="Calibri" w:hAnsi="Calibri" w:eastAsia="Calibri"/>
+        <w:pStyle w:val="NormalWeb"/>
+        <w:shd w:val="clear" w:color="auto" w:fill="FFFFFF"/>
+        <w:jc w:val="center"/>
+        <w:rPr>
+          <w:rFonts w:ascii="Calibri" w:eastAsia="Calibri" w:hAnsi="Calibri" w:cs="Calibri"/>
           <w:color w:val="330033"/>
           <w:u w:color="330033"/>
         </w:rPr>
       </w:pPr>
       <w:r>
         <w:rPr>
-          <w:rFonts w:ascii="Calibri" w:cs="Calibri" w:hAnsi="Calibri" w:eastAsia="Calibri"/>
-          <w:b w:val="1"/>
-          <w:bCs w:val="1"/>
-          <w:color w:val="ff0000"/>
-          <w:u w:color="ff0000"/>
-          <w:rtl w:val="0"/>
-          <w:lang w:val="en-US"/>
-        </w:rPr>
-        <w:t>Climax</w:t>
-      </w:r>
-      <w:r>
-        <w:rPr>
-          <w:b w:val="1"/>
-          <w:bCs w:val="1"/>
-          <w:color w:val="ff0000"/>
-          <w:u w:color="ff0000"/>
-          <w:rtl w:val="0"/>
-          <w:lang w:val="en-US"/>
-        </w:rPr>
-        <w:t xml:space="preserve"> </w:t>
-      </w:r>
-      <w:r>
-        <w:rPr>
-          <w:b w:val="1"/>
-          <w:bCs w:val="1"/>
-          <w:rtl w:val="0"/>
-          <w:lang w:val="en-US"/>
-        </w:rPr>
-        <w:t xml:space="preserve">- </w:t>
-      </w:r>
-      <w:r>
-        <w:rPr>
-          <w:rFonts w:ascii="Calibri" w:cs="Calibri" w:hAnsi="Calibri" w:eastAsia="Calibri"/>
-          <w:color w:val="330033"/>
-          <w:u w:color="330033"/>
-          <w:rtl w:val="0"/>
-          <w:lang w:val="en-US"/>
-        </w:rPr>
-        <w:t>Slow and Steady walked and walked. He never, ever stopped until he came to the finish line.</w:t>
+          <w:rFonts w:ascii="Calibri" w:eastAsia="Calibri" w:hAnsi="Calibri" w:cs="Calibri"/>
+          <w:noProof/>
+          <w:color w:val="330033"/>
+          <w:u w:color="330033"/>
+        </w:rPr>
+        <w:lastRenderedPageBreak/>
+        <w:drawing>
+          <wp:inline distT="0" distB="0" distL="0" distR="0" wp14:anchorId="26700EA3" wp14:editId="33EE442E">
+            <wp:extent cx="3523809" cy="3190476"/>
+            <wp:effectExtent l="0" t="0" r="635" b="0"/>
+            <wp:docPr id="5" name="Picture 5"/>
+            <wp:cNvGraphicFramePr>
+              <a:graphicFrameLocks xmlns:a="http://schemas.openxmlformats.org/drawingml/2006/main" noChangeAspect="1"/>
+            </wp:cNvGraphicFramePr>
+            <a:graphic xmlns:a="http://schemas.openxmlformats.org/drawingml/2006/main">
+              <a:graphicData uri="http://schemas.openxmlformats.org/drawingml/2006/picture">
+                <pic:pic xmlns:pic="http://schemas.openxmlformats.org/drawingml/2006/picture">
+                  <pic:nvPicPr>
+                    <pic:cNvPr id="5" name="5.png"/>
+                    <pic:cNvPicPr/>
+                  </pic:nvPicPr>
+                  <pic:blipFill>
+                    <a:blip r:embed="rId10">
+                      <a:extLst>
+                        <a:ext uri="{28A0092B-C50C-407E-A947-70E740481C1C}">
+                          <a14:useLocalDpi xmlns:a14="http://schemas.microsoft.com/office/drawing/2010/main" val="0"/>
+                        </a:ext>
+                      </a:extLst>
+                    </a:blip>
+                    <a:stretch>
+                      <a:fillRect/>
+                    </a:stretch>
+                  </pic:blipFill>
+                  <pic:spPr>
+                    <a:xfrm>
+                      <a:off x="0" y="0"/>
+                      <a:ext cx="3523809" cy="3190476"/>
+                    </a:xfrm>
+                    <a:prstGeom prst="rect">
+                      <a:avLst/>
+                    </a:prstGeom>
+                  </pic:spPr>
+                </pic:pic>
+              </a:graphicData>
+            </a:graphic>
+          </wp:inline>
+        </w:drawing>
       </w:r>
     </w:p>
     <w:p>
       <w:pPr>
-        <w:pStyle w:val="Normal (Web)"/>
-        <w:shd w:val="clear" w:color="auto" w:fill="ffffff"/>
-        <w:rPr>
-          <w:rFonts w:ascii="Calibri" w:cs="Calibri" w:hAnsi="Calibri" w:eastAsia="Calibri"/>
+        <w:pStyle w:val="NormalWeb"/>
+        <w:shd w:val="clear" w:color="auto" w:fill="FFFFFF"/>
+        <w:rPr>
+          <w:rFonts w:ascii="Calibri" w:eastAsia="Calibri" w:hAnsi="Calibri" w:cs="Calibri"/>
           <w:color w:val="330033"/>
           <w:u w:color="330033"/>
         </w:rPr>
       </w:pPr>
       <w:r>
         <w:rPr>
-          <w:rFonts w:ascii="Calibri" w:cs="Calibri" w:hAnsi="Calibri" w:eastAsia="Calibri"/>
-          <w:color w:val="330033"/>
-          <w:u w:color="330033"/>
-          <w:rtl w:val="0"/>
-          <w:lang w:val="en-US"/>
-        </w:rPr>
-        <w:t>The animals who were watching cheered so loudly for Tortoise, they woke up Hare.</w:t>
+          <w:rFonts w:ascii="Calibri" w:eastAsia="Calibri" w:hAnsi="Calibri" w:cs="Calibri"/>
+          <w:b/>
+          <w:bCs/>
+          <w:color w:val="FF0000"/>
+          <w:u w:color="FF0000"/>
+          <w:shd w:val="clear" w:color="auto" w:fill="FFFFFF"/>
+        </w:rPr>
+        <w:t>Falling Action and Resolution</w:t>
+      </w:r>
+      <w:r>
+        <w:rPr>
+          <w:rFonts w:ascii="Calibri" w:eastAsia="Calibri" w:hAnsi="Calibri" w:cs="Calibri"/>
+          <w:color w:val="330033"/>
+          <w:u w:color="330033"/>
+        </w:rPr>
+        <w:t xml:space="preserve"> - Hare stretched and yawned and began to run again, but it was too late. Tortoise was over the line.</w:t>
       </w:r>
     </w:p>
     <w:p>
       <w:pPr>
-        <w:pStyle w:val="Normal (Web)"/>
-        <w:shd w:val="clear" w:color="auto" w:fill="ffffff"/>
-        <w:rPr>
-          <w:rFonts w:ascii="Calibri" w:cs="Calibri" w:hAnsi="Calibri" w:eastAsia="Calibri"/>
+        <w:pStyle w:val="NormalWeb"/>
+        <w:shd w:val="clear" w:color="auto" w:fill="FFFFFF"/>
+        <w:jc w:val="center"/>
+        <w:rPr>
+          <w:rFonts w:ascii="Calibri" w:eastAsia="Calibri" w:hAnsi="Calibri" w:cs="Calibri"/>
           <w:color w:val="330033"/>
           <w:u w:color="330033"/>
         </w:rPr>
       </w:pPr>
       <w:r>
         <w:rPr>
-          <w:rFonts w:ascii="Calibri" w:cs="Calibri" w:hAnsi="Calibri" w:eastAsia="Calibri"/>
-          <w:b w:val="1"/>
-          <w:bCs w:val="1"/>
-          <w:color w:val="ff0000"/>
-          <w:u w:color="ff0000"/>
-          <w:shd w:val="clear" w:color="auto" w:fill="ffffff"/>
-          <w:rtl w:val="0"/>
-          <w:lang w:val="en-US"/>
-        </w:rPr>
-        <w:t>Falling Action and Resolution</w:t>
-      </w:r>
-      <w:r>
-        <w:rPr>
-          <w:rFonts w:ascii="Calibri" w:cs="Calibri" w:hAnsi="Calibri" w:eastAsia="Calibri"/>
-          <w:color w:val="330033"/>
-          <w:u w:color="330033"/>
-          <w:rtl w:val="0"/>
-          <w:lang w:val="en-US"/>
-        </w:rPr>
-        <w:t xml:space="preserve"> - Hare stretched and yawned and began to run again, but it was too late. Tortoise was over the line.</w:t>
+          <w:rFonts w:ascii="Calibri" w:eastAsia="Calibri" w:hAnsi="Calibri" w:cs="Calibri"/>
+          <w:noProof/>
+          <w:color w:val="330033"/>
+          <w:u w:color="330033"/>
+        </w:rPr>
+        <w:drawing>
+          <wp:inline distT="0" distB="0" distL="0" distR="0" wp14:anchorId="6D82A278" wp14:editId="479FC95C">
+            <wp:extent cx="3533333" cy="3190476"/>
+            <wp:effectExtent l="0" t="0" r="0" b="0"/>
+            <wp:docPr id="6" name="Picture 6"/>
+            <wp:cNvGraphicFramePr>
+              <a:graphicFrameLocks xmlns:a="http://schemas.openxmlformats.org/drawingml/2006/main" noChangeAspect="1"/>
+            </wp:cNvGraphicFramePr>
+            <a:graphic xmlns:a="http://schemas.openxmlformats.org/drawingml/2006/main">
+              <a:graphicData uri="http://schemas.openxmlformats.org/drawingml/2006/picture">
+                <pic:pic xmlns:pic="http://schemas.openxmlformats.org/drawingml/2006/picture">
+                  <pic:nvPicPr>
+                    <pic:cNvPr id="6" name="6.png"/>
+                    <pic:cNvPicPr/>
+                  </pic:nvPicPr>
+                  <pic:blipFill>
+                    <a:blip r:embed="rId11">
+                      <a:extLst>
+                        <a:ext uri="{28A0092B-C50C-407E-A947-70E740481C1C}">
+                          <a14:useLocalDpi xmlns:a14="http://schemas.microsoft.com/office/drawing/2010/main" val="0"/>
+                        </a:ext>
+                      </a:extLst>
+                    </a:blip>
+                    <a:stretch>
+                      <a:fillRect/>
+                    </a:stretch>
+                  </pic:blipFill>
+                  <pic:spPr>
+                    <a:xfrm>
+                      <a:off x="0" y="0"/>
+                      <a:ext cx="3533333" cy="3190476"/>
+                    </a:xfrm>
+                    <a:prstGeom prst="rect">
+                      <a:avLst/>
+                    </a:prstGeom>
+                  </pic:spPr>
+                </pic:pic>
+              </a:graphicData>
+            </a:graphic>
+          </wp:inline>
+        </w:drawing>
       </w:r>
     </w:p>
     <w:p>
       <w:pPr>
-        <w:pStyle w:val="Normal (Web)"/>
-        <w:shd w:val="clear" w:color="auto" w:fill="ffffff"/>
+        <w:pStyle w:val="NormalWeb"/>
+        <w:shd w:val="clear" w:color="auto" w:fill="FFFFFF"/>
+        <w:rPr>
+          <w:rFonts w:ascii="Calibri" w:eastAsia="Calibri" w:hAnsi="Calibri" w:cs="Calibri"/>
+          <w:color w:val="330033"/>
+          <w:u w:color="330033"/>
+        </w:rPr>
       </w:pPr>
       <w:r>
         <w:rPr>
-          <w:rFonts w:ascii="Calibri" w:cs="Calibri" w:hAnsi="Calibri" w:eastAsia="Calibri"/>
-          <w:color w:val="330033"/>
-          <w:u w:color="330033"/>
-          <w:rtl w:val="0"/>
-          <w:lang w:val="en-US"/>
+          <w:rFonts w:ascii="Calibri" w:eastAsia="Calibri" w:hAnsi="Calibri" w:cs="Calibri"/>
+          <w:color w:val="330033"/>
+          <w:u w:color="330033"/>
         </w:rPr>
         <w:t>After that, Hare always reminded himself, "Don't brag about your lightning pace, for Slow and Steady won the race!"</w:t>
       </w:r>
+    </w:p>
+    <w:p>
+      <w:pPr>
+        <w:pStyle w:val="NormalWeb"/>
+        <w:shd w:val="clear" w:color="auto" w:fill="FFFFFF"/>
+      </w:pPr>
+    </w:p>
+    <w:p>
+      <w:pPr>
+        <w:pStyle w:val="NormalWeb"/>
+        <w:shd w:val="clear" w:color="auto" w:fill="FFFFFF"/>
+      </w:pPr>
     </w:p>
     <w:sectPr>
-      <w:headerReference w:type="default" r:id="rId5"/>
-      <w:footerReference w:type="default" r:id="rId6"/>
-      <w:pgSz w:w="12240" w:h="15840" w:orient="portrait"/>
-      <w:pgMar w:top="1440" w:right="1440" w:bottom="1440" w:left="1440" w:header="720" w:footer="720"/>
-      <w:bidi w:val="0"/>
+      <w:headerReference w:type="default" r:id="rId12"/>
+      <w:footerReference w:type="default" r:id="rId13"/>
+      <w:pgSz w:w="12240" w:h="15840"/>
+      <w:pgMar w:top="1440" w:right="1440" w:bottom="1440" w:left="1440" w:header="720" w:footer="720" w:gutter="0"/>
+      <w:cols w:space="720"/>
     </w:sectPr>
   </w:body>
 </w:document>
 </file>
 
+<file path=word/endnotes.xml><?xml version="1.0" encoding="utf-8"?>
+<w:endnotes xmlns:wpc="http://schemas.microsoft.com/office/word/2010/wordprocessingCanvas" xmlns:cx="http://schemas.microsoft.com/office/drawing/2014/chartex" xmlns:cx1="http://schemas.microsoft.com/office/drawing/2015/9/8/chartex" xmlns:cx2="http://schemas.microsoft.com/office/drawing/2015/10/21/chartex" xmlns:cx3="http://schemas.microsoft.com/office/drawing/2016/5/9/chartex" xmlns:cx4="http://schemas.microsoft.com/office/drawing/2016/5/10/chartex" xmlns:cx5="http://schemas.microsoft.com/office/drawing/2016/5/11/chartex" xmlns:cx6="http://schemas.microsoft.com/office/drawing/2016/5/12/chartex" xmlns:cx7="http://schemas.microsoft.com/office/drawing/2016/5/13/chartex" xmlns:cx8="http://schemas.microsoft.com/office/drawing/2016/5/14/chartex" xmlns:mc="http://schemas.openxmlformats.org/markup-compatibility/2006" xmlns:aink="http://schemas.microsoft.com/office/drawing/2016/ink" xmlns:am3d="http://schemas.microsoft.com/office/drawing/2017/model3d" xmlns:o="urn:schemas-microsoft-com:office:office" xmlns:r="http://schemas.openxmlformats.org/officeDocument/2006/relationships" xmlns:m="http://schemas.openxmlformats.org/officeDocument/2006/math" xmlns:v="urn:schemas-microsoft-com:vml" xmlns:wp14="http://schemas.microsoft.com/office/word/2010/wordprocessingDrawing" xmlns:wp="http://schemas.openxmlformats.org/drawingml/2006/wordprocessingDrawing" xmlns:w10="urn:schemas-microsoft-com:office:word" xmlns:w="http://schemas.openxmlformats.org/wordprocessingml/2006/main" xmlns:w14="http://schemas.microsoft.com/office/word/2010/wordml" xmlns:w15="http://schemas.microsoft.com/office/word/2012/wordml" xmlns:w16cid="http://schemas.microsoft.com/office/word/2016/wordml/cid" xmlns:w16se="http://schemas.microsoft.com/office/word/2015/wordml/symex" xmlns:wpg="http://schemas.microsoft.com/office/word/2010/wordprocessingGroup" xmlns:wpi="http://schemas.microsoft.com/office/word/2010/wordprocessingInk" xmlns:wne="http://schemas.microsoft.com/office/word/2006/wordml" xmlns:wps="http://schemas.microsoft.com/office/word/2010/wordprocessingShape" mc:Ignorable="w14 w15 w16se w16cid wp14">
+  <w:endnote w:type="separator" w:id="-1">
+    <w:p>
+      <w:r>
+        <w:separator/>
+      </w:r>
+    </w:p>
+  </w:endnote>
+  <w:endnote w:type="continuationSeparator" w:id="0">
+    <w:p>
+      <w:r>
+        <w:continuationSeparator/>
+      </w:r>
+    </w:p>
+  </w:endnote>
+</w:endnotes>
+</file>
+
 <file path=word/footer1.xml><?xml version="1.0" encoding="utf-8"?>
-<w:ftr xmlns:r="http://schemas.openxmlformats.org/officeDocument/2006/relationships" xmlns:wp="http://schemas.openxmlformats.org/drawingml/2006/wordprocessingDrawing" xmlns:w="http://schemas.openxmlformats.org/wordprocessingml/2006/main" xmlns:w10="urn:schemas-microsoft-com:office:word" xmlns:w14="http://schemas.microsoft.com/office/word/2010/wordml" xmlns:wps="http://schemas.microsoft.com/office/word/2010/wordprocessingShape" xmlns:wpg="http://schemas.microsoft.com/office/word/2010/wordprocessingGroup" xmlns:mc="http://schemas.openxmlformats.org/markup-compatibility/2006" xmlns:v="urn:schemas-microsoft-com:vml" xmlns:o="urn:schemas-microsoft-com:office:office" mc:Ignorable="w14">
+<w:ftr xmlns:wpc="http://schemas.microsoft.com/office/word/2010/wordprocessingCanvas" xmlns:cx="http://schemas.microsoft.com/office/drawing/2014/chartex" xmlns:cx1="http://schemas.microsoft.com/office/drawing/2015/9/8/chartex" xmlns:cx2="http://schemas.microsoft.com/office/drawing/2015/10/21/chartex" xmlns:cx3="http://schemas.microsoft.com/office/drawing/2016/5/9/chartex" xmlns:cx4="http://schemas.microsoft.com/office/drawing/2016/5/10/chartex" xmlns:cx5="http://schemas.microsoft.com/office/drawing/2016/5/11/chartex" xmlns:cx6="http://schemas.microsoft.com/office/drawing/2016/5/12/chartex" xmlns:cx7="http://schemas.microsoft.com/office/drawing/2016/5/13/chartex" xmlns:cx8="http://schemas.microsoft.com/office/drawing/2016/5/14/chartex" xmlns:mc="http://schemas.openxmlformats.org/markup-compatibility/2006" xmlns:aink="http://schemas.microsoft.com/office/drawing/2016/ink" xmlns:am3d="http://schemas.microsoft.com/office/drawing/2017/model3d" xmlns:o="urn:schemas-microsoft-com:office:office" xmlns:r="http://schemas.openxmlformats.org/officeDocument/2006/relationships" xmlns:m="http://schemas.openxmlformats.org/officeDocument/2006/math" xmlns:v="urn:schemas-microsoft-com:vml" xmlns:wp14="http://schemas.microsoft.com/office/word/2010/wordprocessingDrawing" xmlns:wp="http://schemas.openxmlformats.org/drawingml/2006/wordprocessingDrawing" xmlns:w10="urn:schemas-microsoft-com:office:word" xmlns:w="http://schemas.openxmlformats.org/wordprocessingml/2006/main" xmlns:w14="http://schemas.microsoft.com/office/word/2010/wordml" xmlns:w15="http://schemas.microsoft.com/office/word/2012/wordml" xmlns:w16cid="http://schemas.microsoft.com/office/word/2016/wordml/cid" xmlns:w16se="http://schemas.microsoft.com/office/word/2015/wordml/symex" xmlns:wpg="http://schemas.microsoft.com/office/word/2010/wordprocessingGroup" xmlns:wpi="http://schemas.microsoft.com/office/word/2010/wordprocessingInk" xmlns:wne="http://schemas.microsoft.com/office/word/2006/wordml" xmlns:wps="http://schemas.microsoft.com/office/word/2010/wordprocessingShape" mc:Ignorable="w14 w15 w16se w16cid wp14">
   <w:p>
     <w:pPr>
-      <w:pStyle w:val="Header &amp; Footer"/>
-      <w:bidi w:val="0"/>
+      <w:pStyle w:val="HeaderFooter"/>
     </w:pPr>
-    <w:r/>
   </w:p>
 </w:ftr>
 </file>
 
+<file path=word/footnotes.xml><?xml version="1.0" encoding="utf-8"?>
+<w:footnotes xmlns:wpc="http://schemas.microsoft.com/office/word/2010/wordprocessingCanvas" xmlns:cx="http://schemas.microsoft.com/office/drawing/2014/chartex" xmlns:cx1="http://schemas.microsoft.com/office/drawing/2015/9/8/chartex" xmlns:cx2="http://schemas.microsoft.com/office/drawing/2015/10/21/chartex" xmlns:cx3="http://schemas.microsoft.com/office/drawing/2016/5/9/chartex" xmlns:cx4="http://schemas.microsoft.com/office/drawing/2016/5/10/chartex" xmlns:cx5="http://schemas.microsoft.com/office/drawing/2016/5/11/chartex" xmlns:cx6="http://schemas.microsoft.com/office/drawing/2016/5/12/chartex" xmlns:cx7="http://schemas.microsoft.com/office/drawing/2016/5/13/chartex" xmlns:cx8="http://schemas.microsoft.com/office/drawing/2016/5/14/chartex" xmlns:mc="http://schemas.openxmlformats.org/markup-compatibility/2006" xmlns:aink="http://schemas.microsoft.com/office/drawing/2016/ink" xmlns:am3d="http://schemas.microsoft.com/office/drawing/2017/model3d" xmlns:o="urn:schemas-microsoft-com:office:office" xmlns:r="http://schemas.openxmlformats.org/officeDocument/2006/relationships" xmlns:m="http://schemas.openxmlformats.org/officeDocument/2006/math" xmlns:v="urn:schemas-microsoft-com:vml" xmlns:wp14="http://schemas.microsoft.com/office/word/2010/wordprocessingDrawing" xmlns:wp="http://schemas.openxmlformats.org/drawingml/2006/wordprocessingDrawing" xmlns:w10="urn:schemas-microsoft-com:office:word" xmlns:w="http://schemas.openxmlformats.org/wordprocessingml/2006/main" xmlns:w14="http://schemas.microsoft.com/office/word/2010/wordml" xmlns:w15="http://schemas.microsoft.com/office/word/2012/wordml" xmlns:w16cid="http://schemas.microsoft.com/office/word/2016/wordml/cid" xmlns:w16se="http://schemas.microsoft.com/office/word/2015/wordml/symex" xmlns:wpg="http://schemas.microsoft.com/office/word/2010/wordprocessingGroup" xmlns:wpi="http://schemas.microsoft.com/office/word/2010/wordprocessingInk" xmlns:wne="http://schemas.microsoft.com/office/word/2006/wordml" xmlns:wps="http://schemas.microsoft.com/office/word/2010/wordprocessingShape" mc:Ignorable="w14 w15 w16se w16cid wp14">
+  <w:footnote w:type="separator" w:id="-1">
+    <w:p>
+      <w:r>
+        <w:separator/>
+      </w:r>
+    </w:p>
+  </w:footnote>
+  <w:footnote w:type="continuationSeparator" w:id="0">
+    <w:p>
+      <w:r>
+        <w:continuationSeparator/>
+      </w:r>
+    </w:p>
+  </w:footnote>
+</w:footnotes>
+</file>
+
 <file path=word/header1.xml><?xml version="1.0" encoding="utf-8"?>
-<w:hdr xmlns:r="http://schemas.openxmlformats.org/officeDocument/2006/relationships" xmlns:wp="http://schemas.openxmlformats.org/drawingml/2006/wordprocessingDrawing" xmlns:w="http://schemas.openxmlformats.org/wordprocessingml/2006/main" xmlns:w10="urn:schemas-microsoft-com:office:word" xmlns:w14="http://schemas.microsoft.com/office/word/2010/wordml" xmlns:wps="http://schemas.microsoft.com/office/word/2010/wordprocessingShape" xmlns:wpg="http://schemas.microsoft.com/office/word/2010/wordprocessingGroup" xmlns:mc="http://schemas.openxmlformats.org/markup-compatibility/2006" xmlns:v="urn:schemas-microsoft-com:vml" xmlns:o="urn:schemas-microsoft-com:office:office" mc:Ignorable="w14">
+<w:hdr xmlns:wpc="http://schemas.microsoft.com/office/word/2010/wordprocessingCanvas" xmlns:cx="http://schemas.microsoft.com/office/drawing/2014/chartex" xmlns:cx1="http://schemas.microsoft.com/office/drawing/2015/9/8/chartex" xmlns:cx2="http://schemas.microsoft.com/office/drawing/2015/10/21/chartex" xmlns:cx3="http://schemas.microsoft.com/office/drawing/2016/5/9/chartex" xmlns:cx4="http://schemas.microsoft.com/office/drawing/2016/5/10/chartex" xmlns:cx5="http://schemas.microsoft.com/office/drawing/2016/5/11/chartex" xmlns:cx6="http://schemas.microsoft.com/office/drawing/2016/5/12/chartex" xmlns:cx7="http://schemas.microsoft.com/office/drawing/2016/5/13/chartex" xmlns:cx8="http://schemas.microsoft.com/office/drawing/2016/5/14/chartex" xmlns:mc="http://schemas.openxmlformats.org/markup-compatibility/2006" xmlns:aink="http://schemas.microsoft.com/office/drawing/2016/ink" xmlns:am3d="http://schemas.microsoft.com/office/drawing/2017/model3d" xmlns:o="urn:schemas-microsoft-com:office:office" xmlns:r="http://schemas.openxmlformats.org/officeDocument/2006/relationships" xmlns:m="http://schemas.openxmlformats.org/officeDocument/2006/math" xmlns:v="urn:schemas-microsoft-com:vml" xmlns:wp14="http://schemas.microsoft.com/office/word/2010/wordprocessingDrawing" xmlns:wp="http://schemas.openxmlformats.org/drawingml/2006/wordprocessingDrawing" xmlns:w10="urn:schemas-microsoft-com:office:word" xmlns:w="http://schemas.openxmlformats.org/wordprocessingml/2006/main" xmlns:w14="http://schemas.microsoft.com/office/word/2010/wordml" xmlns:w15="http://schemas.microsoft.com/office/word/2012/wordml" xmlns:w16cid="http://schemas.microsoft.com/office/word/2016/wordml/cid" xmlns:w16se="http://schemas.microsoft.com/office/word/2015/wordml/symex" xmlns:wpg="http://schemas.microsoft.com/office/word/2010/wordprocessingGroup" xmlns:wpi="http://schemas.microsoft.com/office/word/2010/wordprocessingInk" xmlns:wne="http://schemas.microsoft.com/office/word/2006/wordml" xmlns:wps="http://schemas.microsoft.com/office/word/2010/wordprocessingShape" mc:Ignorable="w14 w15 w16se w16cid wp14">
   <w:p>
     <w:pPr>
-      <w:pStyle w:val="Header &amp; Footer"/>
-      <w:bidi w:val="0"/>
+      <w:pStyle w:val="HeaderFooter"/>
     </w:pPr>
-    <w:r/>
   </w:p>
 </w:hdr>
 </file>
 
 <file path=word/styles.xml><?xml version="1.0" encoding="utf-8"?>
-<w:styles xmlns:w="http://schemas.openxmlformats.org/wordprocessingml/2006/main" xmlns:mc="http://schemas.openxmlformats.org/markup-compatibility/2006" xmlns:w14="http://schemas.microsoft.com/office/word/2010/wordml" mc:Ignorable="w14">
+<w:styles xmlns:mc="http://schemas.openxmlformats.org/markup-compatibility/2006" xmlns:r="http://schemas.openxmlformats.org/officeDocument/2006/relationships" xmlns:w="http://schemas.openxmlformats.org/wordprocessingml/2006/main" xmlns:w14="http://schemas.microsoft.com/office/word/2010/wordml" xmlns:w15="http://schemas.microsoft.com/office/word/2012/wordml" xmlns:w16cid="http://schemas.microsoft.com/office/word/2016/wordml/cid" xmlns:w16se="http://schemas.microsoft.com/office/word/2015/wordml/symex" mc:Ignorable="w14 w15 w16se w16cid">
   <w:docDefaults>
     <w:rPrDefault>
       <w:rPr>
-        <w:rFonts w:ascii="Times New Roman" w:cs="Times New Roman" w:hAnsi="Times New Roman" w:eastAsia="Arial Unicode MS"/>
-        <w:b w:val="0"/>
-        <w:bCs w:val="0"/>
-        <w:i w:val="0"/>
-        <w:iCs w:val="0"/>
-        <w:caps w:val="0"/>
-        <w:smallCaps w:val="0"/>
-        <w:strike w:val="0"/>
-        <w:dstrike w:val="0"/>
-        <w:outline w:val="0"/>
-        <w:emboss w:val="0"/>
-        <w:imprint w:val="0"/>
-        <w:vanish w:val="0"/>
-        <w:color w:val="auto"/>
-        <w:spacing w:val="0"/>
-        <w:w w:val="100"/>
-        <w:kern w:val="0"/>
-        <w:position w:val="0"/>
-        <w:sz w:val="20"/>
-        <w:szCs w:val="20"/>
-        <w:u w:val="none" w:color="auto"/>
+        <w:rFonts w:ascii="Times New Roman" w:eastAsia="Arial Unicode MS" w:hAnsi="Times New Roman" w:cs="Times New Roman"/>
         <w:bdr w:val="nil"/>
-        <w:vertAlign w:val="baseline"/>
-        <w:lang/>
+        <w:lang w:val="en-US" w:eastAsia="en-US" w:bidi="ar-SA"/>
       </w:rPr>
     </w:rPrDefault>
     <w:pPrDefault>
       <w:pPr>
-        <w:keepNext w:val="0"/>
-        <w:keepLines w:val="0"/>
-        <w:pageBreakBefore w:val="0"/>
-        <w:framePr w:anchorLock="0" w:w="0" w:h="0" w:vSpace="0" w:hSpace="0" w:xAlign="left" w:y="0" w:hRule="exact" w:vAnchor="margin"/>
-        <w:widowControl w:val="1"/>
-        <w:numPr>
-          <w:ilvl w:val="0"/>
-          <w:numId w:val="0"/>
-        </w:numPr>
-        <w:suppressLineNumbers w:val="0"/>
         <w:pBdr>
           <w:top w:val="nil"/>
           <w:left w:val="nil"/>
@@ -351,28 +730,419 @@
           <w:between w:val="nil"/>
           <w:bar w:val="nil"/>
         </w:pBdr>
-        <w:shd w:val="clear" w:color="auto" w:fill="auto"/>
-        <w:suppressAutoHyphens w:val="0"/>
-        <w:spacing w:before="0" w:beforeAutospacing="0" w:after="0" w:afterAutospacing="0" w:line="240" w:lineRule="auto"/>
-        <w:ind w:left="0" w:right="0" w:firstLine="0"/>
-        <w:jc w:val="left"/>
-        <w:outlineLvl w:val="9"/>
       </w:pPr>
     </w:pPrDefault>
   </w:docDefaults>
+  <w:latentStyles w:defLockedState="0" w:defUIPriority="99" w:defSemiHidden="0" w:defUnhideWhenUsed="0" w:defQFormat="0" w:count="375">
+    <w:lsdException w:name="Normal" w:uiPriority="0" w:qFormat="1"/>
+    <w:lsdException w:name="heading 1" w:uiPriority="9" w:qFormat="1"/>
+    <w:lsdException w:name="heading 2" w:semiHidden="1" w:uiPriority="9" w:unhideWhenUsed="1" w:qFormat="1"/>
+    <w:lsdException w:name="heading 3" w:semiHidden="1" w:uiPriority="9" w:unhideWhenUsed="1" w:qFormat="1"/>
+    <w:lsdException w:name="heading 4" w:semiHidden="1" w:uiPriority="9" w:unhideWhenUsed="1" w:qFormat="1"/>
+    <w:lsdException w:name="heading 5" w:semiHidden="1" w:uiPriority="9" w:unhideWhenUsed="1" w:qFormat="1"/>
+    <w:lsdException w:name="heading 6" w:semiHidden="1" w:uiPriority="9" w:unhideWhenUsed="1" w:qFormat="1"/>
+    <w:lsdException w:name="heading 7" w:semiHidden="1" w:uiPriority="9" w:unhideWhenUsed="1" w:qFormat="1"/>
+    <w:lsdException w:name="heading 8" w:semiHidden="1" w:uiPriority="9" w:unhideWhenUsed="1" w:qFormat="1"/>
+    <w:lsdException w:name="heading 9" w:semiHidden="1" w:uiPriority="9" w:unhideWhenUsed="1" w:qFormat="1"/>
+    <w:lsdException w:name="index 1" w:semiHidden="1" w:unhideWhenUsed="1"/>
+    <w:lsdException w:name="index 2" w:semiHidden="1" w:unhideWhenUsed="1"/>
+    <w:lsdException w:name="index 3" w:semiHidden="1" w:unhideWhenUsed="1"/>
+    <w:lsdException w:name="index 4" w:semiHidden="1" w:unhideWhenUsed="1"/>
+    <w:lsdException w:name="index 5" w:semiHidden="1" w:unhideWhenUsed="1"/>
+    <w:lsdException w:name="index 6" w:semiHidden="1" w:unhideWhenUsed="1"/>
+    <w:lsdException w:name="index 7" w:semiHidden="1" w:unhideWhenUsed="1"/>
+    <w:lsdException w:name="index 8" w:semiHidden="1" w:unhideWhenUsed="1"/>
+    <w:lsdException w:name="index 9" w:semiHidden="1" w:unhideWhenUsed="1"/>
+    <w:lsdException w:name="toc 1" w:semiHidden="1" w:uiPriority="39" w:unhideWhenUsed="1"/>
+    <w:lsdException w:name="toc 2" w:semiHidden="1" w:uiPriority="39" w:unhideWhenUsed="1"/>
+    <w:lsdException w:name="toc 3" w:semiHidden="1" w:uiPriority="39" w:unhideWhenUsed="1"/>
+    <w:lsdException w:name="toc 4" w:semiHidden="1" w:uiPriority="39" w:unhideWhenUsed="1"/>
+    <w:lsdException w:name="toc 5" w:semiHidden="1" w:uiPriority="39" w:unhideWhenUsed="1"/>
+    <w:lsdException w:name="toc 6" w:semiHidden="1" w:uiPriority="39" w:unhideWhenUsed="1"/>
+    <w:lsdException w:name="toc 7" w:semiHidden="1" w:uiPriority="39" w:unhideWhenUsed="1"/>
+    <w:lsdException w:name="toc 8" w:semiHidden="1" w:uiPriority="39" w:unhideWhenUsed="1"/>
+    <w:lsdException w:name="toc 9" w:semiHidden="1" w:uiPriority="39" w:unhideWhenUsed="1"/>
+    <w:lsdException w:name="Normal Indent" w:semiHidden="1" w:unhideWhenUsed="1"/>
+    <w:lsdException w:name="footnote text" w:semiHidden="1" w:unhideWhenUsed="1"/>
+    <w:lsdException w:name="annotation text" w:semiHidden="1" w:unhideWhenUsed="1"/>
+    <w:lsdException w:name="header" w:semiHidden="1" w:unhideWhenUsed="1"/>
+    <w:lsdException w:name="footer" w:semiHidden="1" w:unhideWhenUsed="1"/>
+    <w:lsdException w:name="index heading" w:semiHidden="1" w:unhideWhenUsed="1"/>
+    <w:lsdException w:name="caption" w:semiHidden="1" w:uiPriority="35" w:unhideWhenUsed="1" w:qFormat="1"/>
+    <w:lsdException w:name="table of figures" w:semiHidden="1" w:unhideWhenUsed="1"/>
+    <w:lsdException w:name="envelope address" w:semiHidden="1" w:unhideWhenUsed="1"/>
+    <w:lsdException w:name="envelope return" w:semiHidden="1" w:unhideWhenUsed="1"/>
+    <w:lsdException w:name="footnote reference" w:semiHidden="1" w:unhideWhenUsed="1"/>
+    <w:lsdException w:name="annotation reference" w:semiHidden="1" w:unhideWhenUsed="1"/>
+    <w:lsdException w:name="line number" w:semiHidden="1" w:unhideWhenUsed="1"/>
+    <w:lsdException w:name="page number" w:semiHidden="1" w:unhideWhenUsed="1"/>
+    <w:lsdException w:name="endnote reference" w:semiHidden="1" w:unhideWhenUsed="1"/>
+    <w:lsdException w:name="endnote text" w:semiHidden="1" w:unhideWhenUsed="1"/>
+    <w:lsdException w:name="table of authorities" w:semiHidden="1" w:unhideWhenUsed="1"/>
+    <w:lsdException w:name="macro" w:semiHidden="1" w:unhideWhenUsed="1"/>
+    <w:lsdException w:name="toa heading" w:semiHidden="1" w:unhideWhenUsed="1"/>
+    <w:lsdException w:name="List" w:semiHidden="1" w:unhideWhenUsed="1"/>
+    <w:lsdException w:name="List Bullet" w:semiHidden="1" w:unhideWhenUsed="1"/>
+    <w:lsdException w:name="List Number" w:semiHidden="1" w:unhideWhenUsed="1"/>
+    <w:lsdException w:name="List 2" w:semiHidden="1" w:unhideWhenUsed="1"/>
+    <w:lsdException w:name="List 3" w:semiHidden="1" w:unhideWhenUsed="1"/>
+    <w:lsdException w:name="List 4" w:semiHidden="1" w:unhideWhenUsed="1"/>
+    <w:lsdException w:name="List 5" w:semiHidden="1" w:unhideWhenUsed="1"/>
+    <w:lsdException w:name="List Bullet 2" w:semiHidden="1" w:unhideWhenUsed="1"/>
+    <w:lsdException w:name="List Bullet 3" w:semiHidden="1" w:unhideWhenUsed="1"/>
+    <w:lsdException w:name="List Bullet 4" w:semiHidden="1" w:unhideWhenUsed="1"/>
+    <w:lsdException w:name="List Bullet 5" w:semiHidden="1" w:unhideWhenUsed="1"/>
+    <w:lsdException w:name="List Number 2" w:semiHidden="1" w:unhideWhenUsed="1"/>
+    <w:lsdException w:name="List Number 3" w:semiHidden="1" w:unhideWhenUsed="1"/>
+    <w:lsdException w:name="List Number 4" w:semiHidden="1" w:unhideWhenUsed="1"/>
+    <w:lsdException w:name="List Number 5" w:semiHidden="1" w:unhideWhenUsed="1"/>
+    <w:lsdException w:name="Title" w:uiPriority="10" w:qFormat="1"/>
+    <w:lsdException w:name="Closing" w:semiHidden="1" w:unhideWhenUsed="1"/>
+    <w:lsdException w:name="Signature" w:semiHidden="1" w:unhideWhenUsed="1"/>
+    <w:lsdException w:name="Default Paragraph Font" w:semiHidden="1" w:uiPriority="1" w:unhideWhenUsed="1"/>
+    <w:lsdException w:name="Body Text" w:semiHidden="1" w:unhideWhenUsed="1"/>
+    <w:lsdException w:name="Body Text Indent" w:semiHidden="1" w:unhideWhenUsed="1"/>
+    <w:lsdException w:name="List Continue" w:semiHidden="1" w:unhideWhenUsed="1"/>
+    <w:lsdException w:name="List Continue 2" w:semiHidden="1" w:unhideWhenUsed="1"/>
+    <w:lsdException w:name="List Continue 3" w:semiHidden="1" w:unhideWhenUsed="1"/>
+    <w:lsdException w:name="List Continue 4" w:semiHidden="1" w:unhideWhenUsed="1"/>
+    <w:lsdException w:name="List Continue 5" w:semiHidden="1" w:unhideWhenUsed="1"/>
+    <w:lsdException w:name="Message Header" w:semiHidden="1" w:unhideWhenUsed="1"/>
+    <w:lsdException w:name="Subtitle" w:uiPriority="11" w:qFormat="1"/>
+    <w:lsdException w:name="Salutation" w:semiHidden="1" w:unhideWhenUsed="1"/>
+    <w:lsdException w:name="Date" w:semiHidden="1" w:unhideWhenUsed="1"/>
+    <w:lsdException w:name="Body Text First Indent" w:semiHidden="1" w:unhideWhenUsed="1"/>
+    <w:lsdException w:name="Body Text First Indent 2" w:semiHidden="1" w:unhideWhenUsed="1"/>
+    <w:lsdException w:name="Note Heading" w:semiHidden="1" w:unhideWhenUsed="1"/>
+    <w:lsdException w:name="Body Text 2" w:semiHidden="1" w:unhideWhenUsed="1"/>
+    <w:lsdException w:name="Body Text 3" w:semiHidden="1" w:unhideWhenUsed="1"/>
+    <w:lsdException w:name="Body Text Indent 2" w:semiHidden="1" w:unhideWhenUsed="1"/>
+    <w:lsdException w:name="Body Text Indent 3" w:semiHidden="1" w:unhideWhenUsed="1"/>
+    <w:lsdException w:name="Block Text" w:semiHidden="1" w:unhideWhenUsed="1"/>
+    <w:lsdException w:name="Hyperlink" w:semiHidden="1" w:unhideWhenUsed="1"/>
+    <w:lsdException w:name="FollowedHyperlink" w:semiHidden="1" w:unhideWhenUsed="1"/>
+    <w:lsdException w:name="Strong" w:uiPriority="22" w:qFormat="1"/>
+    <w:lsdException w:name="Emphasis" w:uiPriority="20" w:qFormat="1"/>
+    <w:lsdException w:name="Document Map" w:semiHidden="1" w:unhideWhenUsed="1"/>
+    <w:lsdException w:name="Plain Text" w:semiHidden="1" w:unhideWhenUsed="1"/>
+    <w:lsdException w:name="E-mail Signature" w:semiHidden="1" w:unhideWhenUsed="1"/>
+    <w:lsdException w:name="HTML Top of Form" w:semiHidden="1" w:unhideWhenUsed="1"/>
+    <w:lsdException w:name="HTML Bottom of Form" w:semiHidden="1" w:unhideWhenUsed="1"/>
+    <w:lsdException w:name="Normal (Web)" w:semiHidden="1" w:unhideWhenUsed="1"/>
+    <w:lsdException w:name="HTML Acronym" w:semiHidden="1" w:unhideWhenUsed="1"/>
+    <w:lsdException w:name="HTML Address" w:semiHidden="1" w:unhideWhenUsed="1"/>
+    <w:lsdException w:name="HTML Cite" w:semiHidden="1" w:unhideWhenUsed="1"/>
+    <w:lsdException w:name="HTML Code" w:semiHidden="1" w:unhideWhenUsed="1"/>
+    <w:lsdException w:name="HTML Definition" w:semiHidden="1" w:unhideWhenUsed="1"/>
+    <w:lsdException w:name="HTML Keyboard" w:semiHidden="1" w:unhideWhenUsed="1"/>
+    <w:lsdException w:name="HTML Preformatted" w:semiHidden="1" w:unhideWhenUsed="1"/>
+    <w:lsdException w:name="HTML Sample" w:semiHidden="1" w:unhideWhenUsed="1"/>
+    <w:lsdException w:name="HTML Typewriter" w:semiHidden="1" w:unhideWhenUsed="1"/>
+    <w:lsdException w:name="HTML Variable" w:semiHidden="1" w:unhideWhenUsed="1"/>
+    <w:lsdException w:name="Normal Table" w:semiHidden="1" w:unhideWhenUsed="1"/>
+    <w:lsdException w:name="annotation subject" w:semiHidden="1" w:unhideWhenUsed="1"/>
+    <w:lsdException w:name="No List" w:semiHidden="1" w:unhideWhenUsed="1"/>
+    <w:lsdException w:name="Outline List 1" w:semiHidden="1" w:unhideWhenUsed="1"/>
+    <w:lsdException w:name="Outline List 2" w:semiHidden="1" w:unhideWhenUsed="1"/>
+    <w:lsdException w:name="Outline List 3" w:semiHidden="1" w:unhideWhenUsed="1"/>
+    <w:lsdException w:name="Table Simple 1" w:semiHidden="1" w:unhideWhenUsed="1"/>
+    <w:lsdException w:name="Table Simple 2" w:semiHidden="1" w:unhideWhenUsed="1"/>
+    <w:lsdException w:name="Table Simple 3" w:semiHidden="1" w:unhideWhenUsed="1"/>
+    <w:lsdException w:name="Table Classic 1" w:semiHidden="1" w:unhideWhenUsed="1"/>
+    <w:lsdException w:name="Table Classic 2" w:semiHidden="1" w:unhideWhenUsed="1"/>
+    <w:lsdException w:name="Table Classic 3" w:semiHidden="1" w:unhideWhenUsed="1"/>
+    <w:lsdException w:name="Table Classic 4" w:semiHidden="1" w:unhideWhenUsed="1"/>
+    <w:lsdException w:name="Table Colorful 1" w:semiHidden="1" w:unhideWhenUsed="1"/>
+    <w:lsdException w:name="Table Colorful 2" w:semiHidden="1" w:unhideWhenUsed="1"/>
+    <w:lsdException w:name="Table Colorful 3" w:semiHidden="1" w:unhideWhenUsed="1"/>
+    <w:lsdException w:name="Table Columns 1" w:semiHidden="1" w:unhideWhenUsed="1"/>
+    <w:lsdException w:name="Table Columns 2" w:semiHidden="1" w:unhideWhenUsed="1"/>
+    <w:lsdException w:name="Table Columns 3" w:semiHidden="1" w:unhideWhenUsed="1"/>
+    <w:lsdException w:name="Table Columns 4" w:semiHidden="1" w:unhideWhenUsed="1"/>
+    <w:lsdException w:name="Table Columns 5" w:semiHidden="1" w:unhideWhenUsed="1"/>
+    <w:lsdException w:name="Table Grid 1" w:semiHidden="1" w:unhideWhenUsed="1"/>
+    <w:lsdException w:name="Table Grid 2" w:semiHidden="1" w:unhideWhenUsed="1"/>
+    <w:lsdException w:name="Table Grid 3" w:semiHidden="1" w:unhideWhenUsed="1"/>
+    <w:lsdException w:name="Table Grid 4" w:semiHidden="1" w:unhideWhenUsed="1"/>
+    <w:lsdException w:name="Table Grid 5" w:semiHidden="1" w:unhideWhenUsed="1"/>
+    <w:lsdException w:name="Table Grid 6" w:semiHidden="1" w:unhideWhenUsed="1"/>
+    <w:lsdException w:name="Table Grid 7" w:semiHidden="1" w:unhideWhenUsed="1"/>
+    <w:lsdException w:name="Table Grid 8" w:semiHidden="1" w:unhideWhenUsed="1"/>
+    <w:lsdException w:name="Table List 1" w:semiHidden="1" w:unhideWhenUsed="1"/>
+    <w:lsdException w:name="Table List 2" w:semiHidden="1" w:unhideWhenUsed="1"/>
+    <w:lsdException w:name="Table List 3" w:semiHidden="1" w:unhideWhenUsed="1"/>
+    <w:lsdException w:name="Table List 4" w:semiHidden="1" w:unhideWhenUsed="1"/>
+    <w:lsdException w:name="Table List 5" w:semiHidden="1" w:unhideWhenUsed="1"/>
+    <w:lsdException w:name="Table List 6" w:semiHidden="1" w:unhideWhenUsed="1"/>
+    <w:lsdException w:name="Table List 7" w:semiHidden="1" w:unhideWhenUsed="1"/>
+    <w:lsdException w:name="Table List 8" w:semiHidden="1" w:unhideWhenUsed="1"/>
+    <w:lsdException w:name="Table 3D effects 1" w:semiHidden="1" w:unhideWhenUsed="1"/>
+    <w:lsdException w:name="Table 3D effects 2" w:semiHidden="1" w:unhideWhenUsed="1"/>
+    <w:lsdException w:name="Table 3D effects 3" w:semiHidden="1" w:unhideWhenUsed="1"/>
+    <w:lsdException w:name="Table Contemporary" w:semiHidden="1" w:unhideWhenUsed="1"/>
+    <w:lsdException w:name="Table Elegant" w:semiHidden="1" w:unhideWhenUsed="1"/>
+    <w:lsdException w:name="Table Professional" w:semiHidden="1" w:unhideWhenUsed="1"/>
+    <w:lsdException w:name="Table Subtle 1" w:semiHidden="1" w:unhideWhenUsed="1"/>
+    <w:lsdException w:name="Table Subtle 2" w:semiHidden="1" w:unhideWhenUsed="1"/>
+    <w:lsdException w:name="Table Web 1" w:semiHidden="1" w:unhideWhenUsed="1"/>
+    <w:lsdException w:name="Table Web 2" w:semiHidden="1" w:unhideWhenUsed="1"/>
+    <w:lsdException w:name="Table Web 3" w:semiHidden="1" w:unhideWhenUsed="1"/>
+    <w:lsdException w:name="Balloon Text" w:semiHidden="1" w:unhideWhenUsed="1"/>
+    <w:lsdException w:name="Table Grid" w:uiPriority="39"/>
+    <w:lsdException w:name="Table Theme" w:semiHidden="1" w:unhideWhenUsed="1"/>
+    <w:lsdException w:name="Placeholder Text" w:semiHidden="1"/>
+    <w:lsdException w:name="No Spacing" w:uiPriority="1" w:qFormat="1"/>
+    <w:lsdException w:name="Light Shading" w:uiPriority="60"/>
+    <w:lsdException w:name="Light List" w:uiPriority="61"/>
+    <w:lsdException w:name="Light Grid" w:uiPriority="62"/>
+    <w:lsdException w:name="Medium Shading 1" w:uiPriority="63"/>
+    <w:lsdException w:name="Medium Shading 2" w:uiPriority="64"/>
+    <w:lsdException w:name="Medium List 1" w:uiPriority="65"/>
+    <w:lsdException w:name="Medium List 2" w:uiPriority="66"/>
+    <w:lsdException w:name="Medium Grid 1" w:uiPriority="67"/>
+    <w:lsdException w:name="Medium Grid 2" w:uiPriority="68"/>
+    <w:lsdException w:name="Medium Grid 3" w:uiPriority="69"/>
+    <w:lsdException w:name="Dark List" w:uiPriority="70"/>
+    <w:lsdException w:name="Colorful Shading" w:uiPriority="71"/>
+    <w:lsdException w:name="Colorful List" w:uiPriority="72"/>
+    <w:lsdException w:name="Colorful Grid" w:uiPriority="73"/>
+    <w:lsdException w:name="Light Shading Accent 1" w:uiPriority="60"/>
+    <w:lsdException w:name="Light List Accent 1" w:uiPriority="61"/>
+    <w:lsdException w:name="Light Grid Accent 1" w:uiPriority="62"/>
+    <w:lsdException w:name="Medium Shading 1 Accent 1" w:uiPriority="63"/>
+    <w:lsdException w:name="Medium Shading 2 Accent 1" w:uiPriority="64"/>
+    <w:lsdException w:name="Medium List 1 Accent 1" w:uiPriority="65"/>
+    <w:lsdException w:name="Revision" w:semiHidden="1"/>
+    <w:lsdException w:name="List Paragraph" w:uiPriority="34" w:qFormat="1"/>
+    <w:lsdException w:name="Quote" w:uiPriority="29" w:qFormat="1"/>
+    <w:lsdException w:name="Intense Quote" w:uiPriority="30" w:qFormat="1"/>
+    <w:lsdException w:name="Medium List 2 Accent 1" w:uiPriority="66"/>
+    <w:lsdException w:name="Medium Grid 1 Accent 1" w:uiPriority="67"/>
+    <w:lsdException w:name="Medium Grid 2 Accent 1" w:uiPriority="68"/>
+    <w:lsdException w:name="Medium Grid 3 Accent 1" w:uiPriority="69"/>
+    <w:lsdException w:name="Dark List Accent 1" w:uiPriority="70"/>
+    <w:lsdException w:name="Colorful Shading Accent 1" w:uiPriority="71"/>
+    <w:lsdException w:name="Colorful List Accent 1" w:uiPriority="72"/>
+    <w:lsdException w:name="Colorful Grid Accent 1" w:uiPriority="73"/>
+    <w:lsdException w:name="Light Shading Accent 2" w:uiPriority="60"/>
+    <w:lsdException w:name="Light List Accent 2" w:uiPriority="61"/>
+    <w:lsdException w:name="Light Grid Accent 2" w:uiPriority="62"/>
+    <w:lsdException w:name="Medium Shading 1 Accent 2" w:uiPriority="63"/>
+    <w:lsdException w:name="Medium Shading 2 Accent 2" w:uiPriority="64"/>
+    <w:lsdException w:name="Medium List 1 Accent 2" w:uiPriority="65"/>
+    <w:lsdException w:name="Medium List 2 Accent 2" w:uiPriority="66"/>
+    <w:lsdException w:name="Medium Grid 1 Accent 2" w:uiPriority="67"/>
+    <w:lsdException w:name="Medium Grid 2 Accent 2" w:uiPriority="68"/>
+    <w:lsdException w:name="Medium Grid 3 Accent 2" w:uiPriority="69"/>
+    <w:lsdException w:name="Dark List Accent 2" w:uiPriority="70"/>
+    <w:lsdException w:name="Colorful Shading Accent 2" w:uiPriority="71"/>
+    <w:lsdException w:name="Colorful List Accent 2" w:uiPriority="72"/>
+    <w:lsdException w:name="Colorful Grid Accent 2" w:uiPriority="73"/>
+    <w:lsdException w:name="Light Shading Accent 3" w:uiPriority="60"/>
+    <w:lsdException w:name="Light List Accent 3" w:uiPriority="61"/>
+    <w:lsdException w:name="Light Grid Accent 3" w:uiPriority="62"/>
+    <w:lsdException w:name="Medium Shading 1 Accent 3" w:uiPriority="63"/>
+    <w:lsdException w:name="Medium Shading 2 Accent 3" w:uiPriority="64"/>
+    <w:lsdException w:name="Medium List 1 Accent 3" w:uiPriority="65"/>
+    <w:lsdException w:name="Medium List 2 Accent 3" w:uiPriority="66"/>
+    <w:lsdException w:name="Medium Grid 1 Accent 3" w:uiPriority="67"/>
+    <w:lsdException w:name="Medium Grid 2 Accent 3" w:uiPriority="68"/>
+    <w:lsdException w:name="Medium Grid 3 Accent 3" w:uiPriority="69"/>
+    <w:lsdException w:name="Dark List Accent 3" w:uiPriority="70"/>
+    <w:lsdException w:name="Colorful Shading Accent 3" w:uiPriority="71"/>
+    <w:lsdException w:name="Colorful List Accent 3" w:uiPriority="72"/>
+    <w:lsdException w:name="Colorful Grid Accent 3" w:uiPriority="73"/>
+    <w:lsdException w:name="Light Shading Accent 4" w:uiPriority="60"/>
+    <w:lsdException w:name="Light List Accent 4" w:uiPriority="61"/>
+    <w:lsdException w:name="Light Grid Accent 4" w:uiPriority="62"/>
+    <w:lsdException w:name="Medium Shading 1 Accent 4" w:uiPriority="63"/>
+    <w:lsdException w:name="Medium Shading 2 Accent 4" w:uiPriority="64"/>
+    <w:lsdException w:name="Medium List 1 Accent 4" w:uiPriority="65"/>
+    <w:lsdException w:name="Medium List 2 Accent 4" w:uiPriority="66"/>
+    <w:lsdException w:name="Medium Grid 1 Accent 4" w:uiPriority="67"/>
+    <w:lsdException w:name="Medium Grid 2 Accent 4" w:uiPriority="68"/>
+    <w:lsdException w:name="Medium Grid 3 Accent 4" w:uiPriority="69"/>
+    <w:lsdException w:name="Dark List Accent 4" w:uiPriority="70"/>
+    <w:lsdException w:name="Colorful Shading Accent 4" w:uiPriority="71"/>
+    <w:lsdException w:name="Colorful List Accent 4" w:uiPriority="72"/>
+    <w:lsdException w:name="Colorful Grid Accent 4" w:uiPriority="73"/>
+    <w:lsdException w:name="Light Shading Accent 5" w:uiPriority="60"/>
+    <w:lsdException w:name="Light List Accent 5" w:uiPriority="61"/>
+    <w:lsdException w:name="Light Grid Accent 5" w:uiPriority="62"/>
+    <w:lsdException w:name="Medium Shading 1 Accent 5" w:uiPriority="63"/>
+    <w:lsdException w:name="Medium Shading 2 Accent 5" w:uiPriority="64"/>
+    <w:lsdException w:name="Medium List 1 Accent 5" w:uiPriority="65"/>
+    <w:lsdException w:name="Medium List 2 Accent 5" w:uiPriority="66"/>
+    <w:lsdException w:name="Medium Grid 1 Accent 5" w:uiPriority="67"/>
+    <w:lsdException w:name="Medium Grid 2 Accent 5" w:uiPriority="68"/>
+    <w:lsdException w:name="Medium Grid 3 Accent 5" w:uiPriority="69"/>
+    <w:lsdException w:name="Dark List Accent 5" w:uiPriority="70"/>
+    <w:lsdException w:name="Colorful Shading Accent 5" w:uiPriority="71"/>
+    <w:lsdException w:name="Colorful List Accent 5" w:uiPriority="72"/>
+    <w:lsdException w:name="Colorful Grid Accent 5" w:uiPriority="73"/>
+    <w:lsdException w:name="Light Shading Accent 6" w:uiPriority="60"/>
+    <w:lsdException w:name="Light List Accent 6" w:uiPriority="61"/>
+    <w:lsdException w:name="Light Grid Accent 6" w:uiPriority="62"/>
+    <w:lsdException w:name="Medium Shading 1 Accent 6" w:uiPriority="63"/>
+    <w:lsdException w:name="Medium Shading 2 Accent 6" w:uiPriority="64"/>
+    <w:lsdException w:name="Medium List 1 Accent 6" w:uiPriority="65"/>
+    <w:lsdException w:name="Medium List 2 Accent 6" w:uiPriority="66"/>
+    <w:lsdException w:name="Medium Grid 1 Accent 6" w:uiPriority="67"/>
+    <w:lsdException w:name="Medium Grid 2 Accent 6" w:uiPriority="68"/>
+    <w:lsdException w:name="Medium Grid 3 Accent 6" w:uiPriority="69"/>
+    <w:lsdException w:name="Dark List Accent 6" w:uiPriority="70"/>
+    <w:lsdException w:name="Colorful Shading Accent 6" w:uiPriority="71"/>
+    <w:lsdException w:name="Colorful List Accent 6" w:uiPriority="72"/>
+    <w:lsdException w:name="Colorful Grid Accent 6" w:uiPriority="73"/>
+    <w:lsdException w:name="Subtle Emphasis" w:uiPriority="19" w:qFormat="1"/>
+    <w:lsdException w:name="Intense Emphasis" w:uiPriority="21" w:qFormat="1"/>
+    <w:lsdException w:name="Subtle Reference" w:uiPriority="31" w:qFormat="1"/>
+    <w:lsdException w:name="Intense Reference" w:uiPriority="32" w:qFormat="1"/>
+    <w:lsdException w:name="Book Title" w:uiPriority="33" w:qFormat="1"/>
+    <w:lsdException w:name="Bibliography" w:semiHidden="1" w:uiPriority="37" w:unhideWhenUsed="1"/>
+    <w:lsdException w:name="TOC Heading" w:semiHidden="1" w:uiPriority="39" w:unhideWhenUsed="1" w:qFormat="1"/>
+    <w:lsdException w:name="Plain Table 1" w:uiPriority="41"/>
+    <w:lsdException w:name="Plain Table 2" w:uiPriority="42"/>
+    <w:lsdException w:name="Plain Table 3" w:uiPriority="43"/>
+    <w:lsdException w:name="Plain Table 4" w:uiPriority="44"/>
+    <w:lsdException w:name="Plain Table 5" w:uiPriority="45"/>
+    <w:lsdException w:name="Grid Table Light" w:uiPriority="40"/>
+    <w:lsdException w:name="Grid Table 1 Light" w:uiPriority="46"/>
+    <w:lsdException w:name="Grid Table 2" w:uiPriority="47"/>
+    <w:lsdException w:name="Grid Table 3" w:uiPriority="48"/>
+    <w:lsdException w:name="Grid Table 4" w:uiPriority="49"/>
+    <w:lsdException w:name="Grid Table 5 Dark" w:uiPriority="50"/>
+    <w:lsdException w:name="Grid Table 6 Colorful" w:uiPriority="51"/>
+    <w:lsdException w:name="Grid Table 7 Colorful" w:uiPriority="52"/>
+    <w:lsdException w:name="Grid Table 1 Light Accent 1" w:uiPriority="46"/>
+    <w:lsdException w:name="Grid Table 2 Accent 1" w:uiPriority="47"/>
+    <w:lsdException w:name="Grid Table 3 Accent 1" w:uiPriority="48"/>
+    <w:lsdException w:name="Grid Table 4 Accent 1" w:uiPriority="49"/>
+    <w:lsdException w:name="Grid Table 5 Dark Accent 1" w:uiPriority="50"/>
+    <w:lsdException w:name="Grid Table 6 Colorful Accent 1" w:uiPriority="51"/>
+    <w:lsdException w:name="Grid Table 7 Colorful Accent 1" w:uiPriority="52"/>
+    <w:lsdException w:name="Grid Table 1 Light Accent 2" w:uiPriority="46"/>
+    <w:lsdException w:name="Grid Table 2 Accent 2" w:uiPriority="47"/>
+    <w:lsdException w:name="Grid Table 3 Accent 2" w:uiPriority="48"/>
+    <w:lsdException w:name="Grid Table 4 Accent 2" w:uiPriority="49"/>
+    <w:lsdException w:name="Grid Table 5 Dark Accent 2" w:uiPriority="50"/>
+    <w:lsdException w:name="Grid Table 6 Colorful Accent 2" w:uiPriority="51"/>
+    <w:lsdException w:name="Grid Table 7 Colorful Accent 2" w:uiPriority="52"/>
+    <w:lsdException w:name="Grid Table 1 Light Accent 3" w:uiPriority="46"/>
+    <w:lsdException w:name="Grid Table 2 Accent 3" w:uiPriority="47"/>
+    <w:lsdException w:name="Grid Table 3 Accent 3" w:uiPriority="48"/>
+    <w:lsdException w:name="Grid Table 4 Accent 3" w:uiPriority="49"/>
+    <w:lsdException w:name="Grid Table 5 Dark Accent 3" w:uiPriority="50"/>
+    <w:lsdException w:name="Grid Table 6 Colorful Accent 3" w:uiPriority="51"/>
+    <w:lsdException w:name="Grid Table 7 Colorful Accent 3" w:uiPriority="52"/>
+    <w:lsdException w:name="Grid Table 1 Light Accent 4" w:uiPriority="46"/>
+    <w:lsdException w:name="Grid Table 2 Accent 4" w:uiPriority="47"/>
+    <w:lsdException w:name="Grid Table 3 Accent 4" w:uiPriority="48"/>
+    <w:lsdException w:name="Grid Table 4 Accent 4" w:uiPriority="49"/>
+    <w:lsdException w:name="Grid Table 5 Dark Accent 4" w:uiPriority="50"/>
+    <w:lsdException w:name="Grid Table 6 Colorful Accent 4" w:uiPriority="51"/>
+    <w:lsdException w:name="Grid Table 7 Colorful Accent 4" w:uiPriority="52"/>
+    <w:lsdException w:name="Grid Table 1 Light Accent 5" w:uiPriority="46"/>
+    <w:lsdException w:name="Grid Table 2 Accent 5" w:uiPriority="47"/>
+    <w:lsdException w:name="Grid Table 3 Accent 5" w:uiPriority="48"/>
+    <w:lsdException w:name="Grid Table 4 Accent 5" w:uiPriority="49"/>
+    <w:lsdException w:name="Grid Table 5 Dark Accent 5" w:uiPriority="50"/>
+    <w:lsdException w:name="Grid Table 6 Colorful Accent 5" w:uiPriority="51"/>
+    <w:lsdException w:name="Grid Table 7 Colorful Accent 5" w:uiPriority="52"/>
+    <w:lsdException w:name="Grid Table 1 Light Accent 6" w:uiPriority="46"/>
+    <w:lsdException w:name="Grid Table 2 Accent 6" w:uiPriority="47"/>
+    <w:lsdException w:name="Grid Table 3 Accent 6" w:uiPriority="48"/>
+    <w:lsdException w:name="Grid Table 4 Accent 6" w:uiPriority="49"/>
+    <w:lsdException w:name="Grid Table 5 Dark Accent 6" w:uiPriority="50"/>
+    <w:lsdException w:name="Grid Table 6 Colorful Accent 6" w:uiPriority="51"/>
+    <w:lsdException w:name="Grid Table 7 Colorful Accent 6" w:uiPriority="52"/>
+    <w:lsdException w:name="List Table 1 Light" w:uiPriority="46"/>
+    <w:lsdException w:name="List Table 2" w:uiPriority="47"/>
+    <w:lsdException w:name="List Table 3" w:uiPriority="48"/>
+    <w:lsdException w:name="List Table 4" w:uiPriority="49"/>
+    <w:lsdException w:name="List Table 5 Dark" w:uiPriority="50"/>
+    <w:lsdException w:name="List Table 6 Colorful" w:uiPriority="51"/>
+    <w:lsdException w:name="List Table 7 Colorful" w:uiPriority="52"/>
+    <w:lsdException w:name="List Table 1 Light Accent 1" w:uiPriority="46"/>
+    <w:lsdException w:name="List Table 2 Accent 1" w:uiPriority="47"/>
+    <w:lsdException w:name="List Table 3 Accent 1" w:uiPriority="48"/>
+    <w:lsdException w:name="List Table 4 Accent 1" w:uiPriority="49"/>
+    <w:lsdException w:name="List Table 5 Dark Accent 1" w:uiPriority="50"/>
+    <w:lsdException w:name="List Table 6 Colorful Accent 1" w:uiPriority="51"/>
+    <w:lsdException w:name="List Table 7 Colorful Accent 1" w:uiPriority="52"/>
+    <w:lsdException w:name="List Table 1 Light Accent 2" w:uiPriority="46"/>
+    <w:lsdException w:name="List Table 2 Accent 2" w:uiPriority="47"/>
+    <w:lsdException w:name="List Table 3 Accent 2" w:uiPriority="48"/>
+    <w:lsdException w:name="List Table 4 Accent 2" w:uiPriority="49"/>
+    <w:lsdException w:name="List Table 5 Dark Accent 2" w:uiPriority="50"/>
+    <w:lsdException w:name="List Table 6 Colorful Accent 2" w:uiPriority="51"/>
+    <w:lsdException w:name="List Table 7 Colorful Accent 2" w:uiPriority="52"/>
+    <w:lsdException w:name="List Table 1 Light Accent 3" w:uiPriority="46"/>
+    <w:lsdException w:name="List Table 2 Accent 3" w:uiPriority="47"/>
+    <w:lsdException w:name="List Table 3 Accent 3" w:uiPriority="48"/>
+    <w:lsdException w:name="List Table 4 Accent 3" w:uiPriority="49"/>
+    <w:lsdException w:name="List Table 5 Dark Accent 3" w:uiPriority="50"/>
+    <w:lsdException w:name="List Table 6 Colorful Accent 3" w:uiPriority="51"/>
+    <w:lsdException w:name="List Table 7 Colorful Accent 3" w:uiPriority="52"/>
+    <w:lsdException w:name="List Table 1 Light Accent 4" w:uiPriority="46"/>
+    <w:lsdException w:name="List Table 2 Accent 4" w:uiPriority="47"/>
+    <w:lsdException w:name="List Table 3 Accent 4" w:uiPriority="48"/>
+    <w:lsdException w:name="List Table 4 Accent 4" w:uiPriority="49"/>
+    <w:lsdException w:name="List Table 5 Dark Accent 4" w:uiPriority="50"/>
+    <w:lsdException w:name="List Table 6 Colorful Accent 4" w:uiPriority="51"/>
+    <w:lsdException w:name="List Table 7 Colorful Accent 4" w:uiPriority="52"/>
+    <w:lsdException w:name="List Table 1 Light Accent 5" w:uiPriority="46"/>
+    <w:lsdException w:name="List Table 2 Accent 5" w:uiPriority="47"/>
+    <w:lsdException w:name="List Table 3 Accent 5" w:uiPriority="48"/>
+    <w:lsdException w:name="List Table 4 Accent 5" w:uiPriority="49"/>
+    <w:lsdException w:name="List Table 5 Dark Accent 5" w:uiPriority="50"/>
+    <w:lsdException w:name="List Table 6 Colorful Accent 5" w:uiPriority="51"/>
+    <w:lsdException w:name="List Table 7 Colorful Accent 5" w:uiPriority="52"/>
+    <w:lsdException w:name="List Table 1 Light Accent 6" w:uiPriority="46"/>
+    <w:lsdException w:name="List Table 2 Accent 6" w:uiPriority="47"/>
+    <w:lsdException w:name="List Table 3 Accent 6" w:uiPriority="48"/>
+    <w:lsdException w:name="List Table 4 Accent 6" w:uiPriority="49"/>
+    <w:lsdException w:name="List Table 5 Dark Accent 6" w:uiPriority="50"/>
+    <w:lsdException w:name="List Table 6 Colorful Accent 6" w:uiPriority="51"/>
+    <w:lsdException w:name="List Table 7 Colorful Accent 6" w:uiPriority="52"/>
+    <w:lsdException w:name="Mention" w:semiHidden="1" w:unhideWhenUsed="1"/>
+    <w:lsdException w:name="Smart Hyperlink" w:semiHidden="1" w:unhideWhenUsed="1"/>
+    <w:lsdException w:name="Hashtag" w:semiHidden="1" w:unhideWhenUsed="1"/>
+    <w:lsdException w:name="Unresolved Mention" w:semiHidden="1" w:unhideWhenUsed="1"/>
+  </w:latentStyles>
   <w:style w:type="paragraph" w:default="1" w:styleId="Normal">
     <w:name w:val="Normal"/>
-    <w:next w:val="Normal"/>
-    <w:pPr/>
     <w:rPr>
       <w:sz w:val="24"/>
       <w:szCs w:val="24"/>
-      <w:lang w:val="en-US" w:eastAsia="en-US" w:bidi="ar-SA"/>
     </w:rPr>
   </w:style>
-  <w:style w:type="character" w:default="1" w:styleId="Default Paragraph Font">
+  <w:style w:type="character" w:default="1" w:styleId="DefaultParagraphFont">
     <w:name w:val="Default Paragraph Font"/>
-    <w:next w:val="Default Paragraph Font"/>
+    <w:uiPriority w:val="1"/>
+    <w:semiHidden/>
+    <w:unhideWhenUsed/>
+  </w:style>
+  <w:style w:type="table" w:default="1" w:styleId="TableNormal">
+    <w:name w:val="Normal Table"/>
+    <w:uiPriority w:val="99"/>
+    <w:semiHidden/>
+    <w:unhideWhenUsed/>
+    <w:tblPr>
+      <w:tblInd w:w="0" w:type="dxa"/>
+      <w:tblCellMar>
+        <w:top w:w="0" w:type="dxa"/>
+        <w:left w:w="108" w:type="dxa"/>
+        <w:bottom w:w="0" w:type="dxa"/>
+        <w:right w:w="108" w:type="dxa"/>
+      </w:tblCellMar>
+    </w:tblPr>
+  </w:style>
+  <w:style w:type="numbering" w:default="1" w:styleId="NoList">
+    <w:name w:val="No List"/>
+    <w:uiPriority w:val="99"/>
+    <w:semiHidden/>
+    <w:unhideWhenUsed/>
   </w:style>
   <w:style w:type="character" w:styleId="Hyperlink">
     <w:name w:val="Hyperlink"/>
@@ -380,153 +1150,51 @@
       <w:u w:val="single"/>
     </w:rPr>
   </w:style>
-  <w:style w:type="table" w:default="1" w:styleId="Table Normal">
-    <w:name w:val="Table Normal"/>
-    <w:next w:val="Table Normal"/>
-    <w:pPr/>
-    <w:tblPr>
-      <w:tblInd w:w="0" w:type="dxa"/>
-    </w:tblPr>
-    <w:trPr/>
-    <w:tcPr/>
-    <w:tblStylePr w:type="firstRow"/>
-    <w:tblStylePr w:type="lastRow"/>
-    <w:tblStylePr w:type="firstCol"/>
-    <w:tblStylePr w:type="lastCol"/>
-    <w:tblStylePr w:type="band1Vert"/>
-    <w:tblStylePr w:type="band2Vert"/>
-    <w:tblStylePr w:type="band1Horz"/>
-    <w:tblStylePr w:type="band2Horz"/>
-    <w:tblStylePr w:type="neCell"/>
-    <w:tblStylePr w:type="nwCell"/>
-    <w:tblStylePr w:type="seCell"/>
-    <w:tblStylePr w:type="swCell"/>
-  </w:style>
-  <w:style w:type="numbering" w:default="1" w:styleId="No List">
-    <w:name w:val="No List"/>
-    <w:next w:val="No List"/>
-    <w:pPr/>
-  </w:style>
-  <w:style w:type="paragraph" w:styleId="Header &amp; Footer">
+  <w:style w:type="paragraph" w:customStyle="1" w:styleId="HeaderFooter">
     <w:name w:val="Header &amp; Footer"/>
-    <w:next w:val="Header &amp; Footer"/>
     <w:pPr>
-      <w:keepNext w:val="0"/>
-      <w:keepLines w:val="0"/>
-      <w:pageBreakBefore w:val="0"/>
-      <w:widowControl w:val="1"/>
-      <w:shd w:val="clear" w:color="auto" w:fill="auto"/>
       <w:tabs>
         <w:tab w:val="right" w:pos="9020"/>
       </w:tabs>
-      <w:suppressAutoHyphens w:val="0"/>
-      <w:bidi w:val="0"/>
-      <w:spacing w:before="0" w:after="0" w:line="240" w:lineRule="auto"/>
-      <w:ind w:left="0" w:right="0" w:firstLine="0"/>
-      <w:jc w:val="left"/>
-      <w:outlineLvl w:val="9"/>
     </w:pPr>
     <w:rPr>
-      <w:rFonts w:ascii="Helvetica" w:cs="Arial Unicode MS" w:hAnsi="Helvetica" w:eastAsia="Arial Unicode MS"/>
-      <w:b w:val="0"/>
-      <w:bCs w:val="0"/>
-      <w:i w:val="0"/>
-      <w:iCs w:val="0"/>
-      <w:caps w:val="0"/>
-      <w:smallCaps w:val="0"/>
-      <w:strike w:val="0"/>
-      <w:dstrike w:val="0"/>
-      <w:outline w:val="0"/>
+      <w:rFonts w:ascii="Helvetica" w:hAnsi="Helvetica" w:cs="Arial Unicode MS"/>
       <w:color w:val="000000"/>
-      <w:spacing w:val="0"/>
-      <w:kern w:val="0"/>
-      <w:position w:val="0"/>
       <w:sz w:val="24"/>
       <w:szCs w:val="24"/>
-      <w:u w:val="none"/>
-      <w:vertAlign w:val="baseline"/>
     </w:rPr>
   </w:style>
-  <w:style w:type="paragraph" w:styleId="Body">
+  <w:style w:type="paragraph" w:customStyle="1" w:styleId="Body">
     <w:name w:val="Body"/>
-    <w:next w:val="Body"/>
     <w:pPr>
-      <w:keepNext w:val="0"/>
-      <w:keepLines w:val="0"/>
-      <w:pageBreakBefore w:val="0"/>
-      <w:widowControl w:val="1"/>
-      <w:shd w:val="clear" w:color="auto" w:fill="auto"/>
-      <w:suppressAutoHyphens w:val="0"/>
-      <w:bidi w:val="0"/>
-      <w:spacing w:before="0" w:after="200" w:line="276" w:lineRule="auto"/>
-      <w:ind w:left="0" w:right="0" w:firstLine="0"/>
-      <w:jc w:val="left"/>
-      <w:outlineLvl w:val="9"/>
+      <w:spacing w:after="200" w:line="276" w:lineRule="auto"/>
     </w:pPr>
     <w:rPr>
-      <w:rFonts w:ascii="Calibri" w:cs="Calibri" w:hAnsi="Calibri" w:eastAsia="Calibri"/>
-      <w:b w:val="0"/>
-      <w:bCs w:val="0"/>
-      <w:i w:val="0"/>
-      <w:iCs w:val="0"/>
-      <w:caps w:val="0"/>
-      <w:smallCaps w:val="0"/>
-      <w:strike w:val="0"/>
-      <w:dstrike w:val="0"/>
-      <w:outline w:val="0"/>
+      <w:rFonts w:ascii="Calibri" w:eastAsia="Calibri" w:hAnsi="Calibri" w:cs="Calibri"/>
       <w:color w:val="000000"/>
-      <w:spacing w:val="0"/>
-      <w:kern w:val="0"/>
-      <w:position w:val="0"/>
       <w:sz w:val="22"/>
       <w:szCs w:val="22"/>
-      <w:u w:val="none" w:color="000000"/>
-      <w:vertAlign w:val="baseline"/>
+      <w:u w:color="000000"/>
     </w:rPr>
   </w:style>
-  <w:style w:type="paragraph" w:styleId="Normal (Web)">
+  <w:style w:type="paragraph" w:styleId="NormalWeb">
     <w:name w:val="Normal (Web)"/>
-    <w:next w:val="Normal (Web)"/>
     <w:pPr>
-      <w:keepNext w:val="0"/>
-      <w:keepLines w:val="0"/>
-      <w:pageBreakBefore w:val="0"/>
-      <w:widowControl w:val="1"/>
-      <w:shd w:val="clear" w:color="auto" w:fill="auto"/>
-      <w:suppressAutoHyphens w:val="0"/>
-      <w:bidi w:val="0"/>
-      <w:spacing w:before="100" w:after="100" w:line="240" w:lineRule="auto"/>
-      <w:ind w:left="0" w:right="0" w:firstLine="0"/>
-      <w:jc w:val="left"/>
-      <w:outlineLvl w:val="9"/>
+      <w:spacing w:before="100" w:after="100"/>
     </w:pPr>
     <w:rPr>
-      <w:rFonts w:ascii="Times New Roman" w:cs="Arial Unicode MS" w:hAnsi="Times New Roman" w:eastAsia="Arial Unicode MS"/>
-      <w:b w:val="0"/>
-      <w:bCs w:val="0"/>
-      <w:i w:val="0"/>
-      <w:iCs w:val="0"/>
-      <w:caps w:val="0"/>
-      <w:smallCaps w:val="0"/>
-      <w:strike w:val="0"/>
-      <w:dstrike w:val="0"/>
-      <w:outline w:val="0"/>
+      <w:rFonts w:cs="Arial Unicode MS"/>
       <w:color w:val="000000"/>
-      <w:spacing w:val="0"/>
-      <w:kern w:val="0"/>
-      <w:position w:val="0"/>
       <w:sz w:val="24"/>
       <w:szCs w:val="24"/>
-      <w:u w:val="none" w:color="000000"/>
-      <w:vertAlign w:val="baseline"/>
-      <w:lang w:val="en-US"/>
+      <w:u w:color="000000"/>
     </w:rPr>
   </w:style>
 </w:styles>
 </file>
 
 <file path=word/theme/theme1.xml><?xml version="1.0" encoding="utf-8"?>
-<a:theme xmlns:a="http://schemas.openxmlformats.org/drawingml/2006/main" xmlns:r="http://schemas.openxmlformats.org/officeDocument/2006/relationships" name="Office Theme">
+<a:theme xmlns:a="http://schemas.openxmlformats.org/drawingml/2006/main" name="Office Theme">
   <a:themeElements>
     <a:clrScheme name="Office Theme">
       <a:dk1>
@@ -652,7 +1320,7 @@
       <a:effectStyleLst>
         <a:effectStyle>
           <a:effectLst>
-            <a:outerShdw sx="100000" sy="100000" kx="0" ky="0" algn="b" rotWithShape="0" blurRad="38100" dist="23000" dir="5400000">
+            <a:outerShdw blurRad="38100" dist="23000" dir="5400000" rotWithShape="0">
               <a:srgbClr val="000000">
                 <a:alpha val="35000"/>
               </a:srgbClr>
@@ -661,7 +1329,7 @@
         </a:effectStyle>
         <a:effectStyle>
           <a:effectLst>
-            <a:outerShdw sx="100000" sy="100000" kx="0" ky="0" algn="b" rotWithShape="0" blurRad="38100" dist="23000" dir="5400000">
+            <a:outerShdw blurRad="38100" dist="23000" dir="5400000" rotWithShape="0">
               <a:srgbClr val="000000">
                 <a:alpha val="35000"/>
               </a:srgbClr>
@@ -670,7 +1338,7 @@
         </a:effectStyle>
         <a:effectStyle>
           <a:effectLst>
-            <a:outerShdw sx="100000" sy="100000" kx="0" ky="0" algn="b" rotWithShape="0" blurRad="38100" dist="20000" dir="5400000">
+            <a:outerShdw blurRad="38100" dist="20000" dir="5400000" rotWithShape="0">
               <a:srgbClr val="000000">
                 <a:alpha val="38000"/>
               </a:srgbClr>
@@ -744,7 +1412,7 @@
           <a:round/>
         </a:ln>
         <a:effectLst>
-          <a:outerShdw sx="100000" sy="100000" kx="0" ky="0" algn="b" rotWithShape="0" blurRad="38100" dist="23000" dir="5400000">
+          <a:outerShdw blurRad="38100" dist="23000" dir="5400000" rotWithShape="0">
             <a:srgbClr val="000000">
               <a:alpha val="35000"/>
             </a:srgbClr>
@@ -752,7 +1420,7 @@
         </a:effectLst>
         <a:sp3d/>
       </a:spPr>
-      <a:bodyPr rot="0" spcFirstLastPara="1" vertOverflow="overflow" horzOverflow="overflow" vert="horz" wrap="square" lIns="45719" tIns="45719" rIns="45719" bIns="45719" numCol="1" spcCol="38100" rtlCol="0" anchor="ctr" upright="0">
+      <a:bodyPr rot="0" spcFirstLastPara="1" vertOverflow="overflow" horzOverflow="overflow" vert="horz" wrap="square" lIns="45719" tIns="45719" rIns="45719" bIns="45719" numCol="1" spcCol="38100" rtlCol="0" anchor="ctr">
         <a:spAutoFit/>
       </a:bodyPr>
       <a:lstStyle>
@@ -771,7 +1439,7 @@
           <a:buFontTx/>
           <a:buNone/>
           <a:tabLst/>
-          <a:defRPr b="0" baseline="0" cap="none" i="0" spc="0" strike="noStrike" sz="1800" u="none" kumimoji="0" normalizeH="0">
+          <a:defRPr kumimoji="0" sz="1800" b="0" i="0" u="none" strike="noStrike" cap="none" spc="0" normalizeH="0" baseline="0">
             <a:ln>
               <a:noFill/>
             </a:ln>
@@ -801,7 +1469,7 @@
           <a:buFontTx/>
           <a:buNone/>
           <a:tabLst/>
-          <a:defRPr b="0" baseline="0" cap="none" i="0" spc="0" strike="noStrike" sz="1800" u="none" kumimoji="0" normalizeH="0">
+          <a:defRPr kumimoji="0" sz="1800" b="0" i="0" u="none" strike="noStrike" cap="none" spc="0" normalizeH="0" baseline="0">
             <a:ln>
               <a:noFill/>
             </a:ln>
@@ -827,7 +1495,7 @@
           <a:buFontTx/>
           <a:buNone/>
           <a:tabLst/>
-          <a:defRPr b="0" baseline="0" cap="none" i="0" spc="0" strike="noStrike" sz="1800" u="none" kumimoji="0" normalizeH="0">
+          <a:defRPr kumimoji="0" sz="1800" b="0" i="0" u="none" strike="noStrike" cap="none" spc="0" normalizeH="0" baseline="0">
             <a:ln>
               <a:noFill/>
             </a:ln>
@@ -853,7 +1521,7 @@
           <a:buFontTx/>
           <a:buNone/>
           <a:tabLst/>
-          <a:defRPr b="0" baseline="0" cap="none" i="0" spc="0" strike="noStrike" sz="1800" u="none" kumimoji="0" normalizeH="0">
+          <a:defRPr kumimoji="0" sz="1800" b="0" i="0" u="none" strike="noStrike" cap="none" spc="0" normalizeH="0" baseline="0">
             <a:ln>
               <a:noFill/>
             </a:ln>
@@ -879,7 +1547,7 @@
           <a:buFontTx/>
           <a:buNone/>
           <a:tabLst/>
-          <a:defRPr b="0" baseline="0" cap="none" i="0" spc="0" strike="noStrike" sz="1800" u="none" kumimoji="0" normalizeH="0">
+          <a:defRPr kumimoji="0" sz="1800" b="0" i="0" u="none" strike="noStrike" cap="none" spc="0" normalizeH="0" baseline="0">
             <a:ln>
               <a:noFill/>
             </a:ln>
@@ -905,7 +1573,7 @@
           <a:buFontTx/>
           <a:buNone/>
           <a:tabLst/>
-          <a:defRPr b="0" baseline="0" cap="none" i="0" spc="0" strike="noStrike" sz="1800" u="none" kumimoji="0" normalizeH="0">
+          <a:defRPr kumimoji="0" sz="1800" b="0" i="0" u="none" strike="noStrike" cap="none" spc="0" normalizeH="0" baseline="0">
             <a:ln>
               <a:noFill/>
             </a:ln>
@@ -931,7 +1599,7 @@
           <a:buFontTx/>
           <a:buNone/>
           <a:tabLst/>
-          <a:defRPr b="0" baseline="0" cap="none" i="0" spc="0" strike="noStrike" sz="1800" u="none" kumimoji="0" normalizeH="0">
+          <a:defRPr kumimoji="0" sz="1800" b="0" i="0" u="none" strike="noStrike" cap="none" spc="0" normalizeH="0" baseline="0">
             <a:ln>
               <a:noFill/>
             </a:ln>
@@ -957,7 +1625,7 @@
           <a:buFontTx/>
           <a:buNone/>
           <a:tabLst/>
-          <a:defRPr b="0" baseline="0" cap="none" i="0" spc="0" strike="noStrike" sz="1800" u="none" kumimoji="0" normalizeH="0">
+          <a:defRPr kumimoji="0" sz="1800" b="0" i="0" u="none" strike="noStrike" cap="none" spc="0" normalizeH="0" baseline="0">
             <a:ln>
               <a:noFill/>
             </a:ln>
@@ -983,7 +1651,7 @@
           <a:buFontTx/>
           <a:buNone/>
           <a:tabLst/>
-          <a:defRPr b="0" baseline="0" cap="none" i="0" spc="0" strike="noStrike" sz="1800" u="none" kumimoji="0" normalizeH="0">
+          <a:defRPr kumimoji="0" sz="1800" b="0" i="0" u="none" strike="noStrike" cap="none" spc="0" normalizeH="0" baseline="0">
             <a:ln>
               <a:noFill/>
             </a:ln>
@@ -1009,7 +1677,7 @@
           <a:buFontTx/>
           <a:buNone/>
           <a:tabLst/>
-          <a:defRPr b="0" baseline="0" cap="none" i="0" spc="0" strike="noStrike" sz="1800" u="none" kumimoji="0" normalizeH="0">
+          <a:defRPr kumimoji="0" sz="1800" b="0" i="0" u="none" strike="noStrike" cap="none" spc="0" normalizeH="0" baseline="0">
             <a:ln>
               <a:noFill/>
             </a:ln>
@@ -1022,9 +1690,15 @@
         </a:lvl9pPr>
       </a:lstStyle>
       <a:style>
-        <a:lnRef idx="0"/>
-        <a:fillRef idx="0"/>
-        <a:effectRef idx="0"/>
+        <a:lnRef idx="0">
+          <a:scrgbClr r="0" g="0" b="0"/>
+        </a:lnRef>
+        <a:fillRef idx="0">
+          <a:scrgbClr r="0" g="0" b="0"/>
+        </a:fillRef>
+        <a:effectRef idx="0">
+          <a:scrgbClr r="0" g="0" b="0"/>
+        </a:effectRef>
         <a:fontRef idx="none"/>
       </a:style>
     </a:spDef>
@@ -1039,7 +1713,7 @@
           <a:round/>
         </a:ln>
         <a:effectLst>
-          <a:outerShdw sx="100000" sy="100000" kx="0" ky="0" algn="b" rotWithShape="0" blurRad="38100" dist="20000" dir="5400000">
+          <a:outerShdw blurRad="38100" dist="20000" dir="5400000" rotWithShape="0">
             <a:srgbClr val="000000">
               <a:alpha val="38000"/>
             </a:srgbClr>
@@ -1047,7 +1721,7 @@
         </a:effectLst>
         <a:sp3d/>
       </a:spPr>
-      <a:bodyPr rot="0" spcFirstLastPara="1" vertOverflow="overflow" horzOverflow="overflow" vert="horz" wrap="square" lIns="91439" tIns="45719" rIns="91439" bIns="45719" numCol="1" spcCol="38100" rtlCol="0" anchor="t" upright="0">
+      <a:bodyPr rot="0" spcFirstLastPara="1" vertOverflow="overflow" horzOverflow="overflow" vert="horz" wrap="square" lIns="91439" tIns="45719" rIns="91439" bIns="45719" numCol="1" spcCol="38100" rtlCol="0" anchor="t">
         <a:noAutofit/>
       </a:bodyPr>
       <a:lstStyle>
@@ -1066,7 +1740,7 @@
           <a:buFontTx/>
           <a:buNone/>
           <a:tabLst/>
-          <a:defRPr b="0" baseline="0" cap="none" i="0" spc="0" strike="noStrike" sz="1800" u="none" kumimoji="0" normalizeH="0">
+          <a:defRPr kumimoji="0" sz="1800" b="0" i="0" u="none" strike="noStrike" cap="none" spc="0" normalizeH="0" baseline="0">
             <a:ln>
               <a:noFill/>
             </a:ln>
@@ -1092,7 +1766,7 @@
           <a:buFontTx/>
           <a:buNone/>
           <a:tabLst/>
-          <a:defRPr b="0" baseline="0" cap="none" i="0" spc="0" strike="noStrike" sz="1800" u="none" kumimoji="0" normalizeH="0">
+          <a:defRPr kumimoji="0" sz="1800" b="0" i="0" u="none" strike="noStrike" cap="none" spc="0" normalizeH="0" baseline="0">
             <a:ln>
               <a:noFill/>
             </a:ln>
@@ -1118,7 +1792,7 @@
           <a:buFontTx/>
           <a:buNone/>
           <a:tabLst/>
-          <a:defRPr b="0" baseline="0" cap="none" i="0" spc="0" strike="noStrike" sz="1800" u="none" kumimoji="0" normalizeH="0">
+          <a:defRPr kumimoji="0" sz="1800" b="0" i="0" u="none" strike="noStrike" cap="none" spc="0" normalizeH="0" baseline="0">
             <a:ln>
               <a:noFill/>
             </a:ln>
@@ -1144,7 +1818,7 @@
           <a:buFontTx/>
           <a:buNone/>
           <a:tabLst/>
-          <a:defRPr b="0" baseline="0" cap="none" i="0" spc="0" strike="noStrike" sz="1800" u="none" kumimoji="0" normalizeH="0">
+          <a:defRPr kumimoji="0" sz="1800" b="0" i="0" u="none" strike="noStrike" cap="none" spc="0" normalizeH="0" baseline="0">
             <a:ln>
               <a:noFill/>
             </a:ln>
@@ -1170,7 +1844,7 @@
           <a:buFontTx/>
           <a:buNone/>
           <a:tabLst/>
-          <a:defRPr b="0" baseline="0" cap="none" i="0" spc="0" strike="noStrike" sz="1800" u="none" kumimoji="0" normalizeH="0">
+          <a:defRPr kumimoji="0" sz="1800" b="0" i="0" u="none" strike="noStrike" cap="none" spc="0" normalizeH="0" baseline="0">
             <a:ln>
               <a:noFill/>
             </a:ln>
@@ -1196,7 +1870,7 @@
           <a:buFontTx/>
           <a:buNone/>
           <a:tabLst/>
-          <a:defRPr b="0" baseline="0" cap="none" i="0" spc="0" strike="noStrike" sz="1800" u="none" kumimoji="0" normalizeH="0">
+          <a:defRPr kumimoji="0" sz="1800" b="0" i="0" u="none" strike="noStrike" cap="none" spc="0" normalizeH="0" baseline="0">
             <a:ln>
               <a:noFill/>
             </a:ln>
@@ -1222,7 +1896,7 @@
           <a:buFontTx/>
           <a:buNone/>
           <a:tabLst/>
-          <a:defRPr b="0" baseline="0" cap="none" i="0" spc="0" strike="noStrike" sz="1800" u="none" kumimoji="0" normalizeH="0">
+          <a:defRPr kumimoji="0" sz="1800" b="0" i="0" u="none" strike="noStrike" cap="none" spc="0" normalizeH="0" baseline="0">
             <a:ln>
               <a:noFill/>
             </a:ln>
@@ -1248,7 +1922,7 @@
           <a:buFontTx/>
           <a:buNone/>
           <a:tabLst/>
-          <a:defRPr b="0" baseline="0" cap="none" i="0" spc="0" strike="noStrike" sz="1800" u="none" kumimoji="0" normalizeH="0">
+          <a:defRPr kumimoji="0" sz="1800" b="0" i="0" u="none" strike="noStrike" cap="none" spc="0" normalizeH="0" baseline="0">
             <a:ln>
               <a:noFill/>
             </a:ln>
@@ -1274,7 +1948,7 @@
           <a:buFontTx/>
           <a:buNone/>
           <a:tabLst/>
-          <a:defRPr b="0" baseline="0" cap="none" i="0" spc="0" strike="noStrike" sz="1800" u="none" kumimoji="0" normalizeH="0">
+          <a:defRPr kumimoji="0" sz="1800" b="0" i="0" u="none" strike="noStrike" cap="none" spc="0" normalizeH="0" baseline="0">
             <a:ln>
               <a:noFill/>
             </a:ln>
@@ -1300,7 +1974,7 @@
           <a:buFontTx/>
           <a:buNone/>
           <a:tabLst/>
-          <a:defRPr b="0" baseline="0" cap="none" i="0" spc="0" strike="noStrike" sz="1800" u="none" kumimoji="0" normalizeH="0">
+          <a:defRPr kumimoji="0" sz="1800" b="0" i="0" u="none" strike="noStrike" cap="none" spc="0" normalizeH="0" baseline="0">
             <a:ln>
               <a:noFill/>
             </a:ln>
@@ -1313,9 +1987,15 @@
         </a:lvl9pPr>
       </a:lstStyle>
       <a:style>
-        <a:lnRef idx="0"/>
-        <a:fillRef idx="0"/>
-        <a:effectRef idx="0"/>
+        <a:lnRef idx="0">
+          <a:scrgbClr r="0" g="0" b="0"/>
+        </a:lnRef>
+        <a:fillRef idx="0">
+          <a:scrgbClr r="0" g="0" b="0"/>
+        </a:fillRef>
+        <a:effectRef idx="0">
+          <a:scrgbClr r="0" g="0" b="0"/>
+        </a:effectRef>
         <a:fontRef idx="none"/>
       </a:style>
     </a:lnDef>
@@ -1329,7 +2009,7 @@
         <a:effectLst/>
         <a:sp3d/>
       </a:spPr>
-      <a:bodyPr rot="0" spcFirstLastPara="1" vertOverflow="overflow" horzOverflow="overflow" vert="horz" wrap="square" lIns="45719" tIns="45719" rIns="45719" bIns="45719" numCol="1" spcCol="38100" rtlCol="0" anchor="t" upright="0">
+      <a:bodyPr rot="0" spcFirstLastPara="1" vertOverflow="overflow" horzOverflow="overflow" vert="horz" wrap="square" lIns="45719" tIns="45719" rIns="45719" bIns="45719" numCol="1" spcCol="38100" rtlCol="0" anchor="t">
         <a:spAutoFit/>
       </a:bodyPr>
       <a:lstStyle>
@@ -1348,7 +2028,7 @@
           <a:buFontTx/>
           <a:buNone/>
           <a:tabLst/>
-          <a:defRPr b="0" baseline="0" cap="none" i="0" spc="0" strike="noStrike" sz="1800" u="none" kumimoji="0" normalizeH="0">
+          <a:defRPr kumimoji="0" sz="1800" b="0" i="0" u="none" strike="noStrike" cap="none" spc="0" normalizeH="0" baseline="0">
             <a:ln>
               <a:noFill/>
             </a:ln>
@@ -1378,7 +2058,7 @@
           <a:buFontTx/>
           <a:buNone/>
           <a:tabLst/>
-          <a:defRPr b="0" baseline="0" cap="none" i="0" spc="0" strike="noStrike" sz="1800" u="none" kumimoji="0" normalizeH="0">
+          <a:defRPr kumimoji="0" sz="1800" b="0" i="0" u="none" strike="noStrike" cap="none" spc="0" normalizeH="0" baseline="0">
             <a:ln>
               <a:noFill/>
             </a:ln>
@@ -1404,7 +2084,7 @@
           <a:buFontTx/>
           <a:buNone/>
           <a:tabLst/>
-          <a:defRPr b="0" baseline="0" cap="none" i="0" spc="0" strike="noStrike" sz="1800" u="none" kumimoji="0" normalizeH="0">
+          <a:defRPr kumimoji="0" sz="1800" b="0" i="0" u="none" strike="noStrike" cap="none" spc="0" normalizeH="0" baseline="0">
             <a:ln>
               <a:noFill/>
             </a:ln>
@@ -1430,7 +2110,7 @@
           <a:buFontTx/>
           <a:buNone/>
           <a:tabLst/>
-          <a:defRPr b="0" baseline="0" cap="none" i="0" spc="0" strike="noStrike" sz="1800" u="none" kumimoji="0" normalizeH="0">
+          <a:defRPr kumimoji="0" sz="1800" b="0" i="0" u="none" strike="noStrike" cap="none" spc="0" normalizeH="0" baseline="0">
             <a:ln>
               <a:noFill/>
             </a:ln>
@@ -1456,7 +2136,7 @@
           <a:buFontTx/>
           <a:buNone/>
           <a:tabLst/>
-          <a:defRPr b="0" baseline="0" cap="none" i="0" spc="0" strike="noStrike" sz="1800" u="none" kumimoji="0" normalizeH="0">
+          <a:defRPr kumimoji="0" sz="1800" b="0" i="0" u="none" strike="noStrike" cap="none" spc="0" normalizeH="0" baseline="0">
             <a:ln>
               <a:noFill/>
             </a:ln>
@@ -1482,7 +2162,7 @@
           <a:buFontTx/>
           <a:buNone/>
           <a:tabLst/>
-          <a:defRPr b="0" baseline="0" cap="none" i="0" spc="0" strike="noStrike" sz="1800" u="none" kumimoji="0" normalizeH="0">
+          <a:defRPr kumimoji="0" sz="1800" b="0" i="0" u="none" strike="noStrike" cap="none" spc="0" normalizeH="0" baseline="0">
             <a:ln>
               <a:noFill/>
             </a:ln>
@@ -1508,7 +2188,7 @@
           <a:buFontTx/>
           <a:buNone/>
           <a:tabLst/>
-          <a:defRPr b="0" baseline="0" cap="none" i="0" spc="0" strike="noStrike" sz="1800" u="none" kumimoji="0" normalizeH="0">
+          <a:defRPr kumimoji="0" sz="1800" b="0" i="0" u="none" strike="noStrike" cap="none" spc="0" normalizeH="0" baseline="0">
             <a:ln>
               <a:noFill/>
             </a:ln>
@@ -1534,7 +2214,7 @@
           <a:buFontTx/>
           <a:buNone/>
           <a:tabLst/>
-          <a:defRPr b="0" baseline="0" cap="none" i="0" spc="0" strike="noStrike" sz="1800" u="none" kumimoji="0" normalizeH="0">
+          <a:defRPr kumimoji="0" sz="1800" b="0" i="0" u="none" strike="noStrike" cap="none" spc="0" normalizeH="0" baseline="0">
             <a:ln>
               <a:noFill/>
             </a:ln>
@@ -1560,7 +2240,7 @@
           <a:buFontTx/>
           <a:buNone/>
           <a:tabLst/>
-          <a:defRPr b="0" baseline="0" cap="none" i="0" spc="0" strike="noStrike" sz="1800" u="none" kumimoji="0" normalizeH="0">
+          <a:defRPr kumimoji="0" sz="1800" b="0" i="0" u="none" strike="noStrike" cap="none" spc="0" normalizeH="0" baseline="0">
             <a:ln>
               <a:noFill/>
             </a:ln>
@@ -1586,7 +2266,7 @@
           <a:buFontTx/>
           <a:buNone/>
           <a:tabLst/>
-          <a:defRPr b="0" baseline="0" cap="none" i="0" spc="0" strike="noStrike" sz="1800" u="none" kumimoji="0" normalizeH="0">
+          <a:defRPr kumimoji="0" sz="1800" b="0" i="0" u="none" strike="noStrike" cap="none" spc="0" normalizeH="0" baseline="0">
             <a:ln>
               <a:noFill/>
             </a:ln>
@@ -1599,12 +2279,19 @@
         </a:lvl9pPr>
       </a:lstStyle>
       <a:style>
-        <a:lnRef idx="0"/>
-        <a:fillRef idx="0"/>
-        <a:effectRef idx="0"/>
+        <a:lnRef idx="0">
+          <a:scrgbClr r="0" g="0" b="0"/>
+        </a:lnRef>
+        <a:fillRef idx="0">
+          <a:scrgbClr r="0" g="0" b="0"/>
+        </a:fillRef>
+        <a:effectRef idx="0">
+          <a:scrgbClr r="0" g="0" b="0"/>
+        </a:effectRef>
         <a:fontRef idx="none"/>
       </a:style>
     </a:txDef>
   </a:objectDefaults>
+  <a:extraClrSchemeLst/>
 </a:theme>
 </file>
</xml_diff>

<commit_message>
Edited and revised the document
</commit_message>
<xml_diff>
--- a/The Tortoise and The Hare.docx
+++ b/The Tortoise and The Hare.docx
@@ -24,6 +24,7 @@
           <w:i w:val="0"/>
           <w:smallCaps w:val="0"/>
           <w:strike w:val="0"/>
+          <w:color w:val="b45f06"/>
           <w:sz w:val="22"/>
           <w:szCs w:val="22"/>
           <w:u w:val="none"/>
@@ -104,6 +105,7 @@
           <w:i w:val="0"/>
           <w:smallCaps w:val="0"/>
           <w:strike w:val="0"/>
+          <w:color w:val="b45f06"/>
           <w:sz w:val="28"/>
           <w:szCs w:val="28"/>
           <w:u w:val="none"/>
@@ -118,6 +120,7 @@
           <w:i w:val="0"/>
           <w:smallCaps w:val="0"/>
           <w:strike w:val="0"/>
+          <w:color w:val="b45f06"/>
           <w:sz w:val="28"/>
           <w:szCs w:val="28"/>
           <w:u w:val="none"/>
@@ -131,6 +134,7 @@
         <w:rPr>
           <w:rFonts w:ascii="Arial" w:cs="Arial" w:eastAsia="Arial" w:hAnsi="Arial"/>
           <w:b w:val="1"/>
+          <w:color w:val="b45f06"/>
           <w:sz w:val="28"/>
           <w:szCs w:val="28"/>
           <w:rtl w:val="0"/>
@@ -144,6 +148,7 @@
           <w:i w:val="0"/>
           <w:smallCaps w:val="0"/>
           <w:strike w:val="0"/>
+          <w:color w:val="b45f06"/>
           <w:sz w:val="28"/>
           <w:szCs w:val="28"/>
           <w:u w:val="none"/>
@@ -174,6 +179,7 @@
         <w:rPr>
           <w:rFonts w:ascii="Arial" w:cs="Arial" w:eastAsia="Arial" w:hAnsi="Arial"/>
           <w:b w:val="1"/>
+          <w:color w:val="b45f06"/>
           <w:sz w:val="28"/>
           <w:szCs w:val="28"/>
         </w:rPr>
@@ -204,6 +210,7 @@
         <w:rPr>
           <w:rFonts w:ascii="Arial" w:cs="Arial" w:eastAsia="Arial" w:hAnsi="Arial"/>
           <w:b w:val="1"/>
+          <w:color w:val="b45f06"/>
           <w:sz w:val="28"/>
           <w:szCs w:val="28"/>
         </w:rPr>
@@ -276,6 +283,7 @@
         <w:rPr>
           <w:rFonts w:ascii="Arial" w:cs="Arial" w:eastAsia="Arial" w:hAnsi="Arial"/>
           <w:b w:val="1"/>
+          <w:color w:val="b45f06"/>
           <w:sz w:val="28"/>
           <w:szCs w:val="28"/>
         </w:rPr>
@@ -308,6 +316,7 @@
           <w:i w:val="0"/>
           <w:smallCaps w:val="0"/>
           <w:strike w:val="0"/>
+          <w:color w:val="b45f06"/>
           <w:sz w:val="28"/>
           <w:szCs w:val="28"/>
           <w:highlight w:val="white"/>
@@ -320,6 +329,7 @@
       <w:r>
         <w:rPr>
           <w:rFonts w:ascii="Arial" w:cs="Arial" w:eastAsia="Arial" w:hAnsi="Arial"/>
+          <w:color w:val="b45f06"/>
           <w:sz w:val="36"/>
           <w:szCs w:val="36"/>
           <w:highlight w:val="white"/>
@@ -330,6 +340,7 @@
       <w:r>
         <w:rPr>
           <w:rFonts w:ascii="Arial" w:cs="Arial" w:eastAsia="Arial" w:hAnsi="Arial"/>
+          <w:color w:val="b45f06"/>
           <w:sz w:val="28"/>
           <w:szCs w:val="28"/>
           <w:highlight w:val="white"/>
@@ -343,6 +354,7 @@
           <w:i w:val="0"/>
           <w:smallCaps w:val="0"/>
           <w:strike w:val="0"/>
+          <w:color w:val="b45f06"/>
           <w:sz w:val="28"/>
           <w:szCs w:val="28"/>
           <w:highlight w:val="white"/>
@@ -372,6 +384,7 @@
         <w:jc w:val="both"/>
         <w:rPr>
           <w:rFonts w:ascii="Arial" w:cs="Arial" w:eastAsia="Arial" w:hAnsi="Arial"/>
+          <w:color w:val="b45f06"/>
           <w:highlight w:val="white"/>
         </w:rPr>
       </w:pPr>
@@ -402,6 +415,7 @@
         <w:jc w:val="both"/>
         <w:rPr>
           <w:rFonts w:ascii="Arial" w:cs="Arial" w:eastAsia="Arial" w:hAnsi="Arial"/>
+          <w:color w:val="b45f06"/>
           <w:highlight w:val="white"/>
         </w:rPr>
       </w:pPr>
@@ -474,6 +488,7 @@
         <w:jc w:val="both"/>
         <w:rPr>
           <w:rFonts w:ascii="Arial" w:cs="Arial" w:eastAsia="Arial" w:hAnsi="Arial"/>
+          <w:color w:val="b45f06"/>
           <w:sz w:val="20"/>
           <w:szCs w:val="20"/>
           <w:highlight w:val="white"/>
@@ -506,6 +521,7 @@
         <w:jc w:val="both"/>
         <w:rPr>
           <w:rFonts w:ascii="Arial" w:cs="Arial" w:eastAsia="Arial" w:hAnsi="Arial"/>
+          <w:color w:val="b45f06"/>
           <w:sz w:val="20"/>
           <w:szCs w:val="20"/>
           <w:highlight w:val="white"/>
@@ -541,6 +557,7 @@
           <w:i w:val="0"/>
           <w:smallCaps w:val="0"/>
           <w:strike w:val="0"/>
+          <w:color w:val="b45f06"/>
           <w:sz w:val="28"/>
           <w:szCs w:val="28"/>
           <w:u w:val="none"/>
@@ -556,6 +573,7 @@
           <w:i w:val="0"/>
           <w:smallCaps w:val="0"/>
           <w:strike w:val="0"/>
+          <w:color w:val="b45f06"/>
           <w:sz w:val="28"/>
           <w:szCs w:val="28"/>
           <w:highlight w:val="white"/>
@@ -563,22 +581,7 @@
           <w:vertAlign w:val="baseline"/>
           <w:rtl w:val="0"/>
         </w:rPr>
-        <w:t xml:space="preserve">All the animals in the forest gathered to watch</w:t>
-      </w:r>
-      <w:r>
-        <w:rPr>
-          <w:rFonts w:ascii="Arial" w:cs="Arial" w:eastAsia="Arial" w:hAnsi="Arial"/>
-          <w:i w:val="0"/>
-          <w:smallCaps w:val="0"/>
-          <w:strike w:val="0"/>
-          <w:sz w:val="28"/>
-          <w:szCs w:val="28"/>
-          <w:highlight w:val="white"/>
-          <w:u w:val="none"/>
-          <w:vertAlign w:val="baseline"/>
-          <w:rtl w:val="0"/>
-        </w:rPr>
-        <w:t xml:space="preserve">. </w:t>
+        <w:t xml:space="preserve">All the animals in the forest gathered to watch. </w:t>
       </w:r>
       <w:r>
         <w:rPr>
@@ -605,6 +608,7 @@
         <w:jc w:val="both"/>
         <w:rPr>
           <w:rFonts w:ascii="Arial" w:cs="Arial" w:eastAsia="Arial" w:hAnsi="Arial"/>
+          <w:color w:val="b45f06"/>
         </w:rPr>
       </w:pPr>
       <w:bookmarkStart w:colFirst="0" w:colLast="0" w:name="_h0tgm5l7whw6" w:id="7"/>
@@ -634,6 +638,7 @@
         <w:jc w:val="both"/>
         <w:rPr>
           <w:rFonts w:ascii="Arial" w:cs="Arial" w:eastAsia="Arial" w:hAnsi="Arial"/>
+          <w:color w:val="b45f06"/>
         </w:rPr>
       </w:pPr>
       <w:bookmarkStart w:colFirst="0" w:colLast="0" w:name="_w4dr0uug7pjb" w:id="8"/>
@@ -663,6 +668,7 @@
         <w:jc w:val="both"/>
         <w:rPr>
           <w:rFonts w:ascii="Arial" w:cs="Arial" w:eastAsia="Arial" w:hAnsi="Arial"/>
+          <w:color w:val="b45f06"/>
           <w:sz w:val="16"/>
           <w:szCs w:val="16"/>
         </w:rPr>
@@ -736,6 +742,7 @@
         <w:jc w:val="both"/>
         <w:rPr>
           <w:rFonts w:ascii="Arial" w:cs="Arial" w:eastAsia="Arial" w:hAnsi="Arial"/>
+          <w:color w:val="b45f06"/>
           <w:sz w:val="16"/>
           <w:szCs w:val="16"/>
         </w:rPr>
@@ -755,6 +762,7 @@
         <w:jc w:val="both"/>
         <w:rPr>
           <w:rFonts w:ascii="Arial" w:cs="Arial" w:eastAsia="Arial" w:hAnsi="Arial"/>
+          <w:color w:val="b45f06"/>
         </w:rPr>
       </w:pPr>
       <w:bookmarkStart w:colFirst="0" w:colLast="0" w:name="_spdqnr1agy56" w:id="6"/>
@@ -762,6 +770,7 @@
       <w:r>
         <w:rPr>
           <w:rFonts w:ascii="Arial" w:cs="Arial" w:eastAsia="Arial" w:hAnsi="Arial"/>
+          <w:color w:val="b45f06"/>
           <w:sz w:val="28"/>
           <w:szCs w:val="28"/>
           <w:rtl w:val="0"/>
@@ -793,6 +802,7 @@
         <w:jc w:val="both"/>
         <w:rPr>
           <w:rFonts w:ascii="Arial" w:cs="Arial" w:eastAsia="Arial" w:hAnsi="Arial"/>
+          <w:color w:val="b45f06"/>
         </w:rPr>
       </w:pPr>
       <w:bookmarkStart w:colFirst="0" w:colLast="0" w:name="_1wrf2ro8tq87" w:id="11"/>
@@ -864,6 +874,7 @@
         <w:jc w:val="both"/>
         <w:rPr>
           <w:rFonts w:ascii="Arial" w:cs="Arial" w:eastAsia="Arial" w:hAnsi="Arial"/>
+          <w:color w:val="b45f06"/>
         </w:rPr>
       </w:pPr>
       <w:bookmarkStart w:colFirst="0" w:colLast="0" w:name="_65ch784munkc" w:id="12"/>
@@ -896,6 +907,7 @@
           <w:i w:val="0"/>
           <w:smallCaps w:val="0"/>
           <w:strike w:val="0"/>
+          <w:color w:val="b45f06"/>
           <w:sz w:val="28"/>
           <w:szCs w:val="28"/>
           <w:u w:val="none"/>
@@ -908,6 +920,7 @@
       <w:r>
         <w:rPr>
           <w:rFonts w:ascii="Arial" w:cs="Arial" w:eastAsia="Arial" w:hAnsi="Arial"/>
+          <w:color w:val="b45f06"/>
           <w:sz w:val="28"/>
           <w:szCs w:val="28"/>
           <w:rtl w:val="0"/>
@@ -920,6 +933,7 @@
           <w:i w:val="0"/>
           <w:smallCaps w:val="0"/>
           <w:strike w:val="0"/>
+          <w:color w:val="b45f06"/>
           <w:sz w:val="28"/>
           <w:szCs w:val="28"/>
           <w:u w:val="none"/>
@@ -932,6 +946,7 @@
       <w:r>
         <w:rPr>
           <w:rFonts w:ascii="Arial" w:cs="Arial" w:eastAsia="Arial" w:hAnsi="Arial"/>
+          <w:color w:val="b45f06"/>
           <w:sz w:val="28"/>
           <w:szCs w:val="28"/>
           <w:rtl w:val="0"/>
@@ -944,6 +959,7 @@
           <w:i w:val="0"/>
           <w:smallCaps w:val="0"/>
           <w:strike w:val="0"/>
+          <w:color w:val="b45f06"/>
           <w:sz w:val="28"/>
           <w:szCs w:val="28"/>
           <w:u w:val="none"/>
@@ -951,46 +967,32 @@
           <w:vertAlign w:val="baseline"/>
           <w:rtl w:val="0"/>
         </w:rPr>
-        <w:t xml:space="preserve">teady, walked and walked. He never ever stopped until he came to the finish line.</w:t>
-      </w:r>
-      <w:r>
+        <w:t xml:space="preserve">teady, walked and walked. He never ever stopped until he came to the finish line. </w:t>
+      </w:r>
+    </w:p>
+    <w:p>
+      <w:pPr>
+        <w:keepNext w:val="0"/>
+        <w:keepLines w:val="0"/>
+        <w:widowControl w:val="1"/>
+        <w:pBdr>
+          <w:top w:space="0" w:sz="0" w:val="nil"/>
+          <w:left w:space="0" w:sz="0" w:val="nil"/>
+          <w:bottom w:space="0" w:sz="0" w:val="nil"/>
+          <w:right w:space="0" w:sz="0" w:val="nil"/>
+          <w:between w:space="0" w:sz="0" w:val="nil"/>
+        </w:pBdr>
+        <w:shd w:fill="auto" w:val="clear"/>
+        <w:spacing w:after="200" w:before="0" w:line="276" w:lineRule="auto"/>
+        <w:ind w:left="0" w:right="0" w:firstLine="0"/>
+        <w:contextualSpacing w:val="0"/>
+        <w:jc w:val="both"/>
         <w:rPr>
           <w:rFonts w:ascii="Arial" w:cs="Arial" w:eastAsia="Arial" w:hAnsi="Arial"/>
           <w:i w:val="0"/>
           <w:smallCaps w:val="0"/>
           <w:strike w:val="0"/>
-          <w:sz w:val="28"/>
-          <w:szCs w:val="28"/>
-          <w:u w:val="none"/>
-          <w:shd w:fill="auto" w:val="clear"/>
-          <w:vertAlign w:val="baseline"/>
-          <w:rtl w:val="0"/>
-        </w:rPr>
-        <w:t xml:space="preserve"> </w:t>
-      </w:r>
-    </w:p>
-    <w:p>
-      <w:pPr>
-        <w:keepNext w:val="0"/>
-        <w:keepLines w:val="0"/>
-        <w:widowControl w:val="1"/>
-        <w:pBdr>
-          <w:top w:space="0" w:sz="0" w:val="nil"/>
-          <w:left w:space="0" w:sz="0" w:val="nil"/>
-          <w:bottom w:space="0" w:sz="0" w:val="nil"/>
-          <w:right w:space="0" w:sz="0" w:val="nil"/>
-          <w:between w:space="0" w:sz="0" w:val="nil"/>
-        </w:pBdr>
-        <w:shd w:fill="auto" w:val="clear"/>
-        <w:spacing w:after="200" w:before="0" w:line="276" w:lineRule="auto"/>
-        <w:ind w:left="0" w:right="0" w:firstLine="0"/>
-        <w:contextualSpacing w:val="0"/>
-        <w:jc w:val="both"/>
-        <w:rPr>
-          <w:rFonts w:ascii="Arial" w:cs="Arial" w:eastAsia="Arial" w:hAnsi="Arial"/>
-          <w:i w:val="0"/>
-          <w:smallCaps w:val="0"/>
-          <w:strike w:val="0"/>
+          <w:color w:val="b45f06"/>
           <w:sz w:val="22"/>
           <w:szCs w:val="22"/>
           <w:u w:val="none"/>
@@ -1026,6 +1028,7 @@
           <w:i w:val="0"/>
           <w:smallCaps w:val="0"/>
           <w:strike w:val="0"/>
+          <w:color w:val="b45f06"/>
           <w:sz w:val="22"/>
           <w:szCs w:val="22"/>
           <w:u w:val="none"/>
@@ -1061,6 +1064,7 @@
           <w:i w:val="0"/>
           <w:smallCaps w:val="0"/>
           <w:strike w:val="0"/>
+          <w:color w:val="b45f06"/>
           <w:sz w:val="22"/>
           <w:szCs w:val="22"/>
           <w:u w:val="none"/>
@@ -1135,6 +1139,7 @@
         <w:jc w:val="both"/>
         <w:rPr>
           <w:rFonts w:ascii="Arial" w:cs="Arial" w:eastAsia="Arial" w:hAnsi="Arial"/>
+          <w:color w:val="b45f06"/>
         </w:rPr>
       </w:pPr>
       <w:r>
@@ -1162,6 +1167,7 @@
         <w:jc w:val="both"/>
         <w:rPr>
           <w:rFonts w:ascii="Arial" w:cs="Arial" w:eastAsia="Arial" w:hAnsi="Arial"/>
+          <w:color w:val="b45f06"/>
         </w:rPr>
       </w:pPr>
       <w:r>
@@ -1192,6 +1198,7 @@
           <w:i w:val="0"/>
           <w:smallCaps w:val="0"/>
           <w:strike w:val="0"/>
+          <w:color w:val="b45f06"/>
           <w:sz w:val="22"/>
           <w:szCs w:val="22"/>
           <w:u w:val="none"/>
@@ -1202,6 +1209,7 @@
       <w:r>
         <w:rPr>
           <w:rFonts w:ascii="Arial" w:cs="Arial" w:eastAsia="Arial" w:hAnsi="Arial"/>
+          <w:color w:val="b45f06"/>
           <w:sz w:val="28"/>
           <w:szCs w:val="28"/>
           <w:rtl w:val="0"/>
@@ -1211,6 +1219,7 @@
       <w:r>
         <w:rPr>
           <w:rFonts w:ascii="Arial" w:cs="Arial" w:eastAsia="Arial" w:hAnsi="Arial"/>
+          <w:color w:val="b45f06"/>
           <w:rtl w:val="0"/>
         </w:rPr>
         <w:t xml:space="preserve"> </w:t>
@@ -1218,6 +1227,7 @@
       <w:r>
         <w:rPr>
           <w:rFonts w:ascii="Arial" w:cs="Arial" w:eastAsia="Arial" w:hAnsi="Arial"/>
+          <w:color w:val="b45f06"/>
           <w:sz w:val="28"/>
           <w:szCs w:val="28"/>
           <w:rtl w:val="0"/>
@@ -1230,6 +1240,7 @@
           <w:i w:val="0"/>
           <w:smallCaps w:val="0"/>
           <w:strike w:val="0"/>
+          <w:color w:val="b45f06"/>
           <w:sz w:val="22"/>
           <w:szCs w:val="22"/>
           <w:u w:val="none"/>
@@ -1239,11 +1250,6 @@
         </w:rPr>
         <w:br w:type="textWrapping"/>
       </w:r>
-      <w:r>
-        <w:rPr>
-          <w:rtl w:val="0"/>
-        </w:rPr>
-      </w:r>
     </w:p>
     <w:p>
       <w:pPr>
@@ -1264,6 +1270,7 @@
         <w:jc w:val="center"/>
         <w:rPr>
           <w:rFonts w:ascii="Arial" w:cs="Arial" w:eastAsia="Arial" w:hAnsi="Arial"/>
+          <w:color w:val="b45f06"/>
           <w:sz w:val="28"/>
           <w:szCs w:val="28"/>
         </w:rPr>
@@ -1293,6 +1300,7 @@
         <w:jc w:val="center"/>
         <w:rPr>
           <w:rFonts w:ascii="Arial" w:cs="Arial" w:eastAsia="Arial" w:hAnsi="Arial"/>
+          <w:color w:val="b45f06"/>
           <w:sz w:val="28"/>
           <w:szCs w:val="28"/>
         </w:rPr>
@@ -1322,13 +1330,15 @@
         <w:jc w:val="center"/>
         <w:rPr>
           <w:rFonts w:ascii="Arial" w:cs="Arial" w:eastAsia="Arial" w:hAnsi="Arial"/>
-          <w:sz w:val="28"/>
-          <w:szCs w:val="28"/>
-        </w:rPr>
-      </w:pPr>
-      <w:r>
-        <w:rPr>
-          <w:rFonts w:ascii="Arial" w:cs="Arial" w:eastAsia="Arial" w:hAnsi="Arial"/>
+          <w:color w:val="b45f06"/>
+          <w:sz w:val="28"/>
+          <w:szCs w:val="28"/>
+        </w:rPr>
+      </w:pPr>
+      <w:r>
+        <w:rPr>
+          <w:rFonts w:ascii="Arial" w:cs="Arial" w:eastAsia="Arial" w:hAnsi="Arial"/>
+          <w:color w:val="b45f06"/>
           <w:sz w:val="28"/>
           <w:szCs w:val="28"/>
           <w:rtl w:val="0"/>
@@ -1355,6 +1365,7 @@
         <w:jc w:val="center"/>
         <w:rPr>
           <w:rFonts w:ascii="Arial" w:cs="Arial" w:eastAsia="Arial" w:hAnsi="Arial"/>
+          <w:color w:val="b45f06"/>
           <w:sz w:val="28"/>
           <w:szCs w:val="28"/>
         </w:rPr>
@@ -1384,6 +1395,7 @@
         <w:jc w:val="center"/>
         <w:rPr>
           <w:rFonts w:ascii="Arial" w:cs="Arial" w:eastAsia="Arial" w:hAnsi="Arial"/>
+          <w:color w:val="b45f06"/>
           <w:sz w:val="28"/>
           <w:szCs w:val="28"/>
         </w:rPr>
@@ -1413,6 +1425,7 @@
         <w:jc w:val="center"/>
         <w:rPr>
           <w:rFonts w:ascii="Arial" w:cs="Arial" w:eastAsia="Arial" w:hAnsi="Arial"/>
+          <w:color w:val="b45f06"/>
           <w:sz w:val="28"/>
           <w:szCs w:val="28"/>
         </w:rPr>
@@ -1442,13 +1455,15 @@
         <w:jc w:val="center"/>
         <w:rPr>
           <w:rFonts w:ascii="Arial" w:cs="Arial" w:eastAsia="Arial" w:hAnsi="Arial"/>
-          <w:sz w:val="28"/>
-          <w:szCs w:val="28"/>
-        </w:rPr>
-      </w:pPr>
-      <w:r>
-        <w:rPr>
-          <w:rFonts w:ascii="Arial" w:cs="Arial" w:eastAsia="Arial" w:hAnsi="Arial"/>
+          <w:color w:val="b45f06"/>
+          <w:sz w:val="28"/>
+          <w:szCs w:val="28"/>
+        </w:rPr>
+      </w:pPr>
+      <w:r>
+        <w:rPr>
+          <w:rFonts w:ascii="Arial" w:cs="Arial" w:eastAsia="Arial" w:hAnsi="Arial"/>
+          <w:color w:val="b45f06"/>
           <w:sz w:val="28"/>
           <w:szCs w:val="28"/>
           <w:rtl w:val="0"/>

</xml_diff>